<commit_message>
Added backup- and restore functions
New usercontrol BackupView
Hooked this in the File Menu of ShellView
</commit_message>
<xml_diff>
--- a/Manual/TimetableTool Manual.docx
+++ b/Manual/TimetableTool Manual.docx
@@ -130,7 +130,19 @@
         <w:rPr>
           <w:lang w:val="en-GB"/>
         </w:rPr>
-        <w:t xml:space="preserve">0.1, </w:t>
+        <w:t>0.</w:t>
+      </w:r>
+      <w:r>
+        <w:rPr>
+          <w:lang w:val="en-GB"/>
+        </w:rPr>
+        <w:t>2.0</w:t>
+      </w:r>
+      <w:r>
+        <w:rPr>
+          <w:lang w:val="en-GB"/>
+        </w:rPr>
+        <w:t xml:space="preserve">, </w:t>
       </w:r>
       <w:r>
         <w:rPr>
@@ -7497,7 +7509,21 @@
         <w:rPr>
           <w:lang w:val="en-GB"/>
         </w:rPr>
-        <w:t xml:space="preserve">For non-commercial use, a one time </w:t>
+        <w:t xml:space="preserve">For non-commercial use, a </w:t>
+      </w:r>
+      <w:proofErr w:type="spellStart"/>
+      <w:r>
+        <w:rPr>
+          <w:lang w:val="en-GB"/>
+        </w:rPr>
+        <w:t>one time</w:t>
+      </w:r>
+      <w:proofErr w:type="spellEnd"/>
+      <w:r>
+        <w:rPr>
+          <w:lang w:val="en-GB"/>
+        </w:rPr>
+        <w:t xml:space="preserve"> </w:t>
       </w:r>
       <w:r>
         <w:rPr>
@@ -7536,7 +7562,21 @@
         <w:rPr>
           <w:lang w:val="en-GB"/>
         </w:rPr>
-        <w:t>, or use the paypal link at my website.</w:t>
+        <w:t xml:space="preserve">, or use the </w:t>
+      </w:r>
+      <w:proofErr w:type="spellStart"/>
+      <w:r>
+        <w:rPr>
+          <w:lang w:val="en-GB"/>
+        </w:rPr>
+        <w:t>paypal</w:t>
+      </w:r>
+      <w:proofErr w:type="spellEnd"/>
+      <w:r>
+        <w:rPr>
+          <w:lang w:val="en-GB"/>
+        </w:rPr>
+        <w:t xml:space="preserve"> link at my website.</w:t>
       </w:r>
     </w:p>
     <w:p>
@@ -7787,7 +7827,21 @@
         <w:rPr>
           <w:lang w:val="en-GB"/>
         </w:rPr>
-        <w:t>The source code is publicly available for free at Github. There you can see the most recent versions, but keep in mind they may have bugs and you need to compile the code by yourself.  If you want to help me, let me know!</w:t>
+        <w:t xml:space="preserve">The source code is publicly available for free at </w:t>
+      </w:r>
+      <w:proofErr w:type="spellStart"/>
+      <w:r>
+        <w:rPr>
+          <w:lang w:val="en-GB"/>
+        </w:rPr>
+        <w:t>Github</w:t>
+      </w:r>
+      <w:proofErr w:type="spellEnd"/>
+      <w:r>
+        <w:rPr>
+          <w:lang w:val="en-GB"/>
+        </w:rPr>
+        <w:t>. There you can see the most recent versions, but keep in mind they may have bugs and you need to compile the code by yourself.  If you want to help me, let me know!</w:t>
       </w:r>
     </w:p>
     <w:p>
@@ -7868,11 +7922,19 @@
           <w:lang w:val="en-GB"/>
         </w:rPr>
       </w:pPr>
-      <w:r>
-        <w:rPr>
-          <w:lang w:val="en-GB"/>
-        </w:rPr>
-        <w:t>Caliburn.Micro MVVM library</w:t>
+      <w:proofErr w:type="spellStart"/>
+      <w:r>
+        <w:rPr>
+          <w:lang w:val="en-GB"/>
+        </w:rPr>
+        <w:t>Caliburn.Micro</w:t>
+      </w:r>
+      <w:proofErr w:type="spellEnd"/>
+      <w:r>
+        <w:rPr>
+          <w:lang w:val="en-GB"/>
+        </w:rPr>
+        <w:t xml:space="preserve"> MVVM library</w:t>
       </w:r>
     </w:p>
     <w:p>
@@ -7908,7 +7970,7 @@
         <w:rPr>
           <w:lang w:val="en-GB"/>
         </w:rPr>
-        <w:t>Squirrel to create installation packages</w:t>
+        <w:t>Inno Setup</w:t>
       </w:r>
     </w:p>
     <w:p>
@@ -7936,6 +7998,94 @@
           <w:lang w:val="en-GB"/>
         </w:rPr>
       </w:pPr>
+      <w:r>
+        <w:rPr>
+          <w:lang w:val="en-GB"/>
+        </w:rPr>
+        <w:t>Version 0.2.0</w:t>
+      </w:r>
+    </w:p>
+    <w:p>
+      <w:pPr>
+        <w:rPr>
+          <w:lang w:val="en-GB"/>
+        </w:rPr>
+      </w:pPr>
+      <w:r>
+        <w:rPr>
+          <w:lang w:val="en-GB"/>
+        </w:rPr>
+        <w:t>This version has some new functions:</w:t>
+      </w:r>
+    </w:p>
+    <w:p>
+      <w:pPr>
+        <w:pStyle w:val="Lijstalinea"/>
+        <w:numPr>
+          <w:ilvl w:val="0"/>
+          <w:numId w:val="22"/>
+        </w:numPr>
+        <w:rPr>
+          <w:lang w:val="en-GB"/>
+        </w:rPr>
+      </w:pPr>
+      <w:r>
+        <w:rPr>
+          <w:lang w:val="en-GB"/>
+        </w:rPr>
+        <w:t>Backup and restore of the database</w:t>
+      </w:r>
+    </w:p>
+    <w:p>
+      <w:pPr>
+        <w:pStyle w:val="Lijstalinea"/>
+        <w:numPr>
+          <w:ilvl w:val="0"/>
+          <w:numId w:val="22"/>
+        </w:numPr>
+        <w:rPr>
+          <w:lang w:val="en-GB"/>
+        </w:rPr>
+      </w:pPr>
+      <w:r>
+        <w:rPr>
+          <w:lang w:val="en-GB"/>
+        </w:rPr>
+        <w:t>Export and import of data at route level</w:t>
+      </w:r>
+    </w:p>
+    <w:p>
+      <w:pPr>
+        <w:pStyle w:val="Lijstalinea"/>
+        <w:numPr>
+          <w:ilvl w:val="0"/>
+          <w:numId w:val="22"/>
+        </w:numPr>
+        <w:rPr>
+          <w:lang w:val="en-GB"/>
+        </w:rPr>
+      </w:pPr>
+      <w:r>
+        <w:rPr>
+          <w:lang w:val="en-GB"/>
+        </w:rPr>
+        <w:t>Delete functions are now working</w:t>
+      </w:r>
+    </w:p>
+    <w:p>
+      <w:pPr>
+        <w:rPr>
+          <w:lang w:val="en-GB"/>
+        </w:rPr>
+      </w:pPr>
+    </w:p>
+    <w:p>
+      <w:pPr>
+        <w:pStyle w:val="Kop2"/>
+        <w:rPr>
+          <w:lang w:val="en-GB"/>
+        </w:rPr>
+      </w:pPr>
       <w:bookmarkStart w:id="10" w:name="_Toc39388753"/>
       <w:r>
         <w:rPr>
@@ -7944,6 +8094,12 @@
         <w:t>Version 0.1</w:t>
       </w:r>
       <w:bookmarkEnd w:id="10"/>
+      <w:r>
+        <w:rPr>
+          <w:lang w:val="en-GB"/>
+        </w:rPr>
+        <w:t>.0</w:t>
+      </w:r>
     </w:p>
     <w:p>
       <w:pPr>
@@ -8194,7 +8350,11 @@
         <w:t>1</w:t>
       </w:r>
       <w:r>
-        <w:t xml:space="preserve"> Classic timetable view as generated by TimetableTool</w:t>
+        <w:t xml:space="preserve"> Classic timetable view as generated by </w:t>
+      </w:r>
+      <w:proofErr w:type="spellStart"/>
+      <w:r>
+        <w:t>TimetableTool</w:t>
       </w:r>
       <w:r>
         <w:rPr>
@@ -8226,7 +8386,11 @@
         <w:fldChar w:fldCharType="separate"/>
       </w:r>
       <w:r>
-        <w:t xml:space="preserve">Figure </w:t>
+        <w:t>Figure</w:t>
+      </w:r>
+      <w:proofErr w:type="spellEnd"/>
+      <w:r>
+        <w:t xml:space="preserve"> </w:t>
       </w:r>
       <w:r>
         <w:rPr>
@@ -8308,27 +8472,14 @@
                             <w:r>
                               <w:t xml:space="preserve">Figure </w:t>
                             </w:r>
-                            <w:r>
-                              <w:fldChar w:fldCharType="begin"/>
-                            </w:r>
-                            <w:r>
-                              <w:instrText xml:space="preserve"> SEQ Figure \* ARABIC </w:instrText>
-                            </w:r>
-                            <w:r>
-                              <w:fldChar w:fldCharType="separate"/>
-                            </w:r>
-                            <w:r>
-                              <w:rPr>
-                                <w:noProof/>
-                              </w:rPr>
-                              <w:t>1</w:t>
-                            </w:r>
-                            <w:r>
-                              <w:rPr>
-                                <w:noProof/>
-                              </w:rPr>
-                              <w:fldChar w:fldCharType="end"/>
-                            </w:r>
+                            <w:fldSimple w:instr=" SEQ Figure \* ARABIC ">
+                              <w:r>
+                                <w:rPr>
+                                  <w:noProof/>
+                                </w:rPr>
+                                <w:t>1</w:t>
+                              </w:r>
+                            </w:fldSimple>
                             <w:bookmarkEnd w:id="13"/>
                             <w:r>
                               <w:t xml:space="preserve"> Classic timetable view as generated by TimetableTool</w:t>
@@ -8372,27 +8523,14 @@
                       <w:r>
                         <w:t xml:space="preserve">Figure </w:t>
                       </w:r>
-                      <w:r>
-                        <w:fldChar w:fldCharType="begin"/>
-                      </w:r>
-                      <w:r>
-                        <w:instrText xml:space="preserve"> SEQ Figure \* ARABIC </w:instrText>
-                      </w:r>
-                      <w:r>
-                        <w:fldChar w:fldCharType="separate"/>
-                      </w:r>
-                      <w:r>
-                        <w:rPr>
-                          <w:noProof/>
-                        </w:rPr>
-                        <w:t>1</w:t>
-                      </w:r>
-                      <w:r>
-                        <w:rPr>
-                          <w:noProof/>
-                        </w:rPr>
-                        <w:fldChar w:fldCharType="end"/>
-                      </w:r>
+                      <w:fldSimple w:instr=" SEQ Figure \* ARABIC ">
+                        <w:r>
+                          <w:rPr>
+                            <w:noProof/>
+                          </w:rPr>
+                          <w:t>1</w:t>
+                        </w:r>
+                      </w:fldSimple>
                       <w:bookmarkEnd w:id="16"/>
                       <w:r>
                         <w:t xml:space="preserve"> Classic timetable view as generated by TimetableTool</w:t>
@@ -8679,27 +8817,14 @@
                             <w:r>
                               <w:t xml:space="preserve">Figure </w:t>
                             </w:r>
-                            <w:r>
-                              <w:fldChar w:fldCharType="begin"/>
-                            </w:r>
-                            <w:r>
-                              <w:instrText xml:space="preserve"> SEQ Figure \* ARABIC </w:instrText>
-                            </w:r>
-                            <w:r>
-                              <w:fldChar w:fldCharType="separate"/>
-                            </w:r>
-                            <w:r>
-                              <w:rPr>
-                                <w:noProof/>
-                              </w:rPr>
-                              <w:t>2</w:t>
-                            </w:r>
-                            <w:r>
-                              <w:rPr>
-                                <w:noProof/>
-                              </w:rPr>
-                              <w:fldChar w:fldCharType="end"/>
-                            </w:r>
+                            <w:fldSimple w:instr=" SEQ Figure \* ARABIC ">
+                              <w:r>
+                                <w:rPr>
+                                  <w:noProof/>
+                                </w:rPr>
+                                <w:t>2</w:t>
+                              </w:r>
+                            </w:fldSimple>
                             <w:bookmarkEnd w:id="19"/>
                             <w:r>
                               <w:t xml:space="preserve"> Graph view of the complete services timetable for West Somerset Railway</w:t>
@@ -8737,27 +8862,14 @@
                       <w:r>
                         <w:t xml:space="preserve">Figure </w:t>
                       </w:r>
-                      <w:r>
-                        <w:fldChar w:fldCharType="begin"/>
-                      </w:r>
-                      <w:r>
-                        <w:instrText xml:space="preserve"> SEQ Figure \* ARABIC </w:instrText>
-                      </w:r>
-                      <w:r>
-                        <w:fldChar w:fldCharType="separate"/>
-                      </w:r>
-                      <w:r>
-                        <w:rPr>
-                          <w:noProof/>
-                        </w:rPr>
-                        <w:t>2</w:t>
-                      </w:r>
-                      <w:r>
-                        <w:rPr>
-                          <w:noProof/>
-                        </w:rPr>
-                        <w:fldChar w:fldCharType="end"/>
-                      </w:r>
+                      <w:fldSimple w:instr=" SEQ Figure \* ARABIC ">
+                        <w:r>
+                          <w:rPr>
+                            <w:noProof/>
+                          </w:rPr>
+                          <w:t>2</w:t>
+                        </w:r>
+                      </w:fldSimple>
                       <w:bookmarkEnd w:id="21"/>
                       <w:r>
                         <w:t xml:space="preserve"> Graph view of the complete services timetable for West Somerset Railway</w:t>
@@ -8893,7 +9005,21 @@
         <w:rPr>
           <w:lang w:val="en-GB"/>
         </w:rPr>
-        <w:t>An Ebula like view, which gives specific information to the driver about speed limits, gradients signals and so on.</w:t>
+        <w:t xml:space="preserve">An </w:t>
+      </w:r>
+      <w:proofErr w:type="spellStart"/>
+      <w:r>
+        <w:rPr>
+          <w:lang w:val="en-GB"/>
+        </w:rPr>
+        <w:t>Ebula</w:t>
+      </w:r>
+      <w:proofErr w:type="spellEnd"/>
+      <w:r>
+        <w:rPr>
+          <w:lang w:val="en-GB"/>
+        </w:rPr>
+        <w:t xml:space="preserve"> like view, which gives specific information to the driver about speed limits, gradients signals and so on.</w:t>
       </w:r>
     </w:p>
     <w:p>
@@ -9005,7 +9131,21 @@
         <w:rPr>
           <w:lang w:val="en-GB"/>
         </w:rPr>
-        <w:t xml:space="preserve"> I have specifically timetable mode for TrainSimWorld in mind. This requires the ability to repeat a drive several times on a day. This way of working is supported by TimetableTool. At the moment, it requires al little bit additional work, but I will someday provide some more shortcuts to make it go faster. </w:t>
+        <w:t xml:space="preserve"> I have specifically timetable mode for TrainSimWorld in mind. This requires the ability to repeat a drive several times on a day. This way of working is supported by TimetableTool. At the moment, it requires </w:t>
+      </w:r>
+      <w:proofErr w:type="spellStart"/>
+      <w:r>
+        <w:rPr>
+          <w:lang w:val="en-GB"/>
+        </w:rPr>
+        <w:t>al</w:t>
+      </w:r>
+      <w:proofErr w:type="spellEnd"/>
+      <w:r>
+        <w:rPr>
+          <w:lang w:val="en-GB"/>
+        </w:rPr>
+        <w:t xml:space="preserve"> little bit additional work, but I will someday provide some more shortcuts to make it go faster. </w:t>
       </w:r>
     </w:p>
     <w:p>
@@ -9187,7 +9327,21 @@
         <w:rPr>
           <w:lang w:val="en-GB"/>
         </w:rPr>
-        <w:t>. A service is a container to hold stops, driving times but not a fixed departure time. This make sit possible to run a service multiple times. Defining services is to most work, so I included some optimizations.</w:t>
+        <w:t xml:space="preserve">. A service is a container to hold stops, driving times but not a fixed departure time. This </w:t>
+      </w:r>
+      <w:proofErr w:type="spellStart"/>
+      <w:r>
+        <w:rPr>
+          <w:lang w:val="en-GB"/>
+        </w:rPr>
+        <w:t>make sit</w:t>
+      </w:r>
+      <w:proofErr w:type="spellEnd"/>
+      <w:r>
+        <w:rPr>
+          <w:lang w:val="en-GB"/>
+        </w:rPr>
+        <w:t xml:space="preserve"> possible to run a service multiple times. Defining services is to most work, so I included some optimizations.</w:t>
       </w:r>
     </w:p>
     <w:p>
@@ -9548,27 +9702,14 @@
                             <w:r>
                               <w:t xml:space="preserve">Figure </w:t>
                             </w:r>
-                            <w:r>
-                              <w:fldChar w:fldCharType="begin"/>
-                            </w:r>
-                            <w:r>
-                              <w:instrText xml:space="preserve"> SEQ Figure \* ARABIC </w:instrText>
-                            </w:r>
-                            <w:r>
-                              <w:fldChar w:fldCharType="separate"/>
-                            </w:r>
-                            <w:r>
-                              <w:rPr>
-                                <w:noProof/>
-                              </w:rPr>
-                              <w:t>3</w:t>
-                            </w:r>
-                            <w:r>
-                              <w:rPr>
-                                <w:noProof/>
-                              </w:rPr>
-                              <w:fldChar w:fldCharType="end"/>
-                            </w:r>
+                            <w:fldSimple w:instr=" SEQ Figure \* ARABIC ">
+                              <w:r>
+                                <w:rPr>
+                                  <w:noProof/>
+                                </w:rPr>
+                                <w:t>3</w:t>
+                              </w:r>
+                            </w:fldSimple>
                             <w:bookmarkEnd w:id="25"/>
                             <w:r>
                               <w:t xml:space="preserve"> Route selection and entry screen.</w:t>
@@ -9606,27 +9747,14 @@
                       <w:r>
                         <w:t xml:space="preserve">Figure </w:t>
                       </w:r>
-                      <w:r>
-                        <w:fldChar w:fldCharType="begin"/>
-                      </w:r>
-                      <w:r>
-                        <w:instrText xml:space="preserve"> SEQ Figure \* ARABIC </w:instrText>
-                      </w:r>
-                      <w:r>
-                        <w:fldChar w:fldCharType="separate"/>
-                      </w:r>
-                      <w:r>
-                        <w:rPr>
-                          <w:noProof/>
-                        </w:rPr>
-                        <w:t>3</w:t>
-                      </w:r>
-                      <w:r>
-                        <w:rPr>
-                          <w:noProof/>
-                        </w:rPr>
-                        <w:fldChar w:fldCharType="end"/>
-                      </w:r>
+                      <w:fldSimple w:instr=" SEQ Figure \* ARABIC ">
+                        <w:r>
+                          <w:rPr>
+                            <w:noProof/>
+                          </w:rPr>
+                          <w:t>3</w:t>
+                        </w:r>
+                      </w:fldSimple>
                       <w:bookmarkEnd w:id="27"/>
                       <w:r>
                         <w:t xml:space="preserve"> Route selection and entry screen.</w:t>
@@ -9689,7 +9817,21 @@
         <w:rPr>
           <w:lang w:val="en-GB"/>
         </w:rPr>
-        <w:t xml:space="preserve"> you see the screen as it looks like when you first open TimetableTool. For this tutorial, we will create a small new timetable for the Ruhr-Sieg-North route.</w:t>
+        <w:t xml:space="preserve"> you see the screen as it looks like when you first open TimetableTool. For this tutorial, we will create a small new timetable for the Ruhr-</w:t>
+      </w:r>
+      <w:proofErr w:type="spellStart"/>
+      <w:r>
+        <w:rPr>
+          <w:lang w:val="en-GB"/>
+        </w:rPr>
+        <w:t>Sieg</w:t>
+      </w:r>
+      <w:proofErr w:type="spellEnd"/>
+      <w:r>
+        <w:rPr>
+          <w:lang w:val="en-GB"/>
+        </w:rPr>
+        <w:t>-North route.</w:t>
       </w:r>
     </w:p>
     <w:p>
@@ -10071,27 +10213,14 @@
                             <w:r>
                               <w:t xml:space="preserve">Figure </w:t>
                             </w:r>
-                            <w:r>
-                              <w:fldChar w:fldCharType="begin"/>
-                            </w:r>
-                            <w:r>
-                              <w:instrText xml:space="preserve"> SEQ Figure \* ARABIC </w:instrText>
-                            </w:r>
-                            <w:r>
-                              <w:fldChar w:fldCharType="separate"/>
-                            </w:r>
-                            <w:r>
-                              <w:rPr>
-                                <w:noProof/>
-                              </w:rPr>
-                              <w:t>5</w:t>
-                            </w:r>
-                            <w:r>
-                              <w:rPr>
-                                <w:noProof/>
-                              </w:rPr>
-                              <w:fldChar w:fldCharType="end"/>
-                            </w:r>
+                            <w:fldSimple w:instr=" SEQ Figure \* ARABIC ">
+                              <w:r>
+                                <w:rPr>
+                                  <w:noProof/>
+                                </w:rPr>
+                                <w:t>5</w:t>
+                              </w:r>
+                            </w:fldSimple>
                             <w:r>
                               <w:t xml:space="preserve"> A route is selected, which enables some other screens, e.g. locations</w:t>
                             </w:r>
@@ -10130,27 +10259,14 @@
                       <w:r>
                         <w:t xml:space="preserve">Figure </w:t>
                       </w:r>
-                      <w:r>
-                        <w:fldChar w:fldCharType="begin"/>
-                      </w:r>
-                      <w:r>
-                        <w:instrText xml:space="preserve"> SEQ Figure \* ARABIC </w:instrText>
-                      </w:r>
-                      <w:r>
-                        <w:fldChar w:fldCharType="separate"/>
-                      </w:r>
-                      <w:r>
-                        <w:rPr>
-                          <w:noProof/>
-                        </w:rPr>
-                        <w:t>5</w:t>
-                      </w:r>
-                      <w:r>
-                        <w:rPr>
-                          <w:noProof/>
-                        </w:rPr>
-                        <w:fldChar w:fldCharType="end"/>
-                      </w:r>
+                      <w:fldSimple w:instr=" SEQ Figure \* ARABIC ">
+                        <w:r>
+                          <w:rPr>
+                            <w:noProof/>
+                          </w:rPr>
+                          <w:t>5</w:t>
+                        </w:r>
+                      </w:fldSimple>
                       <w:r>
                         <w:t xml:space="preserve"> A route is selected, which enables some other screens, e.g. locations</w:t>
                       </w:r>
@@ -10400,7 +10516,21 @@
               <w:rPr>
                 <w:lang w:val="en-GB"/>
               </w:rPr>
-              <w:t xml:space="preserve"> I will explain how to work with branches, like in the Rhine-Ruhr Osten route. </w:t>
+              <w:t xml:space="preserve"> I will explain how to work with branches, like in the Rhine-Ruhr </w:t>
+            </w:r>
+            <w:proofErr w:type="spellStart"/>
+            <w:r>
+              <w:rPr>
+                <w:lang w:val="en-GB"/>
+              </w:rPr>
+              <w:t>Osten</w:t>
+            </w:r>
+            <w:proofErr w:type="spellEnd"/>
+            <w:r>
+              <w:rPr>
+                <w:lang w:val="en-GB"/>
+              </w:rPr>
+              <w:t xml:space="preserve"> route. </w:t>
             </w:r>
             <w:r>
               <w:rPr>
@@ -10480,27 +10610,14 @@
                             <w:r>
                               <w:t xml:space="preserve">Figure </w:t>
                             </w:r>
-                            <w:r>
-                              <w:fldChar w:fldCharType="begin"/>
-                            </w:r>
-                            <w:r>
-                              <w:instrText xml:space="preserve"> SEQ Figure \* ARABIC </w:instrText>
-                            </w:r>
-                            <w:r>
-                              <w:fldChar w:fldCharType="separate"/>
-                            </w:r>
-                            <w:r>
-                              <w:rPr>
-                                <w:noProof/>
-                              </w:rPr>
-                              <w:t>6</w:t>
-                            </w:r>
-                            <w:r>
-                              <w:rPr>
-                                <w:noProof/>
-                              </w:rPr>
-                              <w:fldChar w:fldCharType="end"/>
-                            </w:r>
+                            <w:fldSimple w:instr=" SEQ Figure \* ARABIC ">
+                              <w:r>
+                                <w:rPr>
+                                  <w:noProof/>
+                                </w:rPr>
+                                <w:t>6</w:t>
+                              </w:r>
+                            </w:fldSimple>
                             <w:bookmarkEnd w:id="33"/>
                             <w:r>
                               <w:t xml:space="preserve"> Route layout as shown in the official game manual</w:t>
@@ -10541,27 +10658,14 @@
                       <w:r>
                         <w:t xml:space="preserve">Figure </w:t>
                       </w:r>
-                      <w:r>
-                        <w:fldChar w:fldCharType="begin"/>
-                      </w:r>
-                      <w:r>
-                        <w:instrText xml:space="preserve"> SEQ Figure \* ARABIC </w:instrText>
-                      </w:r>
-                      <w:r>
-                        <w:fldChar w:fldCharType="separate"/>
-                      </w:r>
-                      <w:r>
-                        <w:rPr>
-                          <w:noProof/>
-                        </w:rPr>
-                        <w:t>6</w:t>
-                      </w:r>
-                      <w:r>
-                        <w:rPr>
-                          <w:noProof/>
-                        </w:rPr>
-                        <w:fldChar w:fldCharType="end"/>
-                      </w:r>
+                      <w:fldSimple w:instr=" SEQ Figure \* ARABIC ">
+                        <w:r>
+                          <w:rPr>
+                            <w:noProof/>
+                          </w:rPr>
+                          <w:t>6</w:t>
+                        </w:r>
+                      </w:fldSimple>
                       <w:bookmarkEnd w:id="35"/>
                       <w:r>
                         <w:t xml:space="preserve"> Route layout as shown in the official game manual</w:t>
@@ -10685,7 +10789,35 @@
         <w:rPr>
           <w:lang w:val="en-GB"/>
         </w:rPr>
-        <w:t xml:space="preserve">I decided to include the line ends as locations. AI trains may depart from Finnentrop to the line end.  I also included the freight yards, because we will need them to add freight services. It does not matter where you start, I decided to start at Hagen and then number southward to Finnentrop. </w:t>
+        <w:t xml:space="preserve">I decided to include the line ends as locations. AI trains may depart from </w:t>
+      </w:r>
+      <w:proofErr w:type="spellStart"/>
+      <w:r>
+        <w:rPr>
+          <w:lang w:val="en-GB"/>
+        </w:rPr>
+        <w:t>Finnentrop</w:t>
+      </w:r>
+      <w:proofErr w:type="spellEnd"/>
+      <w:r>
+        <w:rPr>
+          <w:lang w:val="en-GB"/>
+        </w:rPr>
+        <w:t xml:space="preserve"> to the line end.  I also included the freight yards, because we will need them to add freight services. It does not matter where you start, I decided to start at Hagen and then number southward to </w:t>
+      </w:r>
+      <w:proofErr w:type="spellStart"/>
+      <w:r>
+        <w:rPr>
+          <w:lang w:val="en-GB"/>
+        </w:rPr>
+        <w:t>Finnentrop</w:t>
+      </w:r>
+      <w:proofErr w:type="spellEnd"/>
+      <w:r>
+        <w:rPr>
+          <w:lang w:val="en-GB"/>
+        </w:rPr>
+        <w:t xml:space="preserve">. </w:t>
       </w:r>
     </w:p>
     <w:p>
@@ -10749,27 +10881,14 @@
                             <w:r>
                               <w:t xml:space="preserve">Figure </w:t>
                             </w:r>
-                            <w:r>
-                              <w:fldChar w:fldCharType="begin"/>
-                            </w:r>
-                            <w:r>
-                              <w:instrText xml:space="preserve"> SEQ Figure \* ARABIC </w:instrText>
-                            </w:r>
-                            <w:r>
-                              <w:fldChar w:fldCharType="separate"/>
-                            </w:r>
-                            <w:r>
-                              <w:rPr>
-                                <w:noProof/>
-                              </w:rPr>
-                              <w:t>7</w:t>
-                            </w:r>
-                            <w:r>
-                              <w:rPr>
-                                <w:noProof/>
-                              </w:rPr>
-                              <w:fldChar w:fldCharType="end"/>
-                            </w:r>
+                            <w:fldSimple w:instr=" SEQ Figure \* ARABIC ">
+                              <w:r>
+                                <w:rPr>
+                                  <w:noProof/>
+                                </w:rPr>
+                                <w:t>7</w:t>
+                              </w:r>
+                            </w:fldSimple>
                             <w:bookmarkEnd w:id="37"/>
                             <w:r>
                               <w:t xml:space="preserve"> Completed location list for the RSN route.</w:t>
@@ -10807,27 +10926,14 @@
                       <w:r>
                         <w:t xml:space="preserve">Figure </w:t>
                       </w:r>
-                      <w:r>
-                        <w:fldChar w:fldCharType="begin"/>
-                      </w:r>
-                      <w:r>
-                        <w:instrText xml:space="preserve"> SEQ Figure \* ARABIC </w:instrText>
-                      </w:r>
-                      <w:r>
-                        <w:fldChar w:fldCharType="separate"/>
-                      </w:r>
-                      <w:r>
-                        <w:rPr>
-                          <w:noProof/>
-                        </w:rPr>
-                        <w:t>7</w:t>
-                      </w:r>
-                      <w:r>
-                        <w:rPr>
-                          <w:noProof/>
-                        </w:rPr>
-                        <w:fldChar w:fldCharType="end"/>
-                      </w:r>
+                      <w:fldSimple w:instr=" SEQ Figure \* ARABIC ">
+                        <w:r>
+                          <w:rPr>
+                            <w:noProof/>
+                          </w:rPr>
+                          <w:t>7</w:t>
+                        </w:r>
+                      </w:fldSimple>
                       <w:bookmarkEnd w:id="39"/>
                       <w:r>
                         <w:t xml:space="preserve"> Completed location list for the RSN route.</w:t>
@@ -11114,27 +11220,14 @@
                             <w:r>
                               <w:t xml:space="preserve">Figure </w:t>
                             </w:r>
-                            <w:r>
-                              <w:fldChar w:fldCharType="begin"/>
-                            </w:r>
-                            <w:r>
-                              <w:instrText xml:space="preserve"> SEQ Figure \* ARABIC </w:instrText>
-                            </w:r>
-                            <w:r>
-                              <w:fldChar w:fldCharType="separate"/>
-                            </w:r>
-                            <w:r>
-                              <w:rPr>
-                                <w:noProof/>
-                              </w:rPr>
-                              <w:t>8</w:t>
-                            </w:r>
-                            <w:r>
-                              <w:rPr>
-                                <w:noProof/>
-                              </w:rPr>
-                              <w:fldChar w:fldCharType="end"/>
-                            </w:r>
+                            <w:fldSimple w:instr=" SEQ Figure \* ARABIC ">
+                              <w:r>
+                                <w:rPr>
+                                  <w:noProof/>
+                                </w:rPr>
+                                <w:t>8</w:t>
+                              </w:r>
+                            </w:fldSimple>
                             <w:r>
                               <w:t xml:space="preserve"> Service direction table filled for RSN</w:t>
                             </w:r>
@@ -11170,27 +11263,14 @@
                       <w:r>
                         <w:t xml:space="preserve">Figure </w:t>
                       </w:r>
-                      <w:r>
-                        <w:fldChar w:fldCharType="begin"/>
-                      </w:r>
-                      <w:r>
-                        <w:instrText xml:space="preserve"> SEQ Figure \* ARABIC </w:instrText>
-                      </w:r>
-                      <w:r>
-                        <w:fldChar w:fldCharType="separate"/>
-                      </w:r>
-                      <w:r>
-                        <w:rPr>
-                          <w:noProof/>
-                        </w:rPr>
-                        <w:t>8</w:t>
-                      </w:r>
-                      <w:r>
-                        <w:rPr>
-                          <w:noProof/>
-                        </w:rPr>
-                        <w:fldChar w:fldCharType="end"/>
-                      </w:r>
+                      <w:fldSimple w:instr=" SEQ Figure \* ARABIC ">
+                        <w:r>
+                          <w:rPr>
+                            <w:noProof/>
+                          </w:rPr>
+                          <w:t>8</w:t>
+                        </w:r>
+                      </w:fldSimple>
                       <w:r>
                         <w:t xml:space="preserve"> Service direction table filled for RSN</w:t>
                       </w:r>
@@ -11263,7 +11343,35 @@
         <w:rPr>
           <w:lang w:val="en-GB"/>
         </w:rPr>
-        <w:t>Normally two directions are sufficient. As you see, in the abbreviation I use the global compass direction, which is described more precise in the name. The “Desc” field  or High to Low Location numbers tells TimetableTool to start with high location numbers for trains from Finnentrop to Hagen.</w:t>
+        <w:t>Normally two directions are sufficient. As you see, in the abbreviation I use the global compass direction, which is described more precise in the name. The “</w:t>
+      </w:r>
+      <w:proofErr w:type="spellStart"/>
+      <w:r>
+        <w:rPr>
+          <w:lang w:val="en-GB"/>
+        </w:rPr>
+        <w:t>Desc</w:t>
+      </w:r>
+      <w:proofErr w:type="spellEnd"/>
+      <w:r>
+        <w:rPr>
+          <w:lang w:val="en-GB"/>
+        </w:rPr>
+        <w:t xml:space="preserve">” field  or High to Low Location numbers tells TimetableTool to start with high location numbers for trains from </w:t>
+      </w:r>
+      <w:proofErr w:type="spellStart"/>
+      <w:r>
+        <w:rPr>
+          <w:lang w:val="en-GB"/>
+        </w:rPr>
+        <w:t>Finnentrop</w:t>
+      </w:r>
+      <w:proofErr w:type="spellEnd"/>
+      <w:r>
+        <w:rPr>
+          <w:lang w:val="en-GB"/>
+        </w:rPr>
+        <w:t xml:space="preserve"> to Hagen.</w:t>
       </w:r>
     </w:p>
     <w:p>
@@ -11416,27 +11524,14 @@
                             <w:r>
                               <w:t xml:space="preserve">Figure </w:t>
                             </w:r>
-                            <w:r>
-                              <w:fldChar w:fldCharType="begin"/>
-                            </w:r>
-                            <w:r>
-                              <w:instrText xml:space="preserve"> SEQ Figure \* ARABIC </w:instrText>
-                            </w:r>
-                            <w:r>
-                              <w:fldChar w:fldCharType="separate"/>
-                            </w:r>
-                            <w:r>
-                              <w:rPr>
-                                <w:noProof/>
-                              </w:rPr>
-                              <w:t>9</w:t>
-                            </w:r>
-                            <w:r>
-                              <w:rPr>
-                                <w:noProof/>
-                              </w:rPr>
-                              <w:fldChar w:fldCharType="end"/>
-                            </w:r>
+                            <w:fldSimple w:instr=" SEQ Figure \* ARABIC ">
+                              <w:r>
+                                <w:rPr>
+                                  <w:noProof/>
+                                </w:rPr>
+                                <w:t>9</w:t>
+                              </w:r>
+                            </w:fldSimple>
                             <w:r>
                               <w:t xml:space="preserve"> Services form</w:t>
                             </w:r>
@@ -11472,27 +11567,14 @@
                       <w:r>
                         <w:t xml:space="preserve">Figure </w:t>
                       </w:r>
-                      <w:r>
-                        <w:fldChar w:fldCharType="begin"/>
-                      </w:r>
-                      <w:r>
-                        <w:instrText xml:space="preserve"> SEQ Figure \* ARABIC </w:instrText>
-                      </w:r>
-                      <w:r>
-                        <w:fldChar w:fldCharType="separate"/>
-                      </w:r>
-                      <w:r>
-                        <w:rPr>
-                          <w:noProof/>
-                        </w:rPr>
-                        <w:t>9</w:t>
-                      </w:r>
-                      <w:r>
-                        <w:rPr>
-                          <w:noProof/>
-                        </w:rPr>
-                        <w:fldChar w:fldCharType="end"/>
-                      </w:r>
+                      <w:fldSimple w:instr=" SEQ Figure \* ARABIC ">
+                        <w:r>
+                          <w:rPr>
+                            <w:noProof/>
+                          </w:rPr>
+                          <w:t>9</w:t>
+                        </w:r>
+                      </w:fldSimple>
                       <w:r>
                         <w:t xml:space="preserve"> Services form</w:t>
                       </w:r>
@@ -11620,27 +11702,14 @@
                             <w:r>
                               <w:t xml:space="preserve">Figure </w:t>
                             </w:r>
-                            <w:r>
-                              <w:fldChar w:fldCharType="begin"/>
-                            </w:r>
-                            <w:r>
-                              <w:instrText xml:space="preserve"> SEQ Figure \* ARABIC </w:instrText>
-                            </w:r>
-                            <w:r>
-                              <w:fldChar w:fldCharType="separate"/>
-                            </w:r>
-                            <w:r>
-                              <w:rPr>
-                                <w:noProof/>
-                              </w:rPr>
-                              <w:t>10</w:t>
-                            </w:r>
-                            <w:r>
-                              <w:rPr>
-                                <w:noProof/>
-                              </w:rPr>
-                              <w:fldChar w:fldCharType="end"/>
-                            </w:r>
+                            <w:fldSimple w:instr=" SEQ Figure \* ARABIC ">
+                              <w:r>
+                                <w:rPr>
+                                  <w:noProof/>
+                                </w:rPr>
+                                <w:t>10</w:t>
+                              </w:r>
+                            </w:fldSimple>
                             <w:r>
                               <w:t xml:space="preserve"> Part of the North-South passenger timetable for RSN</w:t>
                             </w:r>
@@ -11676,27 +11745,14 @@
                       <w:r>
                         <w:t xml:space="preserve">Figure </w:t>
                       </w:r>
-                      <w:r>
-                        <w:fldChar w:fldCharType="begin"/>
-                      </w:r>
-                      <w:r>
-                        <w:instrText xml:space="preserve"> SEQ Figure \* ARABIC </w:instrText>
-                      </w:r>
-                      <w:r>
-                        <w:fldChar w:fldCharType="separate"/>
-                      </w:r>
-                      <w:r>
-                        <w:rPr>
-                          <w:noProof/>
-                        </w:rPr>
-                        <w:t>10</w:t>
-                      </w:r>
-                      <w:r>
-                        <w:rPr>
-                          <w:noProof/>
-                        </w:rPr>
-                        <w:fldChar w:fldCharType="end"/>
-                      </w:r>
+                      <w:fldSimple w:instr=" SEQ Figure \* ARABIC ">
+                        <w:r>
+                          <w:rPr>
+                            <w:noProof/>
+                          </w:rPr>
+                          <w:t>10</w:t>
+                        </w:r>
+                      </w:fldSimple>
                       <w:r>
                         <w:t xml:space="preserve"> Part of the North-South passenger timetable for RSN</w:t>
                       </w:r>
@@ -11891,27 +11947,14 @@
                             <w:r>
                               <w:t xml:space="preserve">Figure </w:t>
                             </w:r>
-                            <w:r>
-                              <w:fldChar w:fldCharType="begin"/>
-                            </w:r>
-                            <w:r>
-                              <w:instrText xml:space="preserve"> SEQ Figure \* ARABIC </w:instrText>
-                            </w:r>
-                            <w:r>
-                              <w:fldChar w:fldCharType="separate"/>
-                            </w:r>
-                            <w:r>
-                              <w:rPr>
-                                <w:noProof/>
-                              </w:rPr>
-                              <w:t>11</w:t>
-                            </w:r>
-                            <w:r>
-                              <w:rPr>
-                                <w:noProof/>
-                              </w:rPr>
-                              <w:fldChar w:fldCharType="end"/>
-                            </w:r>
+                            <w:fldSimple w:instr=" SEQ Figure \* ARABIC ">
+                              <w:r>
+                                <w:rPr>
+                                  <w:noProof/>
+                                </w:rPr>
+                                <w:t>11</w:t>
+                              </w:r>
+                            </w:fldSimple>
                             <w:bookmarkEnd w:id="49"/>
                             <w:r>
                               <w:t xml:space="preserve"> RB56 service defined and time events loaded</w:t>
@@ -11949,27 +11992,14 @@
                       <w:r>
                         <w:t xml:space="preserve">Figure </w:t>
                       </w:r>
-                      <w:r>
-                        <w:fldChar w:fldCharType="begin"/>
-                      </w:r>
-                      <w:r>
-                        <w:instrText xml:space="preserve"> SEQ Figure \* ARABIC </w:instrText>
-                      </w:r>
-                      <w:r>
-                        <w:fldChar w:fldCharType="separate"/>
-                      </w:r>
-                      <w:r>
-                        <w:rPr>
-                          <w:noProof/>
-                        </w:rPr>
-                        <w:t>11</w:t>
-                      </w:r>
-                      <w:r>
-                        <w:rPr>
-                          <w:noProof/>
-                        </w:rPr>
-                        <w:fldChar w:fldCharType="end"/>
-                      </w:r>
+                      <w:fldSimple w:instr=" SEQ Figure \* ARABIC ">
+                        <w:r>
+                          <w:rPr>
+                            <w:noProof/>
+                          </w:rPr>
+                          <w:t>11</w:t>
+                        </w:r>
+                      </w:fldSimple>
                       <w:bookmarkEnd w:id="51"/>
                       <w:r>
                         <w:t xml:space="preserve"> RB56 service defined and time events loaded</w:t>
@@ -12577,27 +12607,14 @@
                             <w:r>
                               <w:t xml:space="preserve">Figure </w:t>
                             </w:r>
-                            <w:r>
-                              <w:fldChar w:fldCharType="begin"/>
-                            </w:r>
-                            <w:r>
-                              <w:instrText xml:space="preserve"> SEQ Figure \* ARABIC </w:instrText>
-                            </w:r>
-                            <w:r>
-                              <w:fldChar w:fldCharType="separate"/>
-                            </w:r>
-                            <w:r>
-                              <w:rPr>
-                                <w:noProof/>
-                              </w:rPr>
-                              <w:t>12</w:t>
-                            </w:r>
-                            <w:r>
-                              <w:rPr>
-                                <w:noProof/>
-                              </w:rPr>
-                              <w:fldChar w:fldCharType="end"/>
-                            </w:r>
+                            <w:fldSimple w:instr=" SEQ Figure \* ARABIC ">
+                              <w:r>
+                                <w:rPr>
+                                  <w:noProof/>
+                                </w:rPr>
+                                <w:t>12</w:t>
+                              </w:r>
+                            </w:fldSimple>
                             <w:r>
                               <w:t xml:space="preserve"> Completed time events for service RB56</w:t>
                             </w:r>
@@ -12633,27 +12650,14 @@
                       <w:r>
                         <w:t xml:space="preserve">Figure </w:t>
                       </w:r>
-                      <w:r>
-                        <w:fldChar w:fldCharType="begin"/>
-                      </w:r>
-                      <w:r>
-                        <w:instrText xml:space="preserve"> SEQ Figure \* ARABIC </w:instrText>
-                      </w:r>
-                      <w:r>
-                        <w:fldChar w:fldCharType="separate"/>
-                      </w:r>
-                      <w:r>
-                        <w:rPr>
-                          <w:noProof/>
-                        </w:rPr>
-                        <w:t>12</w:t>
-                      </w:r>
-                      <w:r>
-                        <w:rPr>
-                          <w:noProof/>
-                        </w:rPr>
-                        <w:fldChar w:fldCharType="end"/>
-                      </w:r>
+                      <w:fldSimple w:instr=" SEQ Figure \* ARABIC ">
+                        <w:r>
+                          <w:rPr>
+                            <w:noProof/>
+                          </w:rPr>
+                          <w:t>12</w:t>
+                        </w:r>
+                      </w:fldSimple>
                       <w:r>
                         <w:t xml:space="preserve"> Completed time events for service RB56</w:t>
                       </w:r>
@@ -12746,33 +12750,75 @@
           <w:lang w:val="en-GB"/>
         </w:rPr>
         <w:lastRenderedPageBreak/>
-        <w:t>You see, I set Hagen Hbf as starting point, giving the Type the value S.</w:t>
-      </w:r>
-    </w:p>
-    <w:p>
-      <w:pPr>
-        <w:rPr>
-          <w:lang w:val="en-GB"/>
-        </w:rPr>
-      </w:pPr>
-      <w:r>
-        <w:rPr>
-          <w:lang w:val="en-GB"/>
-        </w:rPr>
-        <w:t>Then, you need to calculate that it takes 12 minutes to drive to Hohenlimburg. This location gets H for Type and 12 for time.</w:t>
-      </w:r>
-    </w:p>
-    <w:p>
-      <w:pPr>
-        <w:rPr>
-          <w:lang w:val="en-GB"/>
-        </w:rPr>
-      </w:pPr>
-      <w:r>
-        <w:rPr>
-          <w:lang w:val="en-GB"/>
-        </w:rPr>
-        <w:t>Finally, it takes 5 more minutes to drive to Letmathe, where the service ends, so I make that clear by putting S in the Type.</w:t>
+        <w:t xml:space="preserve">You see, I set Hagen </w:t>
+      </w:r>
+      <w:proofErr w:type="spellStart"/>
+      <w:r>
+        <w:rPr>
+          <w:lang w:val="en-GB"/>
+        </w:rPr>
+        <w:t>Hbf</w:t>
+      </w:r>
+      <w:proofErr w:type="spellEnd"/>
+      <w:r>
+        <w:rPr>
+          <w:lang w:val="en-GB"/>
+        </w:rPr>
+        <w:t xml:space="preserve"> as starting point, giving the Type the value S.</w:t>
+      </w:r>
+    </w:p>
+    <w:p>
+      <w:pPr>
+        <w:rPr>
+          <w:lang w:val="en-GB"/>
+        </w:rPr>
+      </w:pPr>
+      <w:r>
+        <w:rPr>
+          <w:lang w:val="en-GB"/>
+        </w:rPr>
+        <w:t xml:space="preserve">Then, you need to calculate that it takes 12 minutes to drive to </w:t>
+      </w:r>
+      <w:proofErr w:type="spellStart"/>
+      <w:r>
+        <w:rPr>
+          <w:lang w:val="en-GB"/>
+        </w:rPr>
+        <w:t>Hohenlimburg</w:t>
+      </w:r>
+      <w:proofErr w:type="spellEnd"/>
+      <w:r>
+        <w:rPr>
+          <w:lang w:val="en-GB"/>
+        </w:rPr>
+        <w:t>. This location gets H for Type and 12 for time.</w:t>
+      </w:r>
+    </w:p>
+    <w:p>
+      <w:pPr>
+        <w:rPr>
+          <w:lang w:val="en-GB"/>
+        </w:rPr>
+      </w:pPr>
+      <w:r>
+        <w:rPr>
+          <w:lang w:val="en-GB"/>
+        </w:rPr>
+        <w:t xml:space="preserve">Finally, it takes 5 more minutes to drive to </w:t>
+      </w:r>
+      <w:proofErr w:type="spellStart"/>
+      <w:r>
+        <w:rPr>
+          <w:lang w:val="en-GB"/>
+        </w:rPr>
+        <w:t>Letmathe</w:t>
+      </w:r>
+      <w:proofErr w:type="spellEnd"/>
+      <w:r>
+        <w:rPr>
+          <w:lang w:val="en-GB"/>
+        </w:rPr>
+        <w:t>, where the service ends, so I make that clear by putting S in the Type.</w:t>
       </w:r>
     </w:p>
     <w:p>
@@ -12834,27 +12880,14 @@
                             <w:r>
                               <w:t xml:space="preserve">Figure </w:t>
                             </w:r>
-                            <w:r>
-                              <w:fldChar w:fldCharType="begin"/>
-                            </w:r>
-                            <w:r>
-                              <w:instrText xml:space="preserve"> SEQ Figure \* ARABIC </w:instrText>
-                            </w:r>
-                            <w:r>
-                              <w:fldChar w:fldCharType="separate"/>
-                            </w:r>
-                            <w:r>
-                              <w:rPr>
-                                <w:noProof/>
-                              </w:rPr>
-                              <w:t>13</w:t>
-                            </w:r>
-                            <w:r>
-                              <w:rPr>
-                                <w:noProof/>
-                              </w:rPr>
-                              <w:fldChar w:fldCharType="end"/>
-                            </w:r>
+                            <w:fldSimple w:instr=" SEQ Figure \* ARABIC ">
+                              <w:r>
+                                <w:rPr>
+                                  <w:noProof/>
+                                </w:rPr>
+                                <w:t>13</w:t>
+                              </w:r>
+                            </w:fldSimple>
                             <w:r>
                               <w:t xml:space="preserve"> Saved time events</w:t>
                             </w:r>
@@ -12890,27 +12923,14 @@
                       <w:r>
                         <w:t xml:space="preserve">Figure </w:t>
                       </w:r>
-                      <w:r>
-                        <w:fldChar w:fldCharType="begin"/>
-                      </w:r>
-                      <w:r>
-                        <w:instrText xml:space="preserve"> SEQ Figure \* ARABIC </w:instrText>
-                      </w:r>
-                      <w:r>
-                        <w:fldChar w:fldCharType="separate"/>
-                      </w:r>
-                      <w:r>
-                        <w:rPr>
-                          <w:noProof/>
-                        </w:rPr>
-                        <w:t>13</w:t>
-                      </w:r>
-                      <w:r>
-                        <w:rPr>
-                          <w:noProof/>
-                        </w:rPr>
-                        <w:fldChar w:fldCharType="end"/>
-                      </w:r>
+                      <w:fldSimple w:instr=" SEQ Figure \* ARABIC ">
+                        <w:r>
+                          <w:rPr>
+                            <w:noProof/>
+                          </w:rPr>
+                          <w:t>13</w:t>
+                        </w:r>
+                      </w:fldSimple>
                       <w:r>
                         <w:t xml:space="preserve"> Saved time events</w:t>
                       </w:r>
@@ -13301,27 +13321,14 @@
                             <w:r>
                               <w:t xml:space="preserve">Figure </w:t>
                             </w:r>
-                            <w:r>
-                              <w:fldChar w:fldCharType="begin"/>
-                            </w:r>
-                            <w:r>
-                              <w:instrText xml:space="preserve"> SEQ Figure \* ARABIC </w:instrText>
-                            </w:r>
-                            <w:r>
-                              <w:fldChar w:fldCharType="separate"/>
-                            </w:r>
-                            <w:r>
-                              <w:rPr>
-                                <w:noProof/>
-                              </w:rPr>
-                              <w:t>14</w:t>
-                            </w:r>
-                            <w:r>
-                              <w:rPr>
-                                <w:noProof/>
-                              </w:rPr>
-                              <w:fldChar w:fldCharType="end"/>
-                            </w:r>
+                            <w:fldSimple w:instr=" SEQ Figure \* ARABIC ">
+                              <w:r>
+                                <w:rPr>
+                                  <w:noProof/>
+                                </w:rPr>
+                                <w:t>14</w:t>
+                              </w:r>
+                            </w:fldSimple>
                             <w:r>
                               <w:t xml:space="preserve"> RB91 en RE16 services</w:t>
                             </w:r>
@@ -13357,27 +13364,14 @@
                       <w:r>
                         <w:t xml:space="preserve">Figure </w:t>
                       </w:r>
-                      <w:r>
-                        <w:fldChar w:fldCharType="begin"/>
-                      </w:r>
-                      <w:r>
-                        <w:instrText xml:space="preserve"> SEQ Figure \* ARABIC </w:instrText>
-                      </w:r>
-                      <w:r>
-                        <w:fldChar w:fldCharType="separate"/>
-                      </w:r>
-                      <w:r>
-                        <w:rPr>
-                          <w:noProof/>
-                        </w:rPr>
-                        <w:t>14</w:t>
-                      </w:r>
-                      <w:r>
-                        <w:rPr>
-                          <w:noProof/>
-                        </w:rPr>
-                        <w:fldChar w:fldCharType="end"/>
-                      </w:r>
+                      <w:fldSimple w:instr=" SEQ Figure \* ARABIC ">
+                        <w:r>
+                          <w:rPr>
+                            <w:noProof/>
+                          </w:rPr>
+                          <w:t>14</w:t>
+                        </w:r>
+                      </w:fldSimple>
                       <w:r>
                         <w:t xml:space="preserve"> RB91 en RE16 services</w:t>
                       </w:r>
@@ -13586,27 +13580,14 @@
                             <w:r>
                               <w:t xml:space="preserve">Figure </w:t>
                             </w:r>
-                            <w:r>
-                              <w:fldChar w:fldCharType="begin"/>
-                            </w:r>
-                            <w:r>
-                              <w:instrText xml:space="preserve"> SEQ Figure \* ARABIC </w:instrText>
-                            </w:r>
-                            <w:r>
-                              <w:fldChar w:fldCharType="separate"/>
-                            </w:r>
-                            <w:r>
-                              <w:rPr>
-                                <w:noProof/>
-                              </w:rPr>
-                              <w:t>15</w:t>
-                            </w:r>
-                            <w:r>
-                              <w:rPr>
-                                <w:noProof/>
-                              </w:rPr>
-                              <w:fldChar w:fldCharType="end"/>
-                            </w:r>
+                            <w:fldSimple w:instr=" SEQ Figure \* ARABIC ">
+                              <w:r>
+                                <w:rPr>
+                                  <w:noProof/>
+                                </w:rPr>
+                                <w:t>15</w:t>
+                              </w:r>
+                            </w:fldSimple>
                             <w:r>
                               <w:t xml:space="preserve"> Two of the three northbound services</w:t>
                             </w:r>
@@ -13642,27 +13623,14 @@
                       <w:r>
                         <w:t xml:space="preserve">Figure </w:t>
                       </w:r>
-                      <w:r>
-                        <w:fldChar w:fldCharType="begin"/>
-                      </w:r>
-                      <w:r>
-                        <w:instrText xml:space="preserve"> SEQ Figure \* ARABIC </w:instrText>
-                      </w:r>
-                      <w:r>
-                        <w:fldChar w:fldCharType="separate"/>
-                      </w:r>
-                      <w:r>
-                        <w:rPr>
-                          <w:noProof/>
-                        </w:rPr>
-                        <w:t>15</w:t>
-                      </w:r>
-                      <w:r>
-                        <w:rPr>
-                          <w:noProof/>
-                        </w:rPr>
-                        <w:fldChar w:fldCharType="end"/>
-                      </w:r>
+                      <w:fldSimple w:instr=" SEQ Figure \* ARABIC ">
+                        <w:r>
+                          <w:rPr>
+                            <w:noProof/>
+                          </w:rPr>
+                          <w:t>15</w:t>
+                        </w:r>
+                      </w:fldSimple>
                       <w:r>
                         <w:t xml:space="preserve"> Two of the three northbound services</w:t>
                       </w:r>
@@ -13809,27 +13777,14 @@
                             <w:r>
                               <w:t xml:space="preserve">Figure </w:t>
                             </w:r>
-                            <w:r>
-                              <w:fldChar w:fldCharType="begin"/>
-                            </w:r>
-                            <w:r>
-                              <w:instrText xml:space="preserve"> SEQ Figure \* ARABIC </w:instrText>
-                            </w:r>
-                            <w:r>
-                              <w:fldChar w:fldCharType="separate"/>
-                            </w:r>
-                            <w:r>
-                              <w:rPr>
-                                <w:noProof/>
-                              </w:rPr>
-                              <w:t>16</w:t>
-                            </w:r>
-                            <w:r>
-                              <w:rPr>
-                                <w:noProof/>
-                              </w:rPr>
-                              <w:fldChar w:fldCharType="end"/>
-                            </w:r>
+                            <w:fldSimple w:instr=" SEQ Figure \* ARABIC ">
+                              <w:r>
+                                <w:rPr>
+                                  <w:noProof/>
+                                </w:rPr>
+                                <w:t>16</w:t>
+                              </w:r>
+                            </w:fldSimple>
                             <w:bookmarkEnd w:id="62"/>
                             <w:r>
                               <w:t xml:space="preserve"> Define service instances</w:t>
@@ -13867,27 +13822,14 @@
                       <w:r>
                         <w:t xml:space="preserve">Figure </w:t>
                       </w:r>
-                      <w:r>
-                        <w:fldChar w:fldCharType="begin"/>
-                      </w:r>
-                      <w:r>
-                        <w:instrText xml:space="preserve"> SEQ Figure \* ARABIC </w:instrText>
-                      </w:r>
-                      <w:r>
-                        <w:fldChar w:fldCharType="separate"/>
-                      </w:r>
-                      <w:r>
-                        <w:rPr>
-                          <w:noProof/>
-                        </w:rPr>
-                        <w:t>16</w:t>
-                      </w:r>
-                      <w:r>
-                        <w:rPr>
-                          <w:noProof/>
-                        </w:rPr>
-                        <w:fldChar w:fldCharType="end"/>
-                      </w:r>
+                      <w:fldSimple w:instr=" SEQ Figure \* ARABIC ">
+                        <w:r>
+                          <w:rPr>
+                            <w:noProof/>
+                          </w:rPr>
+                          <w:t>16</w:t>
+                        </w:r>
+                      </w:fldSimple>
                       <w:bookmarkEnd w:id="64"/>
                       <w:r>
                         <w:t xml:space="preserve"> Define service instances</w:t>
@@ -14355,30 +14297,14 @@
                             <w:r>
                               <w:t xml:space="preserve">Figure </w:t>
                             </w:r>
-                            <w:r>
-                              <w:fldChar w:fldCharType="begin"/>
-                            </w:r>
-                            <w:r>
-                              <w:instrText xml:space="preserve"> SEQ Figure \* ARABIC</w:instrText>
-                            </w:r>
-                            <w:r>
-                              <w:instrText xml:space="preserve"> </w:instrText>
-                            </w:r>
-                            <w:r>
-                              <w:fldChar w:fldCharType="separate"/>
-                            </w:r>
-                            <w:r>
-                              <w:rPr>
-                                <w:noProof/>
-                              </w:rPr>
-                              <w:t>17</w:t>
-                            </w:r>
-                            <w:r>
-                              <w:rPr>
-                                <w:noProof/>
-                              </w:rPr>
-                              <w:fldChar w:fldCharType="end"/>
-                            </w:r>
+                            <w:fldSimple w:instr=" SEQ Figure \* ARABIC ">
+                              <w:r>
+                                <w:rPr>
+                                  <w:noProof/>
+                                </w:rPr>
+                                <w:t>17</w:t>
+                              </w:r>
+                            </w:fldSimple>
                             <w:r>
                               <w:t xml:space="preserve"> Timetable window</w:t>
                             </w:r>
@@ -14414,30 +14340,14 @@
                       <w:r>
                         <w:t xml:space="preserve">Figure </w:t>
                       </w:r>
-                      <w:r>
-                        <w:fldChar w:fldCharType="begin"/>
-                      </w:r>
-                      <w:r>
-                        <w:instrText xml:space="preserve"> SEQ Figure \* ARABIC</w:instrText>
-                      </w:r>
-                      <w:r>
-                        <w:instrText xml:space="preserve"> </w:instrText>
-                      </w:r>
-                      <w:r>
-                        <w:fldChar w:fldCharType="separate"/>
-                      </w:r>
-                      <w:r>
-                        <w:rPr>
-                          <w:noProof/>
-                        </w:rPr>
-                        <w:t>17</w:t>
-                      </w:r>
-                      <w:r>
-                        <w:rPr>
-                          <w:noProof/>
-                        </w:rPr>
-                        <w:fldChar w:fldCharType="end"/>
-                      </w:r>
+                      <w:fldSimple w:instr=" SEQ Figure \* ARABIC ">
+                        <w:r>
+                          <w:rPr>
+                            <w:noProof/>
+                          </w:rPr>
+                          <w:t>17</w:t>
+                        </w:r>
+                      </w:fldSimple>
                       <w:r>
                         <w:t xml:space="preserve"> Timetable window</w:t>
                       </w:r>
@@ -14774,27 +14684,14 @@
                             <w:r>
                               <w:t xml:space="preserve">Figure </w:t>
                             </w:r>
-                            <w:r>
-                              <w:fldChar w:fldCharType="begin"/>
-                            </w:r>
-                            <w:r>
-                              <w:instrText xml:space="preserve"> SEQ Figure \* ARABIC </w:instrText>
-                            </w:r>
-                            <w:r>
-                              <w:fldChar w:fldCharType="separate"/>
-                            </w:r>
-                            <w:r>
-                              <w:rPr>
-                                <w:noProof/>
-                              </w:rPr>
-                              <w:t>18</w:t>
-                            </w:r>
-                            <w:r>
-                              <w:rPr>
-                                <w:noProof/>
-                              </w:rPr>
-                              <w:fldChar w:fldCharType="end"/>
-                            </w:r>
+                            <w:fldSimple w:instr=" SEQ Figure \* ARABIC ">
+                              <w:r>
+                                <w:rPr>
+                                  <w:noProof/>
+                                </w:rPr>
+                                <w:t>18</w:t>
+                              </w:r>
+                            </w:fldSimple>
                             <w:r>
                               <w:t xml:space="preserve"> Selected timetable showing available service instances</w:t>
                             </w:r>
@@ -14830,27 +14727,14 @@
                       <w:r>
                         <w:t xml:space="preserve">Figure </w:t>
                       </w:r>
-                      <w:r>
-                        <w:fldChar w:fldCharType="begin"/>
-                      </w:r>
-                      <w:r>
-                        <w:instrText xml:space="preserve"> SEQ Figure \* ARABIC </w:instrText>
-                      </w:r>
-                      <w:r>
-                        <w:fldChar w:fldCharType="separate"/>
-                      </w:r>
-                      <w:r>
-                        <w:rPr>
-                          <w:noProof/>
-                        </w:rPr>
-                        <w:t>18</w:t>
-                      </w:r>
-                      <w:r>
-                        <w:rPr>
-                          <w:noProof/>
-                        </w:rPr>
-                        <w:fldChar w:fldCharType="end"/>
-                      </w:r>
+                      <w:fldSimple w:instr=" SEQ Figure \* ARABIC ">
+                        <w:r>
+                          <w:rPr>
+                            <w:noProof/>
+                          </w:rPr>
+                          <w:t>18</w:t>
+                        </w:r>
+                      </w:fldSimple>
                       <w:r>
                         <w:t xml:space="preserve"> Selected timetable showing available service instances</w:t>
                       </w:r>
@@ -15206,7 +15090,35 @@
         <w:rPr>
           <w:lang w:val="en-GB"/>
         </w:rPr>
-        <w:t>For locations, you need to tell explicitly how you order locations. How can you do that for routes like Rhein-Ruhr Osten, which has two branches or with lines that have branchlines? It is quite simple, let show that in an example.</w:t>
+        <w:t xml:space="preserve">For locations, you need to tell explicitly how you order locations. How can you do that for routes like Rhein-Ruhr </w:t>
+      </w:r>
+      <w:proofErr w:type="spellStart"/>
+      <w:r>
+        <w:rPr>
+          <w:lang w:val="en-GB"/>
+        </w:rPr>
+        <w:t>Osten</w:t>
+      </w:r>
+      <w:proofErr w:type="spellEnd"/>
+      <w:r>
+        <w:rPr>
+          <w:lang w:val="en-GB"/>
+        </w:rPr>
+        <w:t xml:space="preserve">, which has two branches or with lines that have </w:t>
+      </w:r>
+      <w:proofErr w:type="spellStart"/>
+      <w:r>
+        <w:rPr>
+          <w:lang w:val="en-GB"/>
+        </w:rPr>
+        <w:t>branchlines</w:t>
+      </w:r>
+      <w:proofErr w:type="spellEnd"/>
+      <w:r>
+        <w:rPr>
+          <w:lang w:val="en-GB"/>
+        </w:rPr>
+        <w:t>? It is quite simple, let show that in an example.</w:t>
       </w:r>
     </w:p>
     <w:p>
@@ -15270,27 +15182,14 @@
                             <w:r>
                               <w:t xml:space="preserve">Figure </w:t>
                             </w:r>
-                            <w:r>
-                              <w:fldChar w:fldCharType="begin"/>
-                            </w:r>
-                            <w:r>
-                              <w:instrText xml:space="preserve"> SEQ Figure \* ARABIC </w:instrText>
-                            </w:r>
-                            <w:r>
-                              <w:fldChar w:fldCharType="separate"/>
-                            </w:r>
-                            <w:r>
-                              <w:rPr>
-                                <w:noProof/>
-                              </w:rPr>
-                              <w:t>19</w:t>
-                            </w:r>
-                            <w:r>
-                              <w:rPr>
-                                <w:noProof/>
-                              </w:rPr>
-                              <w:fldChar w:fldCharType="end"/>
-                            </w:r>
+                            <w:fldSimple w:instr=" SEQ Figure \* ARABIC ">
+                              <w:r>
+                                <w:rPr>
+                                  <w:noProof/>
+                                </w:rPr>
+                                <w:t>19</w:t>
+                              </w:r>
+                            </w:fldSimple>
                             <w:bookmarkEnd w:id="74"/>
                             <w:r>
                               <w:t xml:space="preserve"> Example of a complex network</w:t>
@@ -15329,27 +15228,14 @@
                       <w:r>
                         <w:t xml:space="preserve">Figure </w:t>
                       </w:r>
-                      <w:r>
-                        <w:fldChar w:fldCharType="begin"/>
-                      </w:r>
-                      <w:r>
-                        <w:instrText xml:space="preserve"> SEQ Figure \* ARABIC </w:instrText>
-                      </w:r>
-                      <w:r>
-                        <w:fldChar w:fldCharType="separate"/>
-                      </w:r>
-                      <w:r>
-                        <w:rPr>
-                          <w:noProof/>
-                        </w:rPr>
-                        <w:t>19</w:t>
-                      </w:r>
-                      <w:r>
-                        <w:rPr>
-                          <w:noProof/>
-                        </w:rPr>
-                        <w:fldChar w:fldCharType="end"/>
-                      </w:r>
+                      <w:fldSimple w:instr=" SEQ Figure \* ARABIC ">
+                        <w:r>
+                          <w:rPr>
+                            <w:noProof/>
+                          </w:rPr>
+                          <w:t>19</w:t>
+                        </w:r>
+                      </w:fldSimple>
                       <w:bookmarkEnd w:id="76"/>
                       <w:r>
                         <w:t xml:space="preserve"> Example of a complex network</w:t>
@@ -16046,7 +15932,21 @@
         <w:rPr>
           <w:lang w:val="en-GB"/>
         </w:rPr>
-        <w:t>put a ruler on it. If you number strictly from left to right, you will be fine.</w:t>
+        <w:t xml:space="preserve">put a ruler on it. If </w:t>
+      </w:r>
+      <w:proofErr w:type="spellStart"/>
+      <w:r>
+        <w:rPr>
+          <w:lang w:val="en-GB"/>
+        </w:rPr>
+        <w:t>you</w:t>
+      </w:r>
+      <w:proofErr w:type="spellEnd"/>
+      <w:r>
+        <w:rPr>
+          <w:lang w:val="en-GB"/>
+        </w:rPr>
+        <w:t xml:space="preserve"> number strictly from left to right, you will be fine.</w:t>
       </w:r>
     </w:p>
     <w:p>
@@ -16168,27 +16068,14 @@
                             <w:r>
                               <w:t xml:space="preserve">Figure </w:t>
                             </w:r>
-                            <w:r>
-                              <w:fldChar w:fldCharType="begin"/>
-                            </w:r>
-                            <w:r>
-                              <w:instrText xml:space="preserve"> SEQ Figure \* ARABIC </w:instrText>
-                            </w:r>
-                            <w:r>
-                              <w:fldChar w:fldCharType="separate"/>
-                            </w:r>
-                            <w:r>
-                              <w:rPr>
-                                <w:noProof/>
-                              </w:rPr>
-                              <w:t>20</w:t>
-                            </w:r>
-                            <w:r>
-                              <w:rPr>
-                                <w:noProof/>
-                              </w:rPr>
-                              <w:fldChar w:fldCharType="end"/>
-                            </w:r>
+                            <w:fldSimple w:instr=" SEQ Figure \* ARABIC ">
+                              <w:r>
+                                <w:rPr>
+                                  <w:noProof/>
+                                </w:rPr>
+                                <w:t>20</w:t>
+                              </w:r>
+                            </w:fldSimple>
                             <w:r>
                               <w:t xml:space="preserve"> Menu bar</w:t>
                             </w:r>
@@ -16225,27 +16112,14 @@
                       <w:r>
                         <w:t xml:space="preserve">Figure </w:t>
                       </w:r>
-                      <w:r>
-                        <w:fldChar w:fldCharType="begin"/>
-                      </w:r>
-                      <w:r>
-                        <w:instrText xml:space="preserve"> SEQ Figure \* ARABIC </w:instrText>
-                      </w:r>
-                      <w:r>
-                        <w:fldChar w:fldCharType="separate"/>
-                      </w:r>
-                      <w:r>
-                        <w:rPr>
-                          <w:noProof/>
-                        </w:rPr>
-                        <w:t>20</w:t>
-                      </w:r>
-                      <w:r>
-                        <w:rPr>
-                          <w:noProof/>
-                        </w:rPr>
-                        <w:fldChar w:fldCharType="end"/>
-                      </w:r>
+                      <w:fldSimple w:instr=" SEQ Figure \* ARABIC ">
+                        <w:r>
+                          <w:rPr>
+                            <w:noProof/>
+                          </w:rPr>
+                          <w:t>20</w:t>
+                        </w:r>
+                      </w:fldSimple>
                       <w:r>
                         <w:t xml:space="preserve"> Menu bar</w:t>
                       </w:r>
@@ -16435,27 +16309,14 @@
                             <w:r>
                               <w:t xml:space="preserve">Figure </w:t>
                             </w:r>
-                            <w:r>
-                              <w:fldChar w:fldCharType="begin"/>
-                            </w:r>
-                            <w:r>
-                              <w:instrText xml:space="preserve"> SEQ Figure \* ARABIC </w:instrText>
-                            </w:r>
-                            <w:r>
-                              <w:fldChar w:fldCharType="separate"/>
-                            </w:r>
-                            <w:r>
-                              <w:rPr>
-                                <w:noProof/>
-                              </w:rPr>
-                              <w:t>21</w:t>
-                            </w:r>
-                            <w:r>
-                              <w:rPr>
-                                <w:noProof/>
-                              </w:rPr>
-                              <w:fldChar w:fldCharType="end"/>
-                            </w:r>
+                            <w:fldSimple w:instr=" SEQ Figure \* ARABIC ">
+                              <w:r>
+                                <w:rPr>
+                                  <w:noProof/>
+                                </w:rPr>
+                                <w:t>21</w:t>
+                              </w:r>
+                            </w:fldSimple>
                             <w:r>
                               <w:t xml:space="preserve"> Information panel</w:t>
                             </w:r>
@@ -16493,27 +16354,14 @@
                       <w:r>
                         <w:t xml:space="preserve">Figure </w:t>
                       </w:r>
-                      <w:r>
-                        <w:fldChar w:fldCharType="begin"/>
-                      </w:r>
-                      <w:r>
-                        <w:instrText xml:space="preserve"> SEQ Figure \* ARABIC </w:instrText>
-                      </w:r>
-                      <w:r>
-                        <w:fldChar w:fldCharType="separate"/>
-                      </w:r>
-                      <w:r>
-                        <w:rPr>
-                          <w:noProof/>
-                        </w:rPr>
-                        <w:t>21</w:t>
-                      </w:r>
-                      <w:r>
-                        <w:rPr>
-                          <w:noProof/>
-                        </w:rPr>
-                        <w:fldChar w:fldCharType="end"/>
-                      </w:r>
+                      <w:fldSimple w:instr=" SEQ Figure \* ARABIC ">
+                        <w:r>
+                          <w:rPr>
+                            <w:noProof/>
+                          </w:rPr>
+                          <w:t>21</w:t>
+                        </w:r>
+                      </w:fldSimple>
                       <w:r>
                         <w:t xml:space="preserve"> Information panel</w:t>
                       </w:r>
@@ -16797,30 +16645,14 @@
                             <w:r>
                               <w:t xml:space="preserve">Figure </w:t>
                             </w:r>
-                            <w:r>
-                              <w:fldChar w:fldCharType="begin"/>
-                            </w:r>
-                            <w:r>
-                              <w:instrText xml:space="preserve"> SEQ Figure \* AR</w:instrText>
-                            </w:r>
-                            <w:r>
-                              <w:instrText xml:space="preserve">ABIC </w:instrText>
-                            </w:r>
-                            <w:r>
-                              <w:fldChar w:fldCharType="separate"/>
-                            </w:r>
-                            <w:r>
-                              <w:rPr>
-                                <w:noProof/>
-                              </w:rPr>
-                              <w:t>22</w:t>
-                            </w:r>
-                            <w:r>
-                              <w:rPr>
-                                <w:noProof/>
-                              </w:rPr>
-                              <w:fldChar w:fldCharType="end"/>
-                            </w:r>
+                            <w:fldSimple w:instr=" SEQ Figure \* ARABIC ">
+                              <w:r>
+                                <w:rPr>
+                                  <w:noProof/>
+                                </w:rPr>
+                                <w:t>22</w:t>
+                              </w:r>
+                            </w:fldSimple>
                             <w:r>
                               <w:t xml:space="preserve"> Tables example</w:t>
                             </w:r>
@@ -16858,30 +16690,14 @@
                       <w:r>
                         <w:t xml:space="preserve">Figure </w:t>
                       </w:r>
-                      <w:r>
-                        <w:fldChar w:fldCharType="begin"/>
-                      </w:r>
-                      <w:r>
-                        <w:instrText xml:space="preserve"> SEQ Figure \* AR</w:instrText>
-                      </w:r>
-                      <w:r>
-                        <w:instrText xml:space="preserve">ABIC </w:instrText>
-                      </w:r>
-                      <w:r>
-                        <w:fldChar w:fldCharType="separate"/>
-                      </w:r>
-                      <w:r>
-                        <w:rPr>
-                          <w:noProof/>
-                        </w:rPr>
-                        <w:t>22</w:t>
-                      </w:r>
-                      <w:r>
-                        <w:rPr>
-                          <w:noProof/>
-                        </w:rPr>
-                        <w:fldChar w:fldCharType="end"/>
-                      </w:r>
+                      <w:fldSimple w:instr=" SEQ Figure \* ARABIC ">
+                        <w:r>
+                          <w:rPr>
+                            <w:noProof/>
+                          </w:rPr>
+                          <w:t>22</w:t>
+                        </w:r>
+                      </w:fldSimple>
                       <w:r>
                         <w:t xml:space="preserve"> Tables example</w:t>
                       </w:r>
@@ -16998,7 +16814,21 @@
         <w:rPr>
           <w:lang w:val="en-GB"/>
         </w:rPr>
-        <w:t>In between is the headerline. This line shows what you find in which column. One of the goodies it has, is that if you click at the header, it will sort the table for you.</w:t>
+        <w:t xml:space="preserve">In between is the </w:t>
+      </w:r>
+      <w:proofErr w:type="spellStart"/>
+      <w:r>
+        <w:rPr>
+          <w:lang w:val="en-GB"/>
+        </w:rPr>
+        <w:t>headerline</w:t>
+      </w:r>
+      <w:proofErr w:type="spellEnd"/>
+      <w:r>
+        <w:rPr>
+          <w:lang w:val="en-GB"/>
+        </w:rPr>
+        <w:t>. This line shows what you find in which column. One of the goodies it has, is that if you click at the header, it will sort the table for you.</w:t>
       </w:r>
       <w:r>
         <w:rPr>
@@ -17147,27 +16977,14 @@
                             <w:r>
                               <w:t xml:space="preserve">Figure </w:t>
                             </w:r>
-                            <w:r>
-                              <w:fldChar w:fldCharType="begin"/>
-                            </w:r>
-                            <w:r>
-                              <w:instrText xml:space="preserve"> SEQ Figure \* ARABIC </w:instrText>
-                            </w:r>
-                            <w:r>
-                              <w:fldChar w:fldCharType="separate"/>
-                            </w:r>
-                            <w:r>
-                              <w:rPr>
-                                <w:noProof/>
-                              </w:rPr>
-                              <w:t>23</w:t>
-                            </w:r>
-                            <w:r>
-                              <w:rPr>
-                                <w:noProof/>
-                              </w:rPr>
-                              <w:fldChar w:fldCharType="end"/>
-                            </w:r>
+                            <w:fldSimple w:instr=" SEQ Figure \* ARABIC ">
+                              <w:r>
+                                <w:rPr>
+                                  <w:noProof/>
+                                </w:rPr>
+                                <w:t>23</w:t>
+                              </w:r>
+                            </w:fldSimple>
                             <w:r>
                               <w:t xml:space="preserve"> Table with selected row</w:t>
                             </w:r>
@@ -17204,27 +17021,14 @@
                       <w:r>
                         <w:t xml:space="preserve">Figure </w:t>
                       </w:r>
-                      <w:r>
-                        <w:fldChar w:fldCharType="begin"/>
-                      </w:r>
-                      <w:r>
-                        <w:instrText xml:space="preserve"> SEQ Figure \* ARABIC </w:instrText>
-                      </w:r>
-                      <w:r>
-                        <w:fldChar w:fldCharType="separate"/>
-                      </w:r>
-                      <w:r>
-                        <w:rPr>
-                          <w:noProof/>
-                        </w:rPr>
-                        <w:t>23</w:t>
-                      </w:r>
-                      <w:r>
-                        <w:rPr>
-                          <w:noProof/>
-                        </w:rPr>
-                        <w:fldChar w:fldCharType="end"/>
-                      </w:r>
+                      <w:fldSimple w:instr=" SEQ Figure \* ARABIC ">
+                        <w:r>
+                          <w:rPr>
+                            <w:noProof/>
+                          </w:rPr>
+                          <w:t>23</w:t>
+                        </w:r>
+                      </w:fldSimple>
                       <w:r>
                         <w:t xml:space="preserve"> Table with selected row</w:t>
                       </w:r>
@@ -17539,27 +17343,14 @@
                             <w:r>
                               <w:t xml:space="preserve">Figure </w:t>
                             </w:r>
-                            <w:r>
-                              <w:fldChar w:fldCharType="begin"/>
-                            </w:r>
-                            <w:r>
-                              <w:instrText xml:space="preserve"> SEQ Figure \* ARABIC </w:instrText>
-                            </w:r>
-                            <w:r>
-                              <w:fldChar w:fldCharType="separate"/>
-                            </w:r>
-                            <w:r>
-                              <w:rPr>
-                                <w:noProof/>
-                              </w:rPr>
-                              <w:t>25</w:t>
-                            </w:r>
-                            <w:r>
-                              <w:rPr>
-                                <w:noProof/>
-                              </w:rPr>
-                              <w:fldChar w:fldCharType="end"/>
-                            </w:r>
+                            <w:fldSimple w:instr=" SEQ Figure \* ARABIC ">
+                              <w:r>
+                                <w:rPr>
+                                  <w:noProof/>
+                                </w:rPr>
+                                <w:t>25</w:t>
+                              </w:r>
+                            </w:fldSimple>
                             <w:r>
                               <w:t xml:space="preserve"> Editor part</w:t>
                             </w:r>
@@ -17596,27 +17387,14 @@
                       <w:r>
                         <w:t xml:space="preserve">Figure </w:t>
                       </w:r>
-                      <w:r>
-                        <w:fldChar w:fldCharType="begin"/>
-                      </w:r>
-                      <w:r>
-                        <w:instrText xml:space="preserve"> SEQ Figure \* ARABIC </w:instrText>
-                      </w:r>
-                      <w:r>
-                        <w:fldChar w:fldCharType="separate"/>
-                      </w:r>
-                      <w:r>
-                        <w:rPr>
-                          <w:noProof/>
-                        </w:rPr>
-                        <w:t>25</w:t>
-                      </w:r>
-                      <w:r>
-                        <w:rPr>
-                          <w:noProof/>
-                        </w:rPr>
-                        <w:fldChar w:fldCharType="end"/>
-                      </w:r>
+                      <w:fldSimple w:instr=" SEQ Figure \* ARABIC ">
+                        <w:r>
+                          <w:rPr>
+                            <w:noProof/>
+                          </w:rPr>
+                          <w:t>25</w:t>
+                        </w:r>
+                      </w:fldSimple>
                       <w:r>
                         <w:t xml:space="preserve"> Editor part</w:t>
                       </w:r>
@@ -17741,7 +17519,35 @@
         <w:rPr>
           <w:lang w:val="en-GB"/>
         </w:rPr>
-        <w:t>At this particular screen, you can set two time values, start time and end time. This control allows just to type it in the format hh:mm  You can set the cursor at the hours and the change the hours. At the right, you can select a preset time with accuracy of 30 minutes. I do not like this control very much and it definitely will be replaced later this year.</w:t>
+        <w:t xml:space="preserve">At this particular screen, you can set two time values, start time and end time. This control allows just to type it in the format </w:t>
+      </w:r>
+      <w:proofErr w:type="spellStart"/>
+      <w:r>
+        <w:rPr>
+          <w:lang w:val="en-GB"/>
+        </w:rPr>
+        <w:t>hh:mm</w:t>
+      </w:r>
+      <w:proofErr w:type="spellEnd"/>
+      <w:r>
+        <w:rPr>
+          <w:lang w:val="en-GB"/>
+        </w:rPr>
+        <w:t xml:space="preserve">  You can set the cursor at the hours and the change the hours. At the right, you can select a </w:t>
+      </w:r>
+      <w:proofErr w:type="spellStart"/>
+      <w:r>
+        <w:rPr>
+          <w:lang w:val="en-GB"/>
+        </w:rPr>
+        <w:t>preset</w:t>
+      </w:r>
+      <w:proofErr w:type="spellEnd"/>
+      <w:r>
+        <w:rPr>
+          <w:lang w:val="en-GB"/>
+        </w:rPr>
+        <w:t xml:space="preserve"> time with accuracy of 30 minutes. I do not like this control very much and it definitely will be replaced later this year.</w:t>
       </w:r>
     </w:p>
     <w:p>
@@ -17834,27 +17640,14 @@
                             <w:r>
                               <w:t xml:space="preserve">Figure </w:t>
                             </w:r>
-                            <w:r>
-                              <w:fldChar w:fldCharType="begin"/>
-                            </w:r>
-                            <w:r>
-                              <w:instrText xml:space="preserve"> SEQ Figure \* ARABIC </w:instrText>
-                            </w:r>
-                            <w:r>
-                              <w:fldChar w:fldCharType="separate"/>
-                            </w:r>
-                            <w:r>
-                              <w:rPr>
-                                <w:noProof/>
-                              </w:rPr>
-                              <w:t>26</w:t>
-                            </w:r>
-                            <w:r>
-                              <w:rPr>
-                                <w:noProof/>
-                              </w:rPr>
-                              <w:fldChar w:fldCharType="end"/>
-                            </w:r>
+                            <w:fldSimple w:instr=" SEQ Figure \* ARABIC ">
+                              <w:r>
+                                <w:rPr>
+                                  <w:noProof/>
+                                </w:rPr>
+                                <w:t>26</w:t>
+                              </w:r>
+                            </w:fldSimple>
                             <w:r>
                               <w:t xml:space="preserve"> About window</w:t>
                             </w:r>
@@ -17891,27 +17684,14 @@
                       <w:r>
                         <w:t xml:space="preserve">Figure </w:t>
                       </w:r>
-                      <w:r>
-                        <w:fldChar w:fldCharType="begin"/>
-                      </w:r>
-                      <w:r>
-                        <w:instrText xml:space="preserve"> SEQ Figure \* ARABIC </w:instrText>
-                      </w:r>
-                      <w:r>
-                        <w:fldChar w:fldCharType="separate"/>
-                      </w:r>
-                      <w:r>
-                        <w:rPr>
-                          <w:noProof/>
-                        </w:rPr>
-                        <w:t>26</w:t>
-                      </w:r>
-                      <w:r>
-                        <w:rPr>
-                          <w:noProof/>
-                        </w:rPr>
-                        <w:fldChar w:fldCharType="end"/>
-                      </w:r>
+                      <w:fldSimple w:instr=" SEQ Figure \* ARABIC ">
+                        <w:r>
+                          <w:rPr>
+                            <w:noProof/>
+                          </w:rPr>
+                          <w:t>26</w:t>
+                        </w:r>
+                      </w:fldSimple>
                       <w:r>
                         <w:t xml:space="preserve"> About window</w:t>
                       </w:r>
@@ -18234,27 +18014,14 @@
                             <w:r>
                               <w:t xml:space="preserve">Figure </w:t>
                             </w:r>
-                            <w:r>
-                              <w:fldChar w:fldCharType="begin"/>
-                            </w:r>
-                            <w:r>
-                              <w:instrText xml:space="preserve"> SEQ Figure \* ARABIC </w:instrText>
-                            </w:r>
-                            <w:r>
-                              <w:fldChar w:fldCharType="separate"/>
-                            </w:r>
-                            <w:r>
-                              <w:rPr>
-                                <w:noProof/>
-                              </w:rPr>
-                              <w:t>28</w:t>
-                            </w:r>
-                            <w:r>
-                              <w:rPr>
-                                <w:noProof/>
-                              </w:rPr>
-                              <w:fldChar w:fldCharType="end"/>
-                            </w:r>
+                            <w:fldSimple w:instr=" SEQ Figure \* ARABIC ">
+                              <w:r>
+                                <w:rPr>
+                                  <w:noProof/>
+                                </w:rPr>
+                                <w:t>28</w:t>
+                              </w:r>
+                            </w:fldSimple>
                             <w:r>
                               <w:t xml:space="preserve"> Log viewer</w:t>
                             </w:r>
@@ -18291,27 +18058,14 @@
                       <w:r>
                         <w:t xml:space="preserve">Figure </w:t>
                       </w:r>
-                      <w:r>
-                        <w:fldChar w:fldCharType="begin"/>
-                      </w:r>
-                      <w:r>
-                        <w:instrText xml:space="preserve"> SEQ Figure \* ARABIC </w:instrText>
-                      </w:r>
-                      <w:r>
-                        <w:fldChar w:fldCharType="separate"/>
-                      </w:r>
-                      <w:r>
-                        <w:rPr>
-                          <w:noProof/>
-                        </w:rPr>
-                        <w:t>28</w:t>
-                      </w:r>
-                      <w:r>
-                        <w:rPr>
-                          <w:noProof/>
-                        </w:rPr>
-                        <w:fldChar w:fldCharType="end"/>
-                      </w:r>
+                      <w:fldSimple w:instr=" SEQ Figure \* ARABIC ">
+                        <w:r>
+                          <w:rPr>
+                            <w:noProof/>
+                          </w:rPr>
+                          <w:t>28</w:t>
+                        </w:r>
+                      </w:fldSimple>
                       <w:r>
                         <w:t xml:space="preserve"> Log viewer</w:t>
                       </w:r>
@@ -18682,27 +18436,14 @@
                             <w:r>
                               <w:t xml:space="preserve">Figure </w:t>
                             </w:r>
-                            <w:r>
-                              <w:fldChar w:fldCharType="begin"/>
-                            </w:r>
-                            <w:r>
-                              <w:instrText xml:space="preserve"> SEQ Figure \* ARABIC </w:instrText>
-                            </w:r>
-                            <w:r>
-                              <w:fldChar w:fldCharType="separate"/>
-                            </w:r>
-                            <w:r>
-                              <w:rPr>
-                                <w:noProof/>
-                              </w:rPr>
-                              <w:t>29</w:t>
-                            </w:r>
-                            <w:r>
-                              <w:rPr>
-                                <w:noProof/>
-                              </w:rPr>
-                              <w:fldChar w:fldCharType="end"/>
-                            </w:r>
+                            <w:fldSimple w:instr=" SEQ Figure \* ARABIC ">
+                              <w:r>
+                                <w:rPr>
+                                  <w:noProof/>
+                                </w:rPr>
+                                <w:t>29</w:t>
+                              </w:r>
+                            </w:fldSimple>
                             <w:r>
                               <w:t xml:space="preserve"> Timetable graph</w:t>
                             </w:r>
@@ -18739,27 +18480,14 @@
                       <w:r>
                         <w:t xml:space="preserve">Figure </w:t>
                       </w:r>
-                      <w:r>
-                        <w:fldChar w:fldCharType="begin"/>
-                      </w:r>
-                      <w:r>
-                        <w:instrText xml:space="preserve"> SEQ Figure \* ARABIC </w:instrText>
-                      </w:r>
-                      <w:r>
-                        <w:fldChar w:fldCharType="separate"/>
-                      </w:r>
-                      <w:r>
-                        <w:rPr>
-                          <w:noProof/>
-                        </w:rPr>
-                        <w:t>29</w:t>
-                      </w:r>
-                      <w:r>
-                        <w:rPr>
-                          <w:noProof/>
-                        </w:rPr>
-                        <w:fldChar w:fldCharType="end"/>
-                      </w:r>
+                      <w:fldSimple w:instr=" SEQ Figure \* ARABIC ">
+                        <w:r>
+                          <w:rPr>
+                            <w:noProof/>
+                          </w:rPr>
+                          <w:t>29</w:t>
+                        </w:r>
+                      </w:fldSimple>
                       <w:r>
                         <w:t xml:space="preserve"> Timetable graph</w:t>
                       </w:r>
@@ -18938,7 +18666,21 @@
         <w:rPr>
           <w:lang w:val="en-GB"/>
         </w:rPr>
-        <w:t>All TimetableTool data is stored is a relational SQL database. The good news is that this database is a stand alone tool and does not require any complex setup. There is a tool that gives you direct access to the database. You can download it here:</w:t>
+        <w:t xml:space="preserve">All TimetableTool data is stored is a relational SQL database. The good news is that this database is a </w:t>
+      </w:r>
+      <w:proofErr w:type="spellStart"/>
+      <w:r>
+        <w:rPr>
+          <w:lang w:val="en-GB"/>
+        </w:rPr>
+        <w:t>stand alone</w:t>
+      </w:r>
+      <w:proofErr w:type="spellEnd"/>
+      <w:r>
+        <w:rPr>
+          <w:lang w:val="en-GB"/>
+        </w:rPr>
+        <w:t xml:space="preserve"> tool and does not require any complex setup. There is a tool that gives you direct access to the database. You can download it here:</w:t>
       </w:r>
     </w:p>
     <w:p>
@@ -19055,27 +18797,14 @@
                             <w:r>
                               <w:t xml:space="preserve">Figure </w:t>
                             </w:r>
-                            <w:r>
-                              <w:fldChar w:fldCharType="begin"/>
-                            </w:r>
-                            <w:r>
-                              <w:instrText xml:space="preserve"> SEQ Figure \* ARABIC </w:instrText>
-                            </w:r>
-                            <w:r>
-                              <w:fldChar w:fldCharType="separate"/>
-                            </w:r>
-                            <w:r>
-                              <w:rPr>
-                                <w:noProof/>
-                              </w:rPr>
-                              <w:t>30</w:t>
-                            </w:r>
-                            <w:r>
-                              <w:rPr>
-                                <w:noProof/>
-                              </w:rPr>
-                              <w:fldChar w:fldCharType="end"/>
-                            </w:r>
+                            <w:fldSimple w:instr=" SEQ Figure \* ARABIC ">
+                              <w:r>
+                                <w:rPr>
+                                  <w:noProof/>
+                                </w:rPr>
+                                <w:t>30</w:t>
+                              </w:r>
+                            </w:fldSimple>
                             <w:r>
                               <w:t xml:space="preserve"> Database structure</w:t>
                             </w:r>
@@ -19111,27 +18840,14 @@
                       <w:r>
                         <w:t xml:space="preserve">Figure </w:t>
                       </w:r>
-                      <w:r>
-                        <w:fldChar w:fldCharType="begin"/>
-                      </w:r>
-                      <w:r>
-                        <w:instrText xml:space="preserve"> SEQ Figure \* ARABIC </w:instrText>
-                      </w:r>
-                      <w:r>
-                        <w:fldChar w:fldCharType="separate"/>
-                      </w:r>
-                      <w:r>
-                        <w:rPr>
-                          <w:noProof/>
-                        </w:rPr>
-                        <w:t>30</w:t>
-                      </w:r>
-                      <w:r>
-                        <w:rPr>
-                          <w:noProof/>
-                        </w:rPr>
-                        <w:fldChar w:fldCharType="end"/>
-                      </w:r>
+                      <w:fldSimple w:instr=" SEQ Figure \* ARABIC ">
+                        <w:r>
+                          <w:rPr>
+                            <w:noProof/>
+                          </w:rPr>
+                          <w:t>30</w:t>
+                        </w:r>
+                      </w:fldSimple>
                       <w:r>
                         <w:t xml:space="preserve"> Database structure</w:t>
                       </w:r>
@@ -19257,7 +18973,603 @@
     </w:p>
     <w:p>
       <w:pPr>
-        <w:pStyle w:val="Kop3"/>
+        <w:pStyle w:val="Kop2"/>
+        <w:rPr>
+          <w:lang w:val="en-GB"/>
+        </w:rPr>
+      </w:pPr>
+      <w:r>
+        <w:rPr>
+          <w:lang w:val="en-GB"/>
+        </w:rPr>
+        <w:t>Backup and restore</w:t>
+      </w:r>
+    </w:p>
+    <w:tbl>
+      <w:tblPr>
+        <w:tblStyle w:val="Tabelraster"/>
+        <w:tblW w:w="0" w:type="auto"/>
+        <w:tblBorders>
+          <w:insideH w:val="none" w:sz="0" w:space="0" w:color="auto"/>
+          <w:insideV w:val="none" w:sz="0" w:space="0" w:color="auto"/>
+        </w:tblBorders>
+        <w:tblLook w:val="04A0" w:firstRow="1" w:lastRow="0" w:firstColumn="1" w:lastColumn="0" w:noHBand="0" w:noVBand="1"/>
+      </w:tblPr>
+      <w:tblGrid>
+        <w:gridCol w:w="846"/>
+        <w:gridCol w:w="8891"/>
+      </w:tblGrid>
+      <w:tr>
+        <w:tc>
+          <w:tcPr>
+            <w:tcW w:w="846" w:type="dxa"/>
+          </w:tcPr>
+          <w:p>
+            <w:pPr>
+              <w:spacing w:line="300" w:lineRule="auto"/>
+              <w:rPr>
+                <w:lang w:val="en-GB"/>
+              </w:rPr>
+            </w:pPr>
+            <w:r>
+              <w:rPr>
+                <w:noProof/>
+                <w:lang w:val="en-GB"/>
+              </w:rPr>
+              <w:drawing>
+                <wp:anchor distT="0" distB="0" distL="114300" distR="114300" simplePos="0" relativeHeight="251754496" behindDoc="1" locked="0" layoutInCell="1" allowOverlap="1" wp14:anchorId="42E0207D" wp14:editId="2B4B30C1">
+                  <wp:simplePos x="0" y="0"/>
+                  <wp:positionH relativeFrom="margin">
+                    <wp:posOffset>29413</wp:posOffset>
+                  </wp:positionH>
+                  <wp:positionV relativeFrom="paragraph">
+                    <wp:posOffset>51791</wp:posOffset>
+                  </wp:positionV>
+                  <wp:extent cx="307340" cy="307340"/>
+                  <wp:effectExtent l="0" t="0" r="0" b="0"/>
+                  <wp:wrapTight wrapText="bothSides">
+                    <wp:wrapPolygon edited="0">
+                      <wp:start x="2678" y="0"/>
+                      <wp:lineTo x="0" y="2678"/>
+                      <wp:lineTo x="0" y="16066"/>
+                      <wp:lineTo x="4017" y="20083"/>
+                      <wp:lineTo x="16066" y="20083"/>
+                      <wp:lineTo x="20083" y="16066"/>
+                      <wp:lineTo x="20083" y="2678"/>
+                      <wp:lineTo x="17405" y="0"/>
+                      <wp:lineTo x="2678" y="0"/>
+                    </wp:wrapPolygon>
+                  </wp:wrapTight>
+                  <wp:docPr id="69" name="Afbeelding 69"/>
+                  <wp:cNvGraphicFramePr>
+                    <a:graphicFrameLocks xmlns:a="http://schemas.openxmlformats.org/drawingml/2006/main" noChangeAspect="1"/>
+                  </wp:cNvGraphicFramePr>
+                  <a:graphic xmlns:a="http://schemas.openxmlformats.org/drawingml/2006/main">
+                    <a:graphicData uri="http://schemas.openxmlformats.org/drawingml/2006/picture">
+                      <pic:pic xmlns:pic="http://schemas.openxmlformats.org/drawingml/2006/picture">
+                        <pic:nvPicPr>
+                          <pic:cNvPr id="0" name="Picture 1"/>
+                          <pic:cNvPicPr>
+                            <a:picLocks noChangeAspect="1" noChangeArrowheads="1"/>
+                          </pic:cNvPicPr>
+                        </pic:nvPicPr>
+                        <pic:blipFill>
+                          <a:blip r:embed="rId57">
+                            <a:extLst>
+                              <a:ext uri="{28A0092B-C50C-407E-A947-70E740481C1C}">
+                                <a14:useLocalDpi xmlns:a14="http://schemas.microsoft.com/office/drawing/2010/main" val="0"/>
+                              </a:ext>
+                            </a:extLst>
+                          </a:blip>
+                          <a:srcRect/>
+                          <a:stretch>
+                            <a:fillRect/>
+                          </a:stretch>
+                        </pic:blipFill>
+                        <pic:spPr bwMode="auto">
+                          <a:xfrm>
+                            <a:off x="0" y="0"/>
+                            <a:ext cx="307340" cy="307340"/>
+                          </a:xfrm>
+                          <a:prstGeom prst="rect">
+                            <a:avLst/>
+                          </a:prstGeom>
+                          <a:noFill/>
+                          <a:ln>
+                            <a:noFill/>
+                          </a:ln>
+                        </pic:spPr>
+                      </pic:pic>
+                    </a:graphicData>
+                  </a:graphic>
+                </wp:anchor>
+              </w:drawing>
+            </w:r>
+          </w:p>
+        </w:tc>
+        <w:tc>
+          <w:tcPr>
+            <w:tcW w:w="8891" w:type="dxa"/>
+          </w:tcPr>
+          <w:p>
+            <w:pPr>
+              <w:spacing w:line="300" w:lineRule="auto"/>
+              <w:rPr>
+                <w:lang w:val="en-GB"/>
+              </w:rPr>
+            </w:pPr>
+            <w:r>
+              <w:rPr>
+                <w:lang w:val="en-GB"/>
+              </w:rPr>
+              <w:t xml:space="preserve">The backup and restore function does NOT protect you against crashes of your disk. You should include the data folder for TimetableTool into your backup procedures. </w:t>
+            </w:r>
+          </w:p>
+        </w:tc>
+      </w:tr>
+    </w:tbl>
+    <w:p>
+      <w:pPr>
+        <w:rPr>
+          <w:lang w:val="en-GB"/>
+        </w:rPr>
+      </w:pPr>
+      <w:r>
+        <w:rPr>
+          <w:noProof/>
+        </w:rPr>
+        <mc:AlternateContent>
+          <mc:Choice Requires="wps">
+            <w:drawing>
+              <wp:anchor distT="0" distB="0" distL="114300" distR="114300" simplePos="0" relativeHeight="251757568" behindDoc="0" locked="0" layoutInCell="1" allowOverlap="1" wp14:anchorId="6E9C90B6" wp14:editId="3FCC7C81">
+                <wp:simplePos x="0" y="0"/>
+                <wp:positionH relativeFrom="column">
+                  <wp:posOffset>1270</wp:posOffset>
+                </wp:positionH>
+                <wp:positionV relativeFrom="paragraph">
+                  <wp:posOffset>4764405</wp:posOffset>
+                </wp:positionV>
+                <wp:extent cx="6189345" cy="635"/>
+                <wp:effectExtent l="0" t="0" r="0" b="0"/>
+                <wp:wrapTopAndBottom/>
+                <wp:docPr id="71" name="Tekstvak 71"/>
+                <wp:cNvGraphicFramePr/>
+                <a:graphic xmlns:a="http://schemas.openxmlformats.org/drawingml/2006/main">
+                  <a:graphicData uri="http://schemas.microsoft.com/office/word/2010/wordprocessingShape">
+                    <wps:wsp>
+                      <wps:cNvSpPr txBox="1"/>
+                      <wps:spPr>
+                        <a:xfrm>
+                          <a:off x="0" y="0"/>
+                          <a:ext cx="6189345" cy="635"/>
+                        </a:xfrm>
+                        <a:prstGeom prst="rect">
+                          <a:avLst/>
+                        </a:prstGeom>
+                        <a:solidFill>
+                          <a:prstClr val="white"/>
+                        </a:solidFill>
+                        <a:ln>
+                          <a:noFill/>
+                        </a:ln>
+                      </wps:spPr>
+                      <wps:txbx>
+                        <w:txbxContent>
+                          <w:p>
+                            <w:pPr>
+                              <w:pStyle w:val="Bijschrift"/>
+                              <w:rPr>
+                                <w:lang w:val="en-GB"/>
+                              </w:rPr>
+                            </w:pPr>
+                            <w:r>
+                              <w:t xml:space="preserve">Figure </w:t>
+                            </w:r>
+                            <w:fldSimple w:instr=" SEQ Figure \* ARABIC ">
+                              <w:r>
+                                <w:rPr>
+                                  <w:noProof/>
+                                </w:rPr>
+                                <w:t>31</w:t>
+                              </w:r>
+                            </w:fldSimple>
+                            <w:r>
+                              <w:t xml:space="preserve"> Backup window</w:t>
+                            </w:r>
+                          </w:p>
+                        </w:txbxContent>
+                      </wps:txbx>
+                      <wps:bodyPr rot="0" spcFirstLastPara="0" vertOverflow="overflow" horzOverflow="overflow" vert="horz" wrap="square" lIns="0" tIns="0" rIns="0" bIns="0" numCol="1" spcCol="0" rtlCol="0" fromWordArt="0" anchor="t" anchorCtr="0" forceAA="0" compatLnSpc="1">
+                        <a:prstTxWarp prst="textNoShape">
+                          <a:avLst/>
+                        </a:prstTxWarp>
+                        <a:spAutoFit/>
+                      </wps:bodyPr>
+                    </wps:wsp>
+                  </a:graphicData>
+                </a:graphic>
+              </wp:anchor>
+            </w:drawing>
+          </mc:Choice>
+          <mc:Fallback>
+            <w:pict>
+              <v:shape w14:anchorId="6E9C90B6" id="Tekstvak 71" o:spid="_x0000_s1053" type="#_x0000_t202" style="position:absolute;margin-left:.1pt;margin-top:375.15pt;width:487.35pt;height:.05pt;z-index:251757568;visibility:visible;mso-wrap-style:square;mso-wrap-distance-left:9pt;mso-wrap-distance-top:0;mso-wrap-distance-right:9pt;mso-wrap-distance-bottom:0;mso-position-horizontal:absolute;mso-position-horizontal-relative:text;mso-position-vertical:absolute;mso-position-vertical-relative:text;v-text-anchor:top" o:gfxdata="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" stroked="f">
+                <v:textbox style="mso-fit-shape-to-text:t" inset="0,0,0,0">
+                  <w:txbxContent>
+                    <w:p>
+                      <w:pPr>
+                        <w:pStyle w:val="Bijschrift"/>
+                        <w:rPr>
+                          <w:lang w:val="en-GB"/>
+                        </w:rPr>
+                      </w:pPr>
+                      <w:r>
+                        <w:t xml:space="preserve">Figure </w:t>
+                      </w:r>
+                      <w:fldSimple w:instr=" SEQ Figure \* ARABIC ">
+                        <w:r>
+                          <w:rPr>
+                            <w:noProof/>
+                          </w:rPr>
+                          <w:t>31</w:t>
+                        </w:r>
+                      </w:fldSimple>
+                      <w:r>
+                        <w:t xml:space="preserve"> Backup window</w:t>
+                      </w:r>
+                    </w:p>
+                  </w:txbxContent>
+                </v:textbox>
+                <w10:wrap type="topAndBottom"/>
+              </v:shape>
+            </w:pict>
+          </mc:Fallback>
+        </mc:AlternateContent>
+      </w:r>
+      <w:r>
+        <w:rPr>
+          <w:lang w:val="en-GB"/>
+        </w:rPr>
+        <w:drawing>
+          <wp:anchor distT="0" distB="0" distL="114300" distR="114300" simplePos="0" relativeHeight="251755520" behindDoc="0" locked="0" layoutInCell="1" allowOverlap="1" wp14:anchorId="5C59ADE1" wp14:editId="50104230">
+            <wp:simplePos x="0" y="0"/>
+            <wp:positionH relativeFrom="column">
+              <wp:posOffset>1829</wp:posOffset>
+            </wp:positionH>
+            <wp:positionV relativeFrom="paragraph">
+              <wp:posOffset>-279</wp:posOffset>
+            </wp:positionV>
+            <wp:extent cx="6189345" cy="4707255"/>
+            <wp:effectExtent l="0" t="0" r="1905" b="0"/>
+            <wp:wrapTopAndBottom/>
+            <wp:docPr id="70" name="Afbeelding 70"/>
+            <wp:cNvGraphicFramePr>
+              <a:graphicFrameLocks xmlns:a="http://schemas.openxmlformats.org/drawingml/2006/main" noChangeAspect="1"/>
+            </wp:cNvGraphicFramePr>
+            <a:graphic xmlns:a="http://schemas.openxmlformats.org/drawingml/2006/main">
+              <a:graphicData uri="http://schemas.openxmlformats.org/drawingml/2006/picture">
+                <pic:pic xmlns:pic="http://schemas.openxmlformats.org/drawingml/2006/picture">
+                  <pic:nvPicPr>
+                    <pic:cNvPr id="1" name=""/>
+                    <pic:cNvPicPr/>
+                  </pic:nvPicPr>
+                  <pic:blipFill>
+                    <a:blip r:embed="rId90">
+                      <a:extLst>
+                        <a:ext uri="{28A0092B-C50C-407E-A947-70E740481C1C}">
+                          <a14:useLocalDpi xmlns:a14="http://schemas.microsoft.com/office/drawing/2010/main" val="0"/>
+                        </a:ext>
+                      </a:extLst>
+                    </a:blip>
+                    <a:stretch>
+                      <a:fillRect/>
+                    </a:stretch>
+                  </pic:blipFill>
+                  <pic:spPr>
+                    <a:xfrm>
+                      <a:off x="0" y="0"/>
+                      <a:ext cx="6189345" cy="4707255"/>
+                    </a:xfrm>
+                    <a:prstGeom prst="rect">
+                      <a:avLst/>
+                    </a:prstGeom>
+                  </pic:spPr>
+                </pic:pic>
+              </a:graphicData>
+            </a:graphic>
+          </wp:anchor>
+        </w:drawing>
+      </w:r>
+      <w:r>
+        <w:rPr>
+          <w:lang w:val="en-GB"/>
+        </w:rPr>
+        <w:t>In the File menu, click at the item Backup and restore to open the backup function. You can do this any time, because the database connections are closed after each request.</w:t>
+      </w:r>
+    </w:p>
+    <w:p>
+      <w:pPr>
+        <w:rPr>
+          <w:lang w:val="en-GB"/>
+        </w:rPr>
+      </w:pPr>
+      <w:r>
+        <w:rPr>
+          <w:lang w:val="en-GB"/>
+        </w:rPr>
+        <w:t xml:space="preserve">Backups are stored in the folder Backups in the TimetableTool </w:t>
+      </w:r>
+      <w:proofErr w:type="spellStart"/>
+      <w:r>
+        <w:rPr>
+          <w:lang w:val="en-GB"/>
+        </w:rPr>
+        <w:t>datafolder</w:t>
+      </w:r>
+      <w:proofErr w:type="spellEnd"/>
+      <w:r>
+        <w:rPr>
+          <w:lang w:val="en-GB"/>
+        </w:rPr>
+        <w:t xml:space="preserve"> (normally in the Documents folder).</w:t>
+      </w:r>
+    </w:p>
+    <w:p>
+      <w:pPr>
+        <w:rPr>
+          <w:lang w:val="en-GB"/>
+        </w:rPr>
+      </w:pPr>
+      <w:r>
+        <w:rPr>
+          <w:lang w:val="en-GB"/>
+        </w:rPr>
+        <w:lastRenderedPageBreak/>
+        <w:t>The available backups are shown in the table at the left side of the window. At the right side, you see four backup functions:</w:t>
+      </w:r>
+    </w:p>
+    <w:p>
+      <w:pPr>
+        <w:pStyle w:val="Lijstalinea"/>
+        <w:numPr>
+          <w:ilvl w:val="0"/>
+          <w:numId w:val="23"/>
+        </w:numPr>
+        <w:rPr>
+          <w:lang w:val="en-GB"/>
+        </w:rPr>
+      </w:pPr>
+      <w:r>
+        <w:rPr>
+          <w:b/>
+          <w:bCs/>
+          <w:lang w:val="en-GB"/>
+        </w:rPr>
+        <w:t>Create Backup</w:t>
+      </w:r>
+      <w:r>
+        <w:rPr>
+          <w:lang w:val="en-GB"/>
+        </w:rPr>
+        <w:t>. This makes a new backup. It is enabled once you have defined a filename for the backup in the Backup Name filed.</w:t>
+      </w:r>
+    </w:p>
+    <w:p>
+      <w:pPr>
+        <w:pStyle w:val="Lijstalinea"/>
+        <w:numPr>
+          <w:ilvl w:val="0"/>
+          <w:numId w:val="23"/>
+        </w:numPr>
+        <w:rPr>
+          <w:lang w:val="en-GB"/>
+        </w:rPr>
+      </w:pPr>
+      <w:r>
+        <w:rPr>
+          <w:b/>
+          <w:bCs/>
+          <w:lang w:val="en-GB"/>
+        </w:rPr>
+        <w:t>Restore backup.</w:t>
+      </w:r>
+      <w:r>
+        <w:rPr>
+          <w:lang w:val="en-GB"/>
+        </w:rPr>
+        <w:t xml:space="preserve"> This retrieves a backup and makes it the active database. Your existing database is automatically saved. I do not want you to loose valuable information by a split second mistake. The name for this backup is generated automatically.</w:t>
+      </w:r>
+    </w:p>
+    <w:p>
+      <w:pPr>
+        <w:pStyle w:val="Lijstalinea"/>
+        <w:numPr>
+          <w:ilvl w:val="0"/>
+          <w:numId w:val="23"/>
+        </w:numPr>
+        <w:rPr>
+          <w:lang w:val="en-GB"/>
+        </w:rPr>
+      </w:pPr>
+      <w:r>
+        <w:rPr>
+          <w:b/>
+          <w:bCs/>
+          <w:lang w:val="en-GB"/>
+        </w:rPr>
+        <w:t>Delete backup.</w:t>
+      </w:r>
+      <w:r>
+        <w:rPr>
+          <w:lang w:val="en-GB"/>
+        </w:rPr>
+        <w:t xml:space="preserve"> This function deletes an existing backup. It does not asp for confirmation an there is NO restore.</w:t>
+      </w:r>
+    </w:p>
+    <w:p>
+      <w:pPr>
+        <w:pStyle w:val="Lijstalinea"/>
+        <w:numPr>
+          <w:ilvl w:val="0"/>
+          <w:numId w:val="23"/>
+        </w:numPr>
+        <w:rPr>
+          <w:lang w:val="en-GB"/>
+        </w:rPr>
+      </w:pPr>
+      <w:r>
+        <w:rPr>
+          <w:b/>
+          <w:bCs/>
+          <w:lang w:val="en-GB"/>
+        </w:rPr>
+        <w:t>Delete database.</w:t>
+      </w:r>
+      <w:r>
+        <w:rPr>
+          <w:lang w:val="en-GB"/>
+        </w:rPr>
+        <w:t xml:space="preserve"> This will just delete the active database. It will make a backup automatically, but does not issue any warnings. So this is a bit of a dangerous operation.</w:t>
+      </w:r>
+    </w:p>
+    <w:tbl>
+      <w:tblPr>
+        <w:tblStyle w:val="Tabelraster"/>
+        <w:tblW w:w="0" w:type="auto"/>
+        <w:tblBorders>
+          <w:insideH w:val="none" w:sz="0" w:space="0" w:color="auto"/>
+          <w:insideV w:val="none" w:sz="0" w:space="0" w:color="auto"/>
+        </w:tblBorders>
+        <w:tblLook w:val="04A0" w:firstRow="1" w:lastRow="0" w:firstColumn="1" w:lastColumn="0" w:noHBand="0" w:noVBand="1"/>
+      </w:tblPr>
+      <w:tblGrid>
+        <w:gridCol w:w="846"/>
+        <w:gridCol w:w="8891"/>
+      </w:tblGrid>
+      <w:tr>
+        <w:tc>
+          <w:tcPr>
+            <w:tcW w:w="846" w:type="dxa"/>
+          </w:tcPr>
+          <w:p>
+            <w:pPr>
+              <w:spacing w:line="300" w:lineRule="auto"/>
+              <w:rPr>
+                <w:lang w:val="en-GB"/>
+              </w:rPr>
+            </w:pPr>
+            <w:r>
+              <w:rPr>
+                <w:noProof/>
+                <w:lang w:val="en-GB"/>
+              </w:rPr>
+              <w:drawing>
+                <wp:anchor distT="0" distB="0" distL="114300" distR="114300" simplePos="0" relativeHeight="251759616" behindDoc="1" locked="0" layoutInCell="1" allowOverlap="1" wp14:anchorId="4B88B43F" wp14:editId="5677B6BE">
+                  <wp:simplePos x="0" y="0"/>
+                  <wp:positionH relativeFrom="margin">
+                    <wp:posOffset>29413</wp:posOffset>
+                  </wp:positionH>
+                  <wp:positionV relativeFrom="paragraph">
+                    <wp:posOffset>51791</wp:posOffset>
+                  </wp:positionV>
+                  <wp:extent cx="307340" cy="307340"/>
+                  <wp:effectExtent l="0" t="0" r="0" b="0"/>
+                  <wp:wrapTight wrapText="bothSides">
+                    <wp:wrapPolygon edited="0">
+                      <wp:start x="2678" y="0"/>
+                      <wp:lineTo x="0" y="2678"/>
+                      <wp:lineTo x="0" y="16066"/>
+                      <wp:lineTo x="4017" y="20083"/>
+                      <wp:lineTo x="16066" y="20083"/>
+                      <wp:lineTo x="20083" y="16066"/>
+                      <wp:lineTo x="20083" y="2678"/>
+                      <wp:lineTo x="17405" y="0"/>
+                      <wp:lineTo x="2678" y="0"/>
+                    </wp:wrapPolygon>
+                  </wp:wrapTight>
+                  <wp:docPr id="72" name="Afbeelding 72"/>
+                  <wp:cNvGraphicFramePr>
+                    <a:graphicFrameLocks xmlns:a="http://schemas.openxmlformats.org/drawingml/2006/main" noChangeAspect="1"/>
+                  </wp:cNvGraphicFramePr>
+                  <a:graphic xmlns:a="http://schemas.openxmlformats.org/drawingml/2006/main">
+                    <a:graphicData uri="http://schemas.openxmlformats.org/drawingml/2006/picture">
+                      <pic:pic xmlns:pic="http://schemas.openxmlformats.org/drawingml/2006/picture">
+                        <pic:nvPicPr>
+                          <pic:cNvPr id="0" name="Picture 1"/>
+                          <pic:cNvPicPr>
+                            <a:picLocks noChangeAspect="1" noChangeArrowheads="1"/>
+                          </pic:cNvPicPr>
+                        </pic:nvPicPr>
+                        <pic:blipFill>
+                          <a:blip r:embed="rId57">
+                            <a:extLst>
+                              <a:ext uri="{28A0092B-C50C-407E-A947-70E740481C1C}">
+                                <a14:useLocalDpi xmlns:a14="http://schemas.microsoft.com/office/drawing/2010/main" val="0"/>
+                              </a:ext>
+                            </a:extLst>
+                          </a:blip>
+                          <a:srcRect/>
+                          <a:stretch>
+                            <a:fillRect/>
+                          </a:stretch>
+                        </pic:blipFill>
+                        <pic:spPr bwMode="auto">
+                          <a:xfrm>
+                            <a:off x="0" y="0"/>
+                            <a:ext cx="307340" cy="307340"/>
+                          </a:xfrm>
+                          <a:prstGeom prst="rect">
+                            <a:avLst/>
+                          </a:prstGeom>
+                          <a:noFill/>
+                          <a:ln>
+                            <a:noFill/>
+                          </a:ln>
+                        </pic:spPr>
+                      </pic:pic>
+                    </a:graphicData>
+                  </a:graphic>
+                </wp:anchor>
+              </w:drawing>
+            </w:r>
+          </w:p>
+        </w:tc>
+        <w:tc>
+          <w:tcPr>
+            <w:tcW w:w="8891" w:type="dxa"/>
+          </w:tcPr>
+          <w:p>
+            <w:pPr>
+              <w:spacing w:line="300" w:lineRule="auto"/>
+              <w:rPr>
+                <w:lang w:val="en-GB"/>
+              </w:rPr>
+            </w:pPr>
+            <w:r>
+              <w:rPr>
+                <w:lang w:val="en-GB"/>
+              </w:rPr>
+              <w:t xml:space="preserve">If you restart TimetableTool after deleting a database, automatically an new database with test data will be created. </w:t>
+            </w:r>
+            <w:r>
+              <w:rPr>
+                <w:lang w:val="en-GB"/>
+              </w:rPr>
+              <w:t xml:space="preserve"> </w:t>
+            </w:r>
+          </w:p>
+        </w:tc>
+      </w:tr>
+    </w:tbl>
+    <w:p/>
+    <w:p>
+      <w:r>
+        <w:t>It is recommended to make backups at regular intervals. In the table you may notice that the last time the database was written to disk is shown. This may help you to find which version you need to restore.</w:t>
+      </w:r>
+    </w:p>
+    <w:p>
+      <w:pPr>
+        <w:pStyle w:val="Kop2"/>
         <w:rPr>
           <w:lang w:val="en-GB"/>
         </w:rPr>
@@ -19312,7 +19624,19 @@
         <w:rPr>
           <w:lang w:val="en-GB"/>
         </w:rPr>
-        <w:t>C#8.0</w:t>
+        <w:t>C#</w:t>
+      </w:r>
+      <w:r>
+        <w:rPr>
+          <w:lang w:val="en-GB"/>
+        </w:rPr>
+        <w:t xml:space="preserve"> </w:t>
+      </w:r>
+      <w:r>
+        <w:rPr>
+          <w:lang w:val="en-GB"/>
+        </w:rPr>
+        <w:t>8.0</w:t>
       </w:r>
     </w:p>
     <w:p>
@@ -19336,7 +19660,21 @@
         <w:rPr>
           <w:lang w:val="en-GB"/>
         </w:rPr>
-        <w:t xml:space="preserve"> (I use Caliburn.Micro)</w:t>
+        <w:t xml:space="preserve"> (I use </w:t>
+      </w:r>
+      <w:proofErr w:type="spellStart"/>
+      <w:r>
+        <w:rPr>
+          <w:lang w:val="en-GB"/>
+        </w:rPr>
+        <w:t>Caliburn.Micro</w:t>
+      </w:r>
+      <w:proofErr w:type="spellEnd"/>
+      <w:r>
+        <w:rPr>
+          <w:lang w:val="en-GB"/>
+        </w:rPr>
+        <w:t>)</w:t>
       </w:r>
     </w:p>
     <w:p>
@@ -19402,20 +19740,58 @@
         <w:rPr>
           <w:lang w:val="en-GB"/>
         </w:rPr>
-        <w:t>lLite</w:t>
-      </w:r>
-    </w:p>
-    <w:p>
-      <w:pPr>
-        <w:rPr>
-          <w:lang w:val="en-GB"/>
-        </w:rPr>
-      </w:pPr>
-      <w:r>
-        <w:rPr>
-          <w:lang w:val="en-GB"/>
-        </w:rPr>
-        <w:t>It would be wonderful if you have good knowledge on test automation.</w:t>
+        <w:t>Lite</w:t>
+      </w:r>
+    </w:p>
+    <w:p>
+      <w:pPr>
+        <w:pStyle w:val="Lijstalinea"/>
+        <w:numPr>
+          <w:ilvl w:val="0"/>
+          <w:numId w:val="21"/>
+        </w:numPr>
+        <w:rPr>
+          <w:lang w:val="en-GB"/>
+        </w:rPr>
+      </w:pPr>
+      <w:r>
+        <w:rPr>
+          <w:lang w:val="en-GB"/>
+        </w:rPr>
+        <w:t>Visual Studio 2019</w:t>
+      </w:r>
+    </w:p>
+    <w:p>
+      <w:pPr>
+        <w:rPr>
+          <w:lang w:val="en-GB"/>
+        </w:rPr>
+      </w:pPr>
+      <w:r>
+        <w:rPr>
+          <w:lang w:val="en-GB"/>
+        </w:rPr>
+        <w:t>It would be wonderful if you have good knowledge on test automation</w:t>
+      </w:r>
+      <w:r>
+        <w:rPr>
+          <w:lang w:val="en-GB"/>
+        </w:rPr>
+        <w:t xml:space="preserve">, using </w:t>
+      </w:r>
+      <w:proofErr w:type="spellStart"/>
+      <w:r>
+        <w:rPr>
+          <w:lang w:val="en-GB"/>
+        </w:rPr>
+        <w:t>xUnit</w:t>
+      </w:r>
+      <w:proofErr w:type="spellEnd"/>
+      <w:r>
+        <w:rPr>
+          <w:lang w:val="en-GB"/>
+        </w:rPr>
+        <w:t>.</w:t>
       </w:r>
     </w:p>
     <w:p>
@@ -19437,7 +19813,7 @@
           <w:lang w:val="en-GB"/>
         </w:rPr>
       </w:pPr>
-      <w:hyperlink r:id="rId90" w:history="1">
+      <w:hyperlink r:id="rId91" w:history="1">
         <w:r>
           <w:rPr>
             <w:rStyle w:val="Hyperlink"/>
@@ -19535,7 +19911,7 @@
         </w:rPr>
         <w:t xml:space="preserve">Here you find a list with known issues. If you find any other issue, please let me know as detailed as possible. You can send it to this mail address: </w:t>
       </w:r>
-      <w:hyperlink r:id="rId91" w:history="1">
+      <w:hyperlink r:id="rId92" w:history="1">
         <w:r>
           <w:rPr>
             <w:rStyle w:val="Hyperlink"/>
@@ -19980,7 +20356,7 @@
                 <w:lang w:val="en-GB"/>
               </w:rPr>
             </w:pPr>
-            <w:hyperlink r:id="rId92" w:history="1">
+            <w:hyperlink r:id="rId93" w:history="1">
               <w:r>
                 <w:rPr>
                   <w:rStyle w:val="Hyperlink"/>
@@ -20031,7 +20407,7 @@
                 <w:lang w:val="en-GB"/>
               </w:rPr>
             </w:pPr>
-            <w:hyperlink r:id="rId93" w:history="1">
+            <w:hyperlink r:id="rId94" w:history="1">
               <w:r>
                 <w:rPr>
                   <w:rStyle w:val="Hyperlink"/>
@@ -20215,7 +20591,6 @@
         <w:docPartUnique/>
       </w:docPartObj>
     </w:sdtPr>
-    <w:sdtEndPr/>
     <w:sdtContent>
       <w:p>
         <w:pPr>
@@ -20268,7 +20643,6 @@
         <w:docPartUnique/>
       </w:docPartObj>
     </w:sdtPr>
-    <w:sdtEndPr/>
     <w:sdtContent>
       <w:p>
         <w:pPr>
@@ -20359,7 +20733,7 @@
         <w:szCs w:val="16"/>
       </w:rPr>
       <w:br/>
-      <w:t>Version 0.1</w:t>
+      <w:t>Version 0.2.0</w:t>
     </w:r>
   </w:p>
   <w:p>
@@ -20393,7 +20767,7 @@
         <w:szCs w:val="16"/>
       </w:rPr>
       <w:br/>
-      <w:t>Version 0.1</w:t>
+      <w:t>Version 0.2.0</w:t>
     </w:r>
   </w:p>
   <w:p>
@@ -21912,6 +22286,92 @@
     </w:lvl>
   </w:abstractNum>
   <w:abstractNum w:abstractNumId="14" w15:restartNumberingAfterBreak="0">
+    <w:nsid w:val="4E5A1D64"/>
+    <w:multiLevelType w:val="hybridMultilevel"/>
+    <w:tmpl w:val="957088BC"/>
+    <w:lvl w:ilvl="0" w:tplc="0413000F">
+      <w:start w:val="1"/>
+      <w:numFmt w:val="decimal"/>
+      <w:lvlText w:val="%1."/>
+      <w:lvlJc w:val="left"/>
+      <w:pPr>
+        <w:ind w:left="720" w:hanging="360"/>
+      </w:pPr>
+    </w:lvl>
+    <w:lvl w:ilvl="1" w:tplc="04130019" w:tentative="1">
+      <w:start w:val="1"/>
+      <w:numFmt w:val="lowerLetter"/>
+      <w:lvlText w:val="%2."/>
+      <w:lvlJc w:val="left"/>
+      <w:pPr>
+        <w:ind w:left="1440" w:hanging="360"/>
+      </w:pPr>
+    </w:lvl>
+    <w:lvl w:ilvl="2" w:tplc="0413001B" w:tentative="1">
+      <w:start w:val="1"/>
+      <w:numFmt w:val="lowerRoman"/>
+      <w:lvlText w:val="%3."/>
+      <w:lvlJc w:val="right"/>
+      <w:pPr>
+        <w:ind w:left="2160" w:hanging="180"/>
+      </w:pPr>
+    </w:lvl>
+    <w:lvl w:ilvl="3" w:tplc="0413000F" w:tentative="1">
+      <w:start w:val="1"/>
+      <w:numFmt w:val="decimal"/>
+      <w:lvlText w:val="%4."/>
+      <w:lvlJc w:val="left"/>
+      <w:pPr>
+        <w:ind w:left="2880" w:hanging="360"/>
+      </w:pPr>
+    </w:lvl>
+    <w:lvl w:ilvl="4" w:tplc="04130019" w:tentative="1">
+      <w:start w:val="1"/>
+      <w:numFmt w:val="lowerLetter"/>
+      <w:lvlText w:val="%5."/>
+      <w:lvlJc w:val="left"/>
+      <w:pPr>
+        <w:ind w:left="3600" w:hanging="360"/>
+      </w:pPr>
+    </w:lvl>
+    <w:lvl w:ilvl="5" w:tplc="0413001B" w:tentative="1">
+      <w:start w:val="1"/>
+      <w:numFmt w:val="lowerRoman"/>
+      <w:lvlText w:val="%6."/>
+      <w:lvlJc w:val="right"/>
+      <w:pPr>
+        <w:ind w:left="4320" w:hanging="180"/>
+      </w:pPr>
+    </w:lvl>
+    <w:lvl w:ilvl="6" w:tplc="0413000F" w:tentative="1">
+      <w:start w:val="1"/>
+      <w:numFmt w:val="decimal"/>
+      <w:lvlText w:val="%7."/>
+      <w:lvlJc w:val="left"/>
+      <w:pPr>
+        <w:ind w:left="5040" w:hanging="360"/>
+      </w:pPr>
+    </w:lvl>
+    <w:lvl w:ilvl="7" w:tplc="04130019" w:tentative="1">
+      <w:start w:val="1"/>
+      <w:numFmt w:val="lowerLetter"/>
+      <w:lvlText w:val="%8."/>
+      <w:lvlJc w:val="left"/>
+      <w:pPr>
+        <w:ind w:left="5760" w:hanging="360"/>
+      </w:pPr>
+    </w:lvl>
+    <w:lvl w:ilvl="8" w:tplc="0413001B" w:tentative="1">
+      <w:start w:val="1"/>
+      <w:numFmt w:val="lowerRoman"/>
+      <w:lvlText w:val="%9."/>
+      <w:lvlJc w:val="right"/>
+      <w:pPr>
+        <w:ind w:left="6480" w:hanging="180"/>
+      </w:pPr>
+    </w:lvl>
+  </w:abstractNum>
+  <w:abstractNum w:abstractNumId="15" w15:restartNumberingAfterBreak="0">
     <w:nsid w:val="56536598"/>
     <w:multiLevelType w:val="multilevel"/>
     <w:tmpl w:val="511CF834"/>
@@ -22026,7 +22486,7 @@
       </w:rPr>
     </w:lvl>
   </w:abstractNum>
-  <w:abstractNum w:abstractNumId="15" w15:restartNumberingAfterBreak="0">
+  <w:abstractNum w:abstractNumId="16" w15:restartNumberingAfterBreak="0">
     <w:nsid w:val="56A717E5"/>
     <w:multiLevelType w:val="hybridMultilevel"/>
     <w:tmpl w:val="AF7227FC"/>
@@ -22139,7 +22599,7 @@
       </w:rPr>
     </w:lvl>
   </w:abstractNum>
-  <w:abstractNum w:abstractNumId="16" w15:restartNumberingAfterBreak="0">
+  <w:abstractNum w:abstractNumId="17" w15:restartNumberingAfterBreak="0">
     <w:nsid w:val="5CEB7452"/>
     <w:multiLevelType w:val="multilevel"/>
     <w:tmpl w:val="04130025"/>
@@ -22234,7 +22694,120 @@
       </w:pPr>
     </w:lvl>
   </w:abstractNum>
-  <w:abstractNum w:abstractNumId="17" w15:restartNumberingAfterBreak="0">
+  <w:abstractNum w:abstractNumId="18" w15:restartNumberingAfterBreak="0">
+    <w:nsid w:val="604F7401"/>
+    <w:multiLevelType w:val="hybridMultilevel"/>
+    <w:tmpl w:val="369AFFDC"/>
+    <w:lvl w:ilvl="0" w:tplc="04130001">
+      <w:start w:val="1"/>
+      <w:numFmt w:val="bullet"/>
+      <w:lvlText w:val=""/>
+      <w:lvlJc w:val="left"/>
+      <w:pPr>
+        <w:ind w:left="720" w:hanging="360"/>
+      </w:pPr>
+      <w:rPr>
+        <w:rFonts w:ascii="Symbol" w:hAnsi="Symbol" w:hint="default"/>
+      </w:rPr>
+    </w:lvl>
+    <w:lvl w:ilvl="1" w:tplc="04130003" w:tentative="1">
+      <w:start w:val="1"/>
+      <w:numFmt w:val="bullet"/>
+      <w:lvlText w:val="o"/>
+      <w:lvlJc w:val="left"/>
+      <w:pPr>
+        <w:ind w:left="1440" w:hanging="360"/>
+      </w:pPr>
+      <w:rPr>
+        <w:rFonts w:ascii="Courier New" w:hAnsi="Courier New" w:cs="Courier New" w:hint="default"/>
+      </w:rPr>
+    </w:lvl>
+    <w:lvl w:ilvl="2" w:tplc="04130005" w:tentative="1">
+      <w:start w:val="1"/>
+      <w:numFmt w:val="bullet"/>
+      <w:lvlText w:val=""/>
+      <w:lvlJc w:val="left"/>
+      <w:pPr>
+        <w:ind w:left="2160" w:hanging="360"/>
+      </w:pPr>
+      <w:rPr>
+        <w:rFonts w:ascii="Wingdings" w:hAnsi="Wingdings" w:hint="default"/>
+      </w:rPr>
+    </w:lvl>
+    <w:lvl w:ilvl="3" w:tplc="04130001" w:tentative="1">
+      <w:start w:val="1"/>
+      <w:numFmt w:val="bullet"/>
+      <w:lvlText w:val=""/>
+      <w:lvlJc w:val="left"/>
+      <w:pPr>
+        <w:ind w:left="2880" w:hanging="360"/>
+      </w:pPr>
+      <w:rPr>
+        <w:rFonts w:ascii="Symbol" w:hAnsi="Symbol" w:hint="default"/>
+      </w:rPr>
+    </w:lvl>
+    <w:lvl w:ilvl="4" w:tplc="04130003" w:tentative="1">
+      <w:start w:val="1"/>
+      <w:numFmt w:val="bullet"/>
+      <w:lvlText w:val="o"/>
+      <w:lvlJc w:val="left"/>
+      <w:pPr>
+        <w:ind w:left="3600" w:hanging="360"/>
+      </w:pPr>
+      <w:rPr>
+        <w:rFonts w:ascii="Courier New" w:hAnsi="Courier New" w:cs="Courier New" w:hint="default"/>
+      </w:rPr>
+    </w:lvl>
+    <w:lvl w:ilvl="5" w:tplc="04130005" w:tentative="1">
+      <w:start w:val="1"/>
+      <w:numFmt w:val="bullet"/>
+      <w:lvlText w:val=""/>
+      <w:lvlJc w:val="left"/>
+      <w:pPr>
+        <w:ind w:left="4320" w:hanging="360"/>
+      </w:pPr>
+      <w:rPr>
+        <w:rFonts w:ascii="Wingdings" w:hAnsi="Wingdings" w:hint="default"/>
+      </w:rPr>
+    </w:lvl>
+    <w:lvl w:ilvl="6" w:tplc="04130001" w:tentative="1">
+      <w:start w:val="1"/>
+      <w:numFmt w:val="bullet"/>
+      <w:lvlText w:val=""/>
+      <w:lvlJc w:val="left"/>
+      <w:pPr>
+        <w:ind w:left="5040" w:hanging="360"/>
+      </w:pPr>
+      <w:rPr>
+        <w:rFonts w:ascii="Symbol" w:hAnsi="Symbol" w:hint="default"/>
+      </w:rPr>
+    </w:lvl>
+    <w:lvl w:ilvl="7" w:tplc="04130003" w:tentative="1">
+      <w:start w:val="1"/>
+      <w:numFmt w:val="bullet"/>
+      <w:lvlText w:val="o"/>
+      <w:lvlJc w:val="left"/>
+      <w:pPr>
+        <w:ind w:left="5760" w:hanging="360"/>
+      </w:pPr>
+      <w:rPr>
+        <w:rFonts w:ascii="Courier New" w:hAnsi="Courier New" w:cs="Courier New" w:hint="default"/>
+      </w:rPr>
+    </w:lvl>
+    <w:lvl w:ilvl="8" w:tplc="04130005" w:tentative="1">
+      <w:start w:val="1"/>
+      <w:numFmt w:val="bullet"/>
+      <w:lvlText w:val=""/>
+      <w:lvlJc w:val="left"/>
+      <w:pPr>
+        <w:ind w:left="6480" w:hanging="360"/>
+      </w:pPr>
+      <w:rPr>
+        <w:rFonts w:ascii="Wingdings" w:hAnsi="Wingdings" w:hint="default"/>
+      </w:rPr>
+    </w:lvl>
+  </w:abstractNum>
+  <w:abstractNum w:abstractNumId="19" w15:restartNumberingAfterBreak="0">
     <w:nsid w:val="6081776B"/>
     <w:multiLevelType w:val="hybridMultilevel"/>
     <w:tmpl w:val="51800F04"/>
@@ -22348,7 +22921,7 @@
       </w:rPr>
     </w:lvl>
   </w:abstractNum>
-  <w:abstractNum w:abstractNumId="18" w15:restartNumberingAfterBreak="0">
+  <w:abstractNum w:abstractNumId="20" w15:restartNumberingAfterBreak="0">
     <w:nsid w:val="63CE1277"/>
     <w:multiLevelType w:val="hybridMultilevel"/>
     <w:tmpl w:val="24648A06"/>
@@ -22434,7 +23007,7 @@
       </w:pPr>
     </w:lvl>
   </w:abstractNum>
-  <w:abstractNum w:abstractNumId="19" w15:restartNumberingAfterBreak="0">
+  <w:abstractNum w:abstractNumId="21" w15:restartNumberingAfterBreak="0">
     <w:nsid w:val="6CA82917"/>
     <w:multiLevelType w:val="hybridMultilevel"/>
     <w:tmpl w:val="1ED07F92"/>
@@ -22523,7 +23096,7 @@
       </w:pPr>
     </w:lvl>
   </w:abstractNum>
-  <w:abstractNum w:abstractNumId="20" w15:restartNumberingAfterBreak="0">
+  <w:abstractNum w:abstractNumId="22" w15:restartNumberingAfterBreak="0">
     <w:nsid w:val="7C330590"/>
     <w:multiLevelType w:val="hybridMultilevel"/>
     <w:tmpl w:val="2668D0D4"/>
@@ -22640,7 +23213,7 @@
     <w:abstractNumId w:val="0"/>
   </w:num>
   <w:num w:numId="2">
-    <w:abstractNumId w:val="14"/>
+    <w:abstractNumId w:val="15"/>
   </w:num>
   <w:num w:numId="3">
     <w:abstractNumId w:val="6"/>
@@ -22652,13 +23225,13 @@
     <w:abstractNumId w:val="3"/>
   </w:num>
   <w:num w:numId="6">
-    <w:abstractNumId w:val="17"/>
+    <w:abstractNumId w:val="19"/>
   </w:num>
   <w:num w:numId="7">
     <w:abstractNumId w:val="9"/>
   </w:num>
   <w:num w:numId="8">
-    <w:abstractNumId w:val="19"/>
+    <w:abstractNumId w:val="21"/>
   </w:num>
   <w:num w:numId="9">
     <w:abstractNumId w:val="7"/>
@@ -22667,19 +23240,19 @@
     <w:abstractNumId w:val="12"/>
   </w:num>
   <w:num w:numId="11">
-    <w:abstractNumId w:val="15"/>
+    <w:abstractNumId w:val="16"/>
   </w:num>
   <w:num w:numId="12">
     <w:abstractNumId w:val="4"/>
   </w:num>
   <w:num w:numId="13">
-    <w:abstractNumId w:val="16"/>
+    <w:abstractNumId w:val="17"/>
   </w:num>
   <w:num w:numId="14">
     <w:abstractNumId w:val="13"/>
   </w:num>
   <w:num w:numId="15">
-    <w:abstractNumId w:val="20"/>
+    <w:abstractNumId w:val="22"/>
   </w:num>
   <w:num w:numId="16">
     <w:abstractNumId w:val="2"/>
@@ -22697,6 +23270,12 @@
     <w:abstractNumId w:val="8"/>
   </w:num>
   <w:num w:numId="21">
+    <w:abstractNumId w:val="20"/>
+  </w:num>
+  <w:num w:numId="22">
+    <w:abstractNumId w:val="14"/>
+  </w:num>
+  <w:num w:numId="23">
     <w:abstractNumId w:val="18"/>
   </w:num>
   <w:numIdMacAtCleanup w:val="11"/>
@@ -24902,7 +25481,7 @@
 </file>
 
 <file path=customXml/itemProps2.xml><?xml version="1.0" encoding="utf-8"?>
-<ds:datastoreItem xmlns:ds="http://schemas.openxmlformats.org/officeDocument/2006/customXml" ds:itemID="{2337D89B-8C5F-4345-9C18-E1E0E44904B4}">
+<ds:datastoreItem xmlns:ds="http://schemas.openxmlformats.org/officeDocument/2006/customXml" ds:itemID="{93E58CD5-88A5-4961-852E-18302E943C52}">
   <ds:schemaRefs>
     <ds:schemaRef ds:uri="http://schemas.openxmlformats.org/officeDocument/2006/bibliography"/>
   </ds:schemaRefs>

</xml_diff>

<commit_message>
Import routes from ttt file format
Fixed a number of bugs in the export
created an import class.
</commit_message>
<xml_diff>
--- a/Manual/TimetableTool Manual.docx
+++ b/Manual/TimetableTool Manual.docx
@@ -7509,21 +7509,7 @@
         <w:rPr>
           <w:lang w:val="en-GB"/>
         </w:rPr>
-        <w:t xml:space="preserve">For non-commercial use, a </w:t>
-      </w:r>
-      <w:proofErr w:type="spellStart"/>
-      <w:r>
-        <w:rPr>
-          <w:lang w:val="en-GB"/>
-        </w:rPr>
-        <w:t>one time</w:t>
-      </w:r>
-      <w:proofErr w:type="spellEnd"/>
-      <w:r>
-        <w:rPr>
-          <w:lang w:val="en-GB"/>
-        </w:rPr>
-        <w:t xml:space="preserve"> </w:t>
+        <w:t xml:space="preserve">For non-commercial use, a one time </w:t>
       </w:r>
       <w:r>
         <w:rPr>
@@ -7562,21 +7548,7 @@
         <w:rPr>
           <w:lang w:val="en-GB"/>
         </w:rPr>
-        <w:t xml:space="preserve">, or use the </w:t>
-      </w:r>
-      <w:proofErr w:type="spellStart"/>
-      <w:r>
-        <w:rPr>
-          <w:lang w:val="en-GB"/>
-        </w:rPr>
-        <w:t>paypal</w:t>
-      </w:r>
-      <w:proofErr w:type="spellEnd"/>
-      <w:r>
-        <w:rPr>
-          <w:lang w:val="en-GB"/>
-        </w:rPr>
-        <w:t xml:space="preserve"> link at my website.</w:t>
+        <w:t>, or use the paypal link at my website.</w:t>
       </w:r>
     </w:p>
     <w:p>
@@ -7827,21 +7799,7 @@
         <w:rPr>
           <w:lang w:val="en-GB"/>
         </w:rPr>
-        <w:t xml:space="preserve">The source code is publicly available for free at </w:t>
-      </w:r>
-      <w:proofErr w:type="spellStart"/>
-      <w:r>
-        <w:rPr>
-          <w:lang w:val="en-GB"/>
-        </w:rPr>
-        <w:t>Github</w:t>
-      </w:r>
-      <w:proofErr w:type="spellEnd"/>
-      <w:r>
-        <w:rPr>
-          <w:lang w:val="en-GB"/>
-        </w:rPr>
-        <w:t>. There you can see the most recent versions, but keep in mind they may have bugs and you need to compile the code by yourself.  If you want to help me, let me know!</w:t>
+        <w:t>The source code is publicly available for free at Github. There you can see the most recent versions, but keep in mind they may have bugs and you need to compile the code by yourself.  If you want to help me, let me know!</w:t>
       </w:r>
     </w:p>
     <w:p>
@@ -7922,19 +7880,11 @@
           <w:lang w:val="en-GB"/>
         </w:rPr>
       </w:pPr>
-      <w:proofErr w:type="spellStart"/>
-      <w:r>
-        <w:rPr>
-          <w:lang w:val="en-GB"/>
-        </w:rPr>
-        <w:t>Caliburn.Micro</w:t>
-      </w:r>
-      <w:proofErr w:type="spellEnd"/>
-      <w:r>
-        <w:rPr>
-          <w:lang w:val="en-GB"/>
-        </w:rPr>
-        <w:t xml:space="preserve"> MVVM library</w:t>
+      <w:r>
+        <w:rPr>
+          <w:lang w:val="en-GB"/>
+        </w:rPr>
+        <w:t>Caliburn.Micro MVVM library</w:t>
       </w:r>
     </w:p>
     <w:p>
@@ -8350,11 +8300,7 @@
         <w:t>1</w:t>
       </w:r>
       <w:r>
-        <w:t xml:space="preserve"> Classic timetable view as generated by </w:t>
-      </w:r>
-      <w:proofErr w:type="spellStart"/>
-      <w:r>
-        <w:t>TimetableTool</w:t>
+        <w:t xml:space="preserve"> Classic timetable view as generated by TimetableTool</w:t>
       </w:r>
       <w:r>
         <w:rPr>
@@ -8386,11 +8332,7 @@
         <w:fldChar w:fldCharType="separate"/>
       </w:r>
       <w:r>
-        <w:t>Figure</w:t>
-      </w:r>
-      <w:proofErr w:type="spellEnd"/>
-      <w:r>
-        <w:t xml:space="preserve"> </w:t>
+        <w:t xml:space="preserve">Figure </w:t>
       </w:r>
       <w:r>
         <w:rPr>
@@ -9005,21 +8947,7 @@
         <w:rPr>
           <w:lang w:val="en-GB"/>
         </w:rPr>
-        <w:t xml:space="preserve">An </w:t>
-      </w:r>
-      <w:proofErr w:type="spellStart"/>
-      <w:r>
-        <w:rPr>
-          <w:lang w:val="en-GB"/>
-        </w:rPr>
-        <w:t>Ebula</w:t>
-      </w:r>
-      <w:proofErr w:type="spellEnd"/>
-      <w:r>
-        <w:rPr>
-          <w:lang w:val="en-GB"/>
-        </w:rPr>
-        <w:t xml:space="preserve"> like view, which gives specific information to the driver about speed limits, gradients signals and so on.</w:t>
+        <w:t>An Ebula like view, which gives specific information to the driver about speed limits, gradients signals and so on.</w:t>
       </w:r>
     </w:p>
     <w:p>
@@ -9131,21 +9059,7 @@
         <w:rPr>
           <w:lang w:val="en-GB"/>
         </w:rPr>
-        <w:t xml:space="preserve"> I have specifically timetable mode for TrainSimWorld in mind. This requires the ability to repeat a drive several times on a day. This way of working is supported by TimetableTool. At the moment, it requires </w:t>
-      </w:r>
-      <w:proofErr w:type="spellStart"/>
-      <w:r>
-        <w:rPr>
-          <w:lang w:val="en-GB"/>
-        </w:rPr>
-        <w:t>al</w:t>
-      </w:r>
-      <w:proofErr w:type="spellEnd"/>
-      <w:r>
-        <w:rPr>
-          <w:lang w:val="en-GB"/>
-        </w:rPr>
-        <w:t xml:space="preserve"> little bit additional work, but I will someday provide some more shortcuts to make it go faster. </w:t>
+        <w:t xml:space="preserve"> I have specifically timetable mode for TrainSimWorld in mind. This requires the ability to repeat a drive several times on a day. This way of working is supported by TimetableTool. At the moment, it requires al little bit additional work, but I will someday provide some more shortcuts to make it go faster. </w:t>
       </w:r>
     </w:p>
     <w:p>
@@ -9327,21 +9241,7 @@
         <w:rPr>
           <w:lang w:val="en-GB"/>
         </w:rPr>
-        <w:t xml:space="preserve">. A service is a container to hold stops, driving times but not a fixed departure time. This </w:t>
-      </w:r>
-      <w:proofErr w:type="spellStart"/>
-      <w:r>
-        <w:rPr>
-          <w:lang w:val="en-GB"/>
-        </w:rPr>
-        <w:t>make sit</w:t>
-      </w:r>
-      <w:proofErr w:type="spellEnd"/>
-      <w:r>
-        <w:rPr>
-          <w:lang w:val="en-GB"/>
-        </w:rPr>
-        <w:t xml:space="preserve"> possible to run a service multiple times. Defining services is to most work, so I included some optimizations.</w:t>
+        <w:t>. A service is a container to hold stops, driving times but not a fixed departure time. This make sit possible to run a service multiple times. Defining services is to most work, so I included some optimizations.</w:t>
       </w:r>
     </w:p>
     <w:p>
@@ -9817,21 +9717,7 @@
         <w:rPr>
           <w:lang w:val="en-GB"/>
         </w:rPr>
-        <w:t xml:space="preserve"> you see the screen as it looks like when you first open TimetableTool. For this tutorial, we will create a small new timetable for the Ruhr-</w:t>
-      </w:r>
-      <w:proofErr w:type="spellStart"/>
-      <w:r>
-        <w:rPr>
-          <w:lang w:val="en-GB"/>
-        </w:rPr>
-        <w:t>Sieg</w:t>
-      </w:r>
-      <w:proofErr w:type="spellEnd"/>
-      <w:r>
-        <w:rPr>
-          <w:lang w:val="en-GB"/>
-        </w:rPr>
-        <w:t>-North route.</w:t>
+        <w:t xml:space="preserve"> you see the screen as it looks like when you first open TimetableTool. For this tutorial, we will create a small new timetable for the Ruhr-Sieg-North route.</w:t>
       </w:r>
     </w:p>
     <w:p>
@@ -10516,21 +10402,7 @@
               <w:rPr>
                 <w:lang w:val="en-GB"/>
               </w:rPr>
-              <w:t xml:space="preserve"> I will explain how to work with branches, like in the Rhine-Ruhr </w:t>
-            </w:r>
-            <w:proofErr w:type="spellStart"/>
-            <w:r>
-              <w:rPr>
-                <w:lang w:val="en-GB"/>
-              </w:rPr>
-              <w:t>Osten</w:t>
-            </w:r>
-            <w:proofErr w:type="spellEnd"/>
-            <w:r>
-              <w:rPr>
-                <w:lang w:val="en-GB"/>
-              </w:rPr>
-              <w:t xml:space="preserve"> route. </w:t>
+              <w:t xml:space="preserve"> I will explain how to work with branches, like in the Rhine-Ruhr Osten route. </w:t>
             </w:r>
             <w:r>
               <w:rPr>
@@ -10789,35 +10661,7 @@
         <w:rPr>
           <w:lang w:val="en-GB"/>
         </w:rPr>
-        <w:t xml:space="preserve">I decided to include the line ends as locations. AI trains may depart from </w:t>
-      </w:r>
-      <w:proofErr w:type="spellStart"/>
-      <w:r>
-        <w:rPr>
-          <w:lang w:val="en-GB"/>
-        </w:rPr>
-        <w:t>Finnentrop</w:t>
-      </w:r>
-      <w:proofErr w:type="spellEnd"/>
-      <w:r>
-        <w:rPr>
-          <w:lang w:val="en-GB"/>
-        </w:rPr>
-        <w:t xml:space="preserve"> to the line end.  I also included the freight yards, because we will need them to add freight services. It does not matter where you start, I decided to start at Hagen and then number southward to </w:t>
-      </w:r>
-      <w:proofErr w:type="spellStart"/>
-      <w:r>
-        <w:rPr>
-          <w:lang w:val="en-GB"/>
-        </w:rPr>
-        <w:t>Finnentrop</w:t>
-      </w:r>
-      <w:proofErr w:type="spellEnd"/>
-      <w:r>
-        <w:rPr>
-          <w:lang w:val="en-GB"/>
-        </w:rPr>
-        <w:t xml:space="preserve">. </w:t>
+        <w:t xml:space="preserve">I decided to include the line ends as locations. AI trains may depart from Finnentrop to the line end.  I also included the freight yards, because we will need them to add freight services. It does not matter where you start, I decided to start at Hagen and then number southward to Finnentrop. </w:t>
       </w:r>
     </w:p>
     <w:p>
@@ -11343,35 +11187,7 @@
         <w:rPr>
           <w:lang w:val="en-GB"/>
         </w:rPr>
-        <w:t>Normally two directions are sufficient. As you see, in the abbreviation I use the global compass direction, which is described more precise in the name. The “</w:t>
-      </w:r>
-      <w:proofErr w:type="spellStart"/>
-      <w:r>
-        <w:rPr>
-          <w:lang w:val="en-GB"/>
-        </w:rPr>
-        <w:t>Desc</w:t>
-      </w:r>
-      <w:proofErr w:type="spellEnd"/>
-      <w:r>
-        <w:rPr>
-          <w:lang w:val="en-GB"/>
-        </w:rPr>
-        <w:t xml:space="preserve">” field  or High to Low Location numbers tells TimetableTool to start with high location numbers for trains from </w:t>
-      </w:r>
-      <w:proofErr w:type="spellStart"/>
-      <w:r>
-        <w:rPr>
-          <w:lang w:val="en-GB"/>
-        </w:rPr>
-        <w:t>Finnentrop</w:t>
-      </w:r>
-      <w:proofErr w:type="spellEnd"/>
-      <w:r>
-        <w:rPr>
-          <w:lang w:val="en-GB"/>
-        </w:rPr>
-        <w:t xml:space="preserve"> to Hagen.</w:t>
+        <w:t>Normally two directions are sufficient. As you see, in the abbreviation I use the global compass direction, which is described more precise in the name. The “Desc” field  or High to Low Location numbers tells TimetableTool to start with high location numbers for trains from Finnentrop to Hagen.</w:t>
       </w:r>
     </w:p>
     <w:p>
@@ -12750,75 +12566,33 @@
           <w:lang w:val="en-GB"/>
         </w:rPr>
         <w:lastRenderedPageBreak/>
-        <w:t xml:space="preserve">You see, I set Hagen </w:t>
-      </w:r>
-      <w:proofErr w:type="spellStart"/>
-      <w:r>
-        <w:rPr>
-          <w:lang w:val="en-GB"/>
-        </w:rPr>
-        <w:t>Hbf</w:t>
-      </w:r>
-      <w:proofErr w:type="spellEnd"/>
-      <w:r>
-        <w:rPr>
-          <w:lang w:val="en-GB"/>
-        </w:rPr>
-        <w:t xml:space="preserve"> as starting point, giving the Type the value S.</w:t>
-      </w:r>
-    </w:p>
-    <w:p>
-      <w:pPr>
-        <w:rPr>
-          <w:lang w:val="en-GB"/>
-        </w:rPr>
-      </w:pPr>
-      <w:r>
-        <w:rPr>
-          <w:lang w:val="en-GB"/>
-        </w:rPr>
-        <w:t xml:space="preserve">Then, you need to calculate that it takes 12 minutes to drive to </w:t>
-      </w:r>
-      <w:proofErr w:type="spellStart"/>
-      <w:r>
-        <w:rPr>
-          <w:lang w:val="en-GB"/>
-        </w:rPr>
-        <w:t>Hohenlimburg</w:t>
-      </w:r>
-      <w:proofErr w:type="spellEnd"/>
-      <w:r>
-        <w:rPr>
-          <w:lang w:val="en-GB"/>
-        </w:rPr>
-        <w:t>. This location gets H for Type and 12 for time.</w:t>
-      </w:r>
-    </w:p>
-    <w:p>
-      <w:pPr>
-        <w:rPr>
-          <w:lang w:val="en-GB"/>
-        </w:rPr>
-      </w:pPr>
-      <w:r>
-        <w:rPr>
-          <w:lang w:val="en-GB"/>
-        </w:rPr>
-        <w:t xml:space="preserve">Finally, it takes 5 more minutes to drive to </w:t>
-      </w:r>
-      <w:proofErr w:type="spellStart"/>
-      <w:r>
-        <w:rPr>
-          <w:lang w:val="en-GB"/>
-        </w:rPr>
-        <w:t>Letmathe</w:t>
-      </w:r>
-      <w:proofErr w:type="spellEnd"/>
-      <w:r>
-        <w:rPr>
-          <w:lang w:val="en-GB"/>
-        </w:rPr>
-        <w:t>, where the service ends, so I make that clear by putting S in the Type.</w:t>
+        <w:t>You see, I set Hagen Hbf as starting point, giving the Type the value S.</w:t>
+      </w:r>
+    </w:p>
+    <w:p>
+      <w:pPr>
+        <w:rPr>
+          <w:lang w:val="en-GB"/>
+        </w:rPr>
+      </w:pPr>
+      <w:r>
+        <w:rPr>
+          <w:lang w:val="en-GB"/>
+        </w:rPr>
+        <w:t>Then, you need to calculate that it takes 12 minutes to drive to Hohenlimburg. This location gets H for Type and 12 for time.</w:t>
+      </w:r>
+    </w:p>
+    <w:p>
+      <w:pPr>
+        <w:rPr>
+          <w:lang w:val="en-GB"/>
+        </w:rPr>
+      </w:pPr>
+      <w:r>
+        <w:rPr>
+          <w:lang w:val="en-GB"/>
+        </w:rPr>
+        <w:t>Finally, it takes 5 more minutes to drive to Letmathe, where the service ends, so I make that clear by putting S in the Type.</w:t>
       </w:r>
     </w:p>
     <w:p>
@@ -15090,35 +14864,7 @@
         <w:rPr>
           <w:lang w:val="en-GB"/>
         </w:rPr>
-        <w:t xml:space="preserve">For locations, you need to tell explicitly how you order locations. How can you do that for routes like Rhein-Ruhr </w:t>
-      </w:r>
-      <w:proofErr w:type="spellStart"/>
-      <w:r>
-        <w:rPr>
-          <w:lang w:val="en-GB"/>
-        </w:rPr>
-        <w:t>Osten</w:t>
-      </w:r>
-      <w:proofErr w:type="spellEnd"/>
-      <w:r>
-        <w:rPr>
-          <w:lang w:val="en-GB"/>
-        </w:rPr>
-        <w:t xml:space="preserve">, which has two branches or with lines that have </w:t>
-      </w:r>
-      <w:proofErr w:type="spellStart"/>
-      <w:r>
-        <w:rPr>
-          <w:lang w:val="en-GB"/>
-        </w:rPr>
-        <w:t>branchlines</w:t>
-      </w:r>
-      <w:proofErr w:type="spellEnd"/>
-      <w:r>
-        <w:rPr>
-          <w:lang w:val="en-GB"/>
-        </w:rPr>
-        <w:t>? It is quite simple, let show that in an example.</w:t>
+        <w:t>For locations, you need to tell explicitly how you order locations. How can you do that for routes like Rhein-Ruhr Osten, which has two branches or with lines that have branchlines? It is quite simple, let show that in an example.</w:t>
       </w:r>
     </w:p>
     <w:p>
@@ -15932,21 +15678,7 @@
         <w:rPr>
           <w:lang w:val="en-GB"/>
         </w:rPr>
-        <w:t xml:space="preserve">put a ruler on it. If </w:t>
-      </w:r>
-      <w:proofErr w:type="spellStart"/>
-      <w:r>
-        <w:rPr>
-          <w:lang w:val="en-GB"/>
-        </w:rPr>
-        <w:t>you</w:t>
-      </w:r>
-      <w:proofErr w:type="spellEnd"/>
-      <w:r>
-        <w:rPr>
-          <w:lang w:val="en-GB"/>
-        </w:rPr>
-        <w:t xml:space="preserve"> number strictly from left to right, you will be fine.</w:t>
+        <w:t>put a ruler on it. If you number strictly from left to right, you will be fine.</w:t>
       </w:r>
     </w:p>
     <w:p>
@@ -16814,21 +16546,7 @@
         <w:rPr>
           <w:lang w:val="en-GB"/>
         </w:rPr>
-        <w:t xml:space="preserve">In between is the </w:t>
-      </w:r>
-      <w:proofErr w:type="spellStart"/>
-      <w:r>
-        <w:rPr>
-          <w:lang w:val="en-GB"/>
-        </w:rPr>
-        <w:t>headerline</w:t>
-      </w:r>
-      <w:proofErr w:type="spellEnd"/>
-      <w:r>
-        <w:rPr>
-          <w:lang w:val="en-GB"/>
-        </w:rPr>
-        <w:t>. This line shows what you find in which column. One of the goodies it has, is that if you click at the header, it will sort the table for you.</w:t>
+        <w:t>In between is the headerline. This line shows what you find in which column. One of the goodies it has, is that if you click at the header, it will sort the table for you.</w:t>
       </w:r>
       <w:r>
         <w:rPr>
@@ -17519,35 +17237,7 @@
         <w:rPr>
           <w:lang w:val="en-GB"/>
         </w:rPr>
-        <w:t xml:space="preserve">At this particular screen, you can set two time values, start time and end time. This control allows just to type it in the format </w:t>
-      </w:r>
-      <w:proofErr w:type="spellStart"/>
-      <w:r>
-        <w:rPr>
-          <w:lang w:val="en-GB"/>
-        </w:rPr>
-        <w:t>hh:mm</w:t>
-      </w:r>
-      <w:proofErr w:type="spellEnd"/>
-      <w:r>
-        <w:rPr>
-          <w:lang w:val="en-GB"/>
-        </w:rPr>
-        <w:t xml:space="preserve">  You can set the cursor at the hours and the change the hours. At the right, you can select a </w:t>
-      </w:r>
-      <w:proofErr w:type="spellStart"/>
-      <w:r>
-        <w:rPr>
-          <w:lang w:val="en-GB"/>
-        </w:rPr>
-        <w:t>preset</w:t>
-      </w:r>
-      <w:proofErr w:type="spellEnd"/>
-      <w:r>
-        <w:rPr>
-          <w:lang w:val="en-GB"/>
-        </w:rPr>
-        <w:t xml:space="preserve"> time with accuracy of 30 minutes. I do not like this control very much and it definitely will be replaced later this year.</w:t>
+        <w:t>At this particular screen, you can set two time values, start time and end time. This control allows just to type it in the format hh:mm  You can set the cursor at the hours and the change the hours. At the right, you can select a preset time with accuracy of 30 minutes. I do not like this control very much and it definitely will be replaced later this year.</w:t>
       </w:r>
     </w:p>
     <w:p>
@@ -18666,21 +18356,7 @@
         <w:rPr>
           <w:lang w:val="en-GB"/>
         </w:rPr>
-        <w:t xml:space="preserve">All TimetableTool data is stored is a relational SQL database. The good news is that this database is a </w:t>
-      </w:r>
-      <w:proofErr w:type="spellStart"/>
-      <w:r>
-        <w:rPr>
-          <w:lang w:val="en-GB"/>
-        </w:rPr>
-        <w:t>stand alone</w:t>
-      </w:r>
-      <w:proofErr w:type="spellEnd"/>
-      <w:r>
-        <w:rPr>
-          <w:lang w:val="en-GB"/>
-        </w:rPr>
-        <w:t xml:space="preserve"> tool and does not require any complex setup. There is a tool that gives you direct access to the database. You can download it here:</w:t>
+        <w:t>All TimetableTool data is stored is a relational SQL database. The good news is that this database is a stand alone tool and does not require any complex setup. There is a tool that gives you direct access to the database. You can download it here:</w:t>
       </w:r>
     </w:p>
     <w:p>
@@ -19228,6 +18904,7 @@
       </w:r>
       <w:r>
         <w:rPr>
+          <w:noProof/>
           <w:lang w:val="en-GB"/>
         </w:rPr>
         <w:drawing>
@@ -19297,21 +18974,7 @@
         <w:rPr>
           <w:lang w:val="en-GB"/>
         </w:rPr>
-        <w:t xml:space="preserve">Backups are stored in the folder Backups in the TimetableTool </w:t>
-      </w:r>
-      <w:proofErr w:type="spellStart"/>
-      <w:r>
-        <w:rPr>
-          <w:lang w:val="en-GB"/>
-        </w:rPr>
-        <w:t>datafolder</w:t>
-      </w:r>
-      <w:proofErr w:type="spellEnd"/>
-      <w:r>
-        <w:rPr>
-          <w:lang w:val="en-GB"/>
-        </w:rPr>
-        <w:t xml:space="preserve"> (normally in the Documents folder).</w:t>
+        <w:t>Backups are stored in the folder Backups in the TimetableTool datafolder (normally in the Documents folder).</w:t>
       </w:r>
     </w:p>
     <w:p>
@@ -19549,13 +19212,7 @@
               <w:rPr>
                 <w:lang w:val="en-GB"/>
               </w:rPr>
-              <w:t xml:space="preserve">If you restart TimetableTool after deleting a database, automatically an new database with test data will be created. </w:t>
-            </w:r>
-            <w:r>
-              <w:rPr>
-                <w:lang w:val="en-GB"/>
-              </w:rPr>
-              <w:t xml:space="preserve"> </w:t>
+              <w:t xml:space="preserve">If you restart TimetableTool after deleting a database, automatically an new database with test data will be created.  </w:t>
             </w:r>
           </w:p>
         </w:tc>
@@ -19570,6 +19227,337 @@
     <w:p>
       <w:pPr>
         <w:pStyle w:val="Kop2"/>
+      </w:pPr>
+      <w:r>
+        <w:t>Export and import of routes</w:t>
+      </w:r>
+    </w:p>
+    <w:p>
+      <w:r>
+        <w:t>There is a export function, that will export data from the database in a .csv like format, though I use the .ttt file format. You can import these data in another database, where the relations between the tables will be set properly.</w:t>
+      </w:r>
+    </w:p>
+    <w:tbl>
+      <w:tblPr>
+        <w:tblStyle w:val="Tabelraster"/>
+        <w:tblW w:w="0" w:type="auto"/>
+        <w:tblBorders>
+          <w:insideH w:val="none" w:sz="0" w:space="0" w:color="auto"/>
+          <w:insideV w:val="none" w:sz="0" w:space="0" w:color="auto"/>
+        </w:tblBorders>
+        <w:tblLook w:val="04A0" w:firstRow="1" w:lastRow="0" w:firstColumn="1" w:lastColumn="0" w:noHBand="0" w:noVBand="1"/>
+      </w:tblPr>
+      <w:tblGrid>
+        <w:gridCol w:w="846"/>
+        <w:gridCol w:w="8891"/>
+      </w:tblGrid>
+      <w:tr>
+        <w:tc>
+          <w:tcPr>
+            <w:tcW w:w="846" w:type="dxa"/>
+          </w:tcPr>
+          <w:p>
+            <w:pPr>
+              <w:spacing w:line="300" w:lineRule="auto"/>
+              <w:rPr>
+                <w:lang w:val="en-GB"/>
+              </w:rPr>
+            </w:pPr>
+            <w:r>
+              <w:rPr>
+                <w:noProof/>
+                <w:lang w:val="en-GB"/>
+              </w:rPr>
+              <w:drawing>
+                <wp:anchor distT="0" distB="0" distL="114300" distR="114300" simplePos="0" relativeHeight="251761664" behindDoc="1" locked="0" layoutInCell="1" allowOverlap="1" wp14:anchorId="6F2B8B80" wp14:editId="74939041">
+                  <wp:simplePos x="0" y="0"/>
+                  <wp:positionH relativeFrom="margin">
+                    <wp:posOffset>29413</wp:posOffset>
+                  </wp:positionH>
+                  <wp:positionV relativeFrom="paragraph">
+                    <wp:posOffset>51791</wp:posOffset>
+                  </wp:positionV>
+                  <wp:extent cx="307340" cy="307340"/>
+                  <wp:effectExtent l="0" t="0" r="0" b="0"/>
+                  <wp:wrapTight wrapText="bothSides">
+                    <wp:wrapPolygon edited="0">
+                      <wp:start x="2678" y="0"/>
+                      <wp:lineTo x="0" y="2678"/>
+                      <wp:lineTo x="0" y="16066"/>
+                      <wp:lineTo x="4017" y="20083"/>
+                      <wp:lineTo x="16066" y="20083"/>
+                      <wp:lineTo x="20083" y="16066"/>
+                      <wp:lineTo x="20083" y="2678"/>
+                      <wp:lineTo x="17405" y="0"/>
+                      <wp:lineTo x="2678" y="0"/>
+                    </wp:wrapPolygon>
+                  </wp:wrapTight>
+                  <wp:docPr id="73" name="Afbeelding 73"/>
+                  <wp:cNvGraphicFramePr>
+                    <a:graphicFrameLocks xmlns:a="http://schemas.openxmlformats.org/drawingml/2006/main" noChangeAspect="1"/>
+                  </wp:cNvGraphicFramePr>
+                  <a:graphic xmlns:a="http://schemas.openxmlformats.org/drawingml/2006/main">
+                    <a:graphicData uri="http://schemas.openxmlformats.org/drawingml/2006/picture">
+                      <pic:pic xmlns:pic="http://schemas.openxmlformats.org/drawingml/2006/picture">
+                        <pic:nvPicPr>
+                          <pic:cNvPr id="0" name="Picture 1"/>
+                          <pic:cNvPicPr>
+                            <a:picLocks noChangeAspect="1" noChangeArrowheads="1"/>
+                          </pic:cNvPicPr>
+                        </pic:nvPicPr>
+                        <pic:blipFill>
+                          <a:blip r:embed="rId57">
+                            <a:extLst>
+                              <a:ext uri="{28A0092B-C50C-407E-A947-70E740481C1C}">
+                                <a14:useLocalDpi xmlns:a14="http://schemas.microsoft.com/office/drawing/2010/main" val="0"/>
+                              </a:ext>
+                            </a:extLst>
+                          </a:blip>
+                          <a:srcRect/>
+                          <a:stretch>
+                            <a:fillRect/>
+                          </a:stretch>
+                        </pic:blipFill>
+                        <pic:spPr bwMode="auto">
+                          <a:xfrm>
+                            <a:off x="0" y="0"/>
+                            <a:ext cx="307340" cy="307340"/>
+                          </a:xfrm>
+                          <a:prstGeom prst="rect">
+                            <a:avLst/>
+                          </a:prstGeom>
+                          <a:noFill/>
+                          <a:ln>
+                            <a:noFill/>
+                          </a:ln>
+                        </pic:spPr>
+                      </pic:pic>
+                    </a:graphicData>
+                  </a:graphic>
+                </wp:anchor>
+              </w:drawing>
+            </w:r>
+          </w:p>
+        </w:tc>
+        <w:tc>
+          <w:tcPr>
+            <w:tcW w:w="8891" w:type="dxa"/>
+          </w:tcPr>
+          <w:p>
+            <w:pPr>
+              <w:spacing w:line="300" w:lineRule="auto"/>
+              <w:rPr>
+                <w:lang w:val="en-GB"/>
+              </w:rPr>
+            </w:pPr>
+            <w:r>
+              <w:rPr>
+                <w:lang w:val="en-GB"/>
+              </w:rPr>
+              <w:t>You should NOT try to edit  .ttt files manually. This may corrupt your database and it will be a lot of work to get that fixed, if you can …</w:t>
+            </w:r>
+          </w:p>
+        </w:tc>
+      </w:tr>
+    </w:tbl>
+    <w:p>
+      <w:r>
+        <w:rPr>
+          <w:noProof/>
+        </w:rPr>
+        <mc:AlternateContent>
+          <mc:Choice Requires="wps">
+            <w:drawing>
+              <wp:anchor distT="0" distB="0" distL="114300" distR="114300" simplePos="0" relativeHeight="251764736" behindDoc="0" locked="0" layoutInCell="1" allowOverlap="1" wp14:anchorId="6B1A780C" wp14:editId="306CD396">
+                <wp:simplePos x="0" y="0"/>
+                <wp:positionH relativeFrom="column">
+                  <wp:posOffset>0</wp:posOffset>
+                </wp:positionH>
+                <wp:positionV relativeFrom="paragraph">
+                  <wp:posOffset>3689350</wp:posOffset>
+                </wp:positionV>
+                <wp:extent cx="3978910" cy="635"/>
+                <wp:effectExtent l="0" t="0" r="0" b="0"/>
+                <wp:wrapTopAndBottom/>
+                <wp:docPr id="75" name="Tekstvak 75"/>
+                <wp:cNvGraphicFramePr/>
+                <a:graphic xmlns:a="http://schemas.openxmlformats.org/drawingml/2006/main">
+                  <a:graphicData uri="http://schemas.microsoft.com/office/word/2010/wordprocessingShape">
+                    <wps:wsp>
+                      <wps:cNvSpPr txBox="1"/>
+                      <wps:spPr>
+                        <a:xfrm>
+                          <a:off x="0" y="0"/>
+                          <a:ext cx="3978910" cy="635"/>
+                        </a:xfrm>
+                        <a:prstGeom prst="rect">
+                          <a:avLst/>
+                        </a:prstGeom>
+                        <a:solidFill>
+                          <a:prstClr val="white"/>
+                        </a:solidFill>
+                        <a:ln>
+                          <a:noFill/>
+                        </a:ln>
+                      </wps:spPr>
+                      <wps:txbx>
+                        <w:txbxContent>
+                          <w:p>
+                            <w:pPr>
+                              <w:pStyle w:val="Bijschrift"/>
+                              <w:rPr>
+                                <w:noProof/>
+                              </w:rPr>
+                            </w:pPr>
+                            <w:r>
+                              <w:t xml:space="preserve">Figure </w:t>
+                            </w:r>
+                            <w:fldSimple w:instr=" SEQ Figure \* ARABIC ">
+                              <w:r>
+                                <w:rPr>
+                                  <w:noProof/>
+                                </w:rPr>
+                                <w:t>32</w:t>
+                              </w:r>
+                            </w:fldSimple>
+                            <w:r>
+                              <w:t xml:space="preserve"> Export and import the TimetableTool database</w:t>
+                            </w:r>
+                          </w:p>
+                        </w:txbxContent>
+                      </wps:txbx>
+                      <wps:bodyPr rot="0" spcFirstLastPara="0" vertOverflow="overflow" horzOverflow="overflow" vert="horz" wrap="square" lIns="0" tIns="0" rIns="0" bIns="0" numCol="1" spcCol="0" rtlCol="0" fromWordArt="0" anchor="t" anchorCtr="0" forceAA="0" compatLnSpc="1">
+                        <a:prstTxWarp prst="textNoShape">
+                          <a:avLst/>
+                        </a:prstTxWarp>
+                        <a:spAutoFit/>
+                      </wps:bodyPr>
+                    </wps:wsp>
+                  </a:graphicData>
+                </a:graphic>
+              </wp:anchor>
+            </w:drawing>
+          </mc:Choice>
+          <mc:Fallback>
+            <w:pict>
+              <v:shape w14:anchorId="6B1A780C" id="Tekstvak 75" o:spid="_x0000_s1054" type="#_x0000_t202" style="position:absolute;margin-left:0;margin-top:290.5pt;width:313.3pt;height:.05pt;z-index:251764736;visibility:visible;mso-wrap-style:square;mso-wrap-distance-left:9pt;mso-wrap-distance-top:0;mso-wrap-distance-right:9pt;mso-wrap-distance-bottom:0;mso-position-horizontal:absolute;mso-position-horizontal-relative:text;mso-position-vertical:absolute;mso-position-vertical-relative:text;v-text-anchor:top" o:gfxdata="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" stroked="f">
+                <v:textbox style="mso-fit-shape-to-text:t" inset="0,0,0,0">
+                  <w:txbxContent>
+                    <w:p>
+                      <w:pPr>
+                        <w:pStyle w:val="Bijschrift"/>
+                        <w:rPr>
+                          <w:noProof/>
+                        </w:rPr>
+                      </w:pPr>
+                      <w:r>
+                        <w:t xml:space="preserve">Figure </w:t>
+                      </w:r>
+                      <w:fldSimple w:instr=" SEQ Figure \* ARABIC ">
+                        <w:r>
+                          <w:rPr>
+                            <w:noProof/>
+                          </w:rPr>
+                          <w:t>32</w:t>
+                        </w:r>
+                      </w:fldSimple>
+                      <w:r>
+                        <w:t xml:space="preserve"> Export and import the TimetableTool database</w:t>
+                      </w:r>
+                    </w:p>
+                  </w:txbxContent>
+                </v:textbox>
+                <w10:wrap type="topAndBottom"/>
+              </v:shape>
+            </w:pict>
+          </mc:Fallback>
+        </mc:AlternateContent>
+      </w:r>
+      <w:r>
+        <w:rPr>
+          <w:noProof/>
+        </w:rPr>
+        <w:drawing>
+          <wp:anchor distT="0" distB="0" distL="114300" distR="114300" simplePos="0" relativeHeight="251762688" behindDoc="0" locked="0" layoutInCell="1" allowOverlap="1" wp14:anchorId="3FE5ADB3" wp14:editId="0F8890BF">
+            <wp:simplePos x="0" y="0"/>
+            <wp:positionH relativeFrom="margin">
+              <wp:align>left</wp:align>
+            </wp:positionH>
+            <wp:positionV relativeFrom="paragraph">
+              <wp:posOffset>398805</wp:posOffset>
+            </wp:positionV>
+            <wp:extent cx="3978910" cy="3233420"/>
+            <wp:effectExtent l="0" t="0" r="2540" b="5080"/>
+            <wp:wrapTopAndBottom/>
+            <wp:docPr id="74" name="Afbeelding 74"/>
+            <wp:cNvGraphicFramePr>
+              <a:graphicFrameLocks xmlns:a="http://schemas.openxmlformats.org/drawingml/2006/main" noChangeAspect="1"/>
+            </wp:cNvGraphicFramePr>
+            <a:graphic xmlns:a="http://schemas.openxmlformats.org/drawingml/2006/main">
+              <a:graphicData uri="http://schemas.openxmlformats.org/drawingml/2006/picture">
+                <pic:pic xmlns:pic="http://schemas.openxmlformats.org/drawingml/2006/picture">
+                  <pic:nvPicPr>
+                    <pic:cNvPr id="0" name="Picture 2"/>
+                    <pic:cNvPicPr>
+                      <a:picLocks noChangeAspect="1" noChangeArrowheads="1"/>
+                    </pic:cNvPicPr>
+                  </pic:nvPicPr>
+                  <pic:blipFill>
+                    <a:blip r:embed="rId91">
+                      <a:extLst>
+                        <a:ext uri="{28A0092B-C50C-407E-A947-70E740481C1C}">
+                          <a14:useLocalDpi xmlns:a14="http://schemas.microsoft.com/office/drawing/2010/main" val="0"/>
+                        </a:ext>
+                      </a:extLst>
+                    </a:blip>
+                    <a:srcRect/>
+                    <a:stretch>
+                      <a:fillRect/>
+                    </a:stretch>
+                  </pic:blipFill>
+                  <pic:spPr bwMode="auto">
+                    <a:xfrm>
+                      <a:off x="0" y="0"/>
+                      <a:ext cx="3992868" cy="3244588"/>
+                    </a:xfrm>
+                    <a:prstGeom prst="rect">
+                      <a:avLst/>
+                    </a:prstGeom>
+                    <a:noFill/>
+                  </pic:spPr>
+                </pic:pic>
+              </a:graphicData>
+            </a:graphic>
+            <wp14:sizeRelH relativeFrom="margin">
+              <wp14:pctWidth>0</wp14:pctWidth>
+            </wp14:sizeRelH>
+            <wp14:sizeRelV relativeFrom="margin">
+              <wp14:pctHeight>0</wp14:pctHeight>
+            </wp14:sizeRelV>
+          </wp:anchor>
+        </w:drawing>
+      </w:r>
+      <w:r>
+        <w:t>The export function is located in the Routes window. You must select a route, and then you just press the button.</w:t>
+      </w:r>
+    </w:p>
+    <w:p>
+      <w:r>
+        <w:lastRenderedPageBreak/>
+        <w:t>The export file will be stored in you TimetableTool data folder</w:t>
+      </w:r>
+      <w:r>
+        <w:t xml:space="preserve"> and is named &lt;RouteAbbreviation&gt;-&lt;Date&gt;.ttt</w:t>
+      </w:r>
+    </w:p>
+    <w:p>
+      <w:r>
+        <w:t>To import a route, press the import button, select a .ttt file and you are done.</w:t>
+      </w:r>
+    </w:p>
+    <w:p>
+      <w:pPr>
+        <w:pStyle w:val="Kop2"/>
         <w:rPr>
           <w:lang w:val="en-GB"/>
         </w:rPr>
@@ -19660,21 +19648,7 @@
         <w:rPr>
           <w:lang w:val="en-GB"/>
         </w:rPr>
-        <w:t xml:space="preserve"> (I use </w:t>
-      </w:r>
-      <w:proofErr w:type="spellStart"/>
-      <w:r>
-        <w:rPr>
-          <w:lang w:val="en-GB"/>
-        </w:rPr>
-        <w:t>Caliburn.Micro</w:t>
-      </w:r>
-      <w:proofErr w:type="spellEnd"/>
-      <w:r>
-        <w:rPr>
-          <w:lang w:val="en-GB"/>
-        </w:rPr>
-        <w:t>)</w:t>
+        <w:t xml:space="preserve"> (I use Caliburn.Micro)</w:t>
       </w:r>
     </w:p>
     <w:p>
@@ -19777,16 +19751,8 @@
         <w:rPr>
           <w:lang w:val="en-GB"/>
         </w:rPr>
-        <w:t xml:space="preserve">, using </w:t>
-      </w:r>
-      <w:proofErr w:type="spellStart"/>
-      <w:r>
-        <w:rPr>
-          <w:lang w:val="en-GB"/>
-        </w:rPr>
-        <w:t>xUnit</w:t>
-      </w:r>
-      <w:proofErr w:type="spellEnd"/>
+        <w:t>, using xUnit</w:t>
+      </w:r>
       <w:r>
         <w:rPr>
           <w:lang w:val="en-GB"/>
@@ -19813,7 +19779,7 @@
           <w:lang w:val="en-GB"/>
         </w:rPr>
       </w:pPr>
-      <w:hyperlink r:id="rId91" w:history="1">
+      <w:hyperlink r:id="rId92" w:history="1">
         <w:r>
           <w:rPr>
             <w:rStyle w:val="Hyperlink"/>
@@ -19911,7 +19877,7 @@
         </w:rPr>
         <w:t xml:space="preserve">Here you find a list with known issues. If you find any other issue, please let me know as detailed as possible. You can send it to this mail address: </w:t>
       </w:r>
-      <w:hyperlink r:id="rId92" w:history="1">
+      <w:hyperlink r:id="rId93" w:history="1">
         <w:r>
           <w:rPr>
             <w:rStyle w:val="Hyperlink"/>
@@ -20356,7 +20322,7 @@
                 <w:lang w:val="en-GB"/>
               </w:rPr>
             </w:pPr>
-            <w:hyperlink r:id="rId93" w:history="1">
+            <w:hyperlink r:id="rId94" w:history="1">
               <w:r>
                 <w:rPr>
                   <w:rStyle w:val="Hyperlink"/>
@@ -20407,7 +20373,7 @@
                 <w:lang w:val="en-GB"/>
               </w:rPr>
             </w:pPr>
-            <w:hyperlink r:id="rId94" w:history="1">
+            <w:hyperlink r:id="rId95" w:history="1">
               <w:r>
                 <w:rPr>
                   <w:rStyle w:val="Hyperlink"/>
@@ -25481,7 +25447,7 @@
 </file>
 
 <file path=customXml/itemProps2.xml><?xml version="1.0" encoding="utf-8"?>
-<ds:datastoreItem xmlns:ds="http://schemas.openxmlformats.org/officeDocument/2006/customXml" ds:itemID="{93E58CD5-88A5-4961-852E-18302E943C52}">
+<ds:datastoreItem xmlns:ds="http://schemas.openxmlformats.org/officeDocument/2006/customXml" ds:itemID="{51E5FD74-939A-4C65-ACAA-EF45E26FED93}">
   <ds:schemaRefs>
     <ds:schemaRef ds:uri="http://schemas.openxmlformats.org/officeDocument/2006/bibliography"/>
   </ds:schemaRefs>

</xml_diff>

<commit_message>
Added two statitstics tables in a new report First one shows all routes and counts service, trains, servicetempaltes and locations The second one focusses on servicetemplates.
</commit_message>
<xml_diff>
--- a/Manual/TimetableTool Manual.docx
+++ b/Manual/TimetableTool Manual.docx
@@ -10,6 +10,7 @@
       </w:pPr>
       <w:r>
         <w:rPr>
+          <w:noProof/>
           <w:lang w:val="en-GB"/>
         </w:rPr>
         <w:drawing>
@@ -123,7 +124,7 @@
         <w:rPr>
           <w:lang w:val="en-GB"/>
         </w:rPr>
-        <w:t>4</w:t>
+        <w:t>5</w:t>
       </w:r>
       <w:r>
         <w:rPr>
@@ -1369,19 +1370,11 @@
           <w:lang w:val="en-GB"/>
         </w:rPr>
       </w:pPr>
-      <w:proofErr w:type="spellStart"/>
-      <w:r>
-        <w:rPr>
-          <w:lang w:val="en-GB"/>
-        </w:rPr>
-        <w:t>ScottPlot</w:t>
-      </w:r>
-      <w:proofErr w:type="spellEnd"/>
-      <w:r>
-        <w:rPr>
-          <w:lang w:val="en-GB"/>
-        </w:rPr>
-        <w:t xml:space="preserve"> </w:t>
+      <w:r>
+        <w:rPr>
+          <w:lang w:val="en-GB"/>
+        </w:rPr>
+        <w:t xml:space="preserve">ScottPlot </w:t>
       </w:r>
       <w:r>
         <w:rPr>
@@ -8799,21 +8792,7 @@
         <w:rPr>
           <w:lang w:val="en-GB"/>
         </w:rPr>
-        <w:t xml:space="preserve">For non-commercial use, a </w:t>
-      </w:r>
-      <w:proofErr w:type="spellStart"/>
-      <w:r>
-        <w:rPr>
-          <w:lang w:val="en-GB"/>
-        </w:rPr>
-        <w:t>one time</w:t>
-      </w:r>
-      <w:proofErr w:type="spellEnd"/>
-      <w:r>
-        <w:rPr>
-          <w:lang w:val="en-GB"/>
-        </w:rPr>
-        <w:t xml:space="preserve"> </w:t>
+        <w:t xml:space="preserve">For non-commercial use, a one time </w:t>
       </w:r>
       <w:r>
         <w:rPr>
@@ -8852,21 +8831,7 @@
         <w:rPr>
           <w:lang w:val="en-GB"/>
         </w:rPr>
-        <w:t xml:space="preserve">, or use the </w:t>
-      </w:r>
-      <w:proofErr w:type="spellStart"/>
-      <w:r>
-        <w:rPr>
-          <w:lang w:val="en-GB"/>
-        </w:rPr>
-        <w:t>paypal</w:t>
-      </w:r>
-      <w:proofErr w:type="spellEnd"/>
-      <w:r>
-        <w:rPr>
-          <w:lang w:val="en-GB"/>
-        </w:rPr>
-        <w:t xml:space="preserve"> link at my website.</w:t>
+        <w:t>, or use the paypal link at my website.</w:t>
       </w:r>
     </w:p>
     <w:p>
@@ -9059,6 +9024,417 @@
         <w:rPr>
           <w:lang w:val="en-GB"/>
         </w:rPr>
+        <w:t>Added Train Planning function. You now can define trains/consists and assig services to them. This allows you to plan where your trains will be during the day.</w:t>
+      </w:r>
+    </w:p>
+    <w:p>
+      <w:pPr>
+        <w:pStyle w:val="Kop2"/>
+        <w:rPr>
+          <w:lang w:val="en-GB"/>
+        </w:rPr>
+      </w:pPr>
+      <w:bookmarkStart w:id="7" w:name="_Toc47458169"/>
+      <w:r>
+        <w:rPr>
+          <w:lang w:val="en-GB"/>
+        </w:rPr>
+        <w:t>Next version</w:t>
+      </w:r>
+      <w:bookmarkEnd w:id="7"/>
+    </w:p>
+    <w:p>
+      <w:pPr>
+        <w:rPr>
+          <w:lang w:val="en-GB"/>
+        </w:rPr>
+      </w:pPr>
+      <w:r>
+        <w:rPr>
+          <w:lang w:val="en-GB"/>
+        </w:rPr>
+        <w:t>There definitely will be some improvements to make it all work a bit more smoothly.</w:t>
+      </w:r>
+    </w:p>
+    <w:p>
+      <w:pPr>
+        <w:rPr>
+          <w:lang w:val="en-GB"/>
+        </w:rPr>
+      </w:pPr>
+      <w:r>
+        <w:rPr>
+          <w:lang w:val="en-GB"/>
+        </w:rPr>
+        <w:t>I may add two new functions:</w:t>
+      </w:r>
+    </w:p>
+    <w:p>
+      <w:pPr>
+        <w:pStyle w:val="Lijstalinea"/>
+        <w:numPr>
+          <w:ilvl w:val="0"/>
+          <w:numId w:val="29"/>
+        </w:numPr>
+        <w:rPr>
+          <w:lang w:val="en-GB"/>
+        </w:rPr>
+      </w:pPr>
+      <w:r>
+        <w:rPr>
+          <w:lang w:val="en-GB"/>
+        </w:rPr>
+        <w:t xml:space="preserve">A </w:t>
+      </w:r>
+      <w:r>
+        <w:rPr>
+          <w:lang w:val="en-GB"/>
+        </w:rPr>
+        <w:t>timetable at train level, so you can decide/follow where each train is. This would make the while timetable more realistic.</w:t>
+      </w:r>
+    </w:p>
+    <w:p>
+      <w:pPr>
+        <w:pStyle w:val="Lijstalinea"/>
+        <w:numPr>
+          <w:ilvl w:val="0"/>
+          <w:numId w:val="29"/>
+        </w:numPr>
+        <w:rPr>
+          <w:lang w:val="en-GB"/>
+        </w:rPr>
+      </w:pPr>
+      <w:r>
+        <w:rPr>
+          <w:lang w:val="en-GB"/>
+        </w:rPr>
+        <w:t>I also would like to add some statistics reports, e.g. the number of services with details for service</w:t>
+      </w:r>
+      <w:r>
+        <w:rPr>
+          <w:lang w:val="en-GB"/>
+        </w:rPr>
+        <w:t xml:space="preserve"> </w:t>
+      </w:r>
+      <w:r>
+        <w:rPr>
+          <w:lang w:val="en-GB"/>
+        </w:rPr>
+        <w:t>class, direction and maybe some other views.</w:t>
+      </w:r>
+    </w:p>
+    <w:p>
+      <w:pPr>
+        <w:rPr>
+          <w:lang w:val="en-GB"/>
+        </w:rPr>
+      </w:pPr>
+      <w:r>
+        <w:rPr>
+          <w:lang w:val="en-GB"/>
+        </w:rPr>
+        <w:t>I think that is quite lot for now.</w:t>
+      </w:r>
+      <w:r>
+        <w:rPr>
+          <w:lang w:val="en-GB"/>
+        </w:rPr>
+        <w:t xml:space="preserve"> I also may have a surprise feature for you …</w:t>
+      </w:r>
+    </w:p>
+    <w:p>
+      <w:pPr>
+        <w:pStyle w:val="Kop2"/>
+        <w:rPr>
+          <w:lang w:val="en-GB"/>
+        </w:rPr>
+      </w:pPr>
+      <w:bookmarkStart w:id="8" w:name="_Toc47458170"/>
+      <w:r>
+        <w:rPr>
+          <w:lang w:val="en-GB"/>
+        </w:rPr>
+        <w:t>Versions in development</w:t>
+      </w:r>
+      <w:bookmarkEnd w:id="8"/>
+    </w:p>
+    <w:p>
+      <w:pPr>
+        <w:rPr>
+          <w:lang w:val="en-GB"/>
+        </w:rPr>
+      </w:pPr>
+      <w:r>
+        <w:rPr>
+          <w:lang w:val="en-GB"/>
+        </w:rPr>
+        <w:t>The source code is publicly available for free at Github. There you can see the most recent versions, but keep in mind they may have bugs and you need to compile the code by yourself.  If you want to help me, let me know!</w:t>
+      </w:r>
+    </w:p>
+    <w:p>
+      <w:pPr>
+        <w:rPr>
+          <w:lang w:val="en-GB"/>
+        </w:rPr>
+      </w:pPr>
+      <w:r>
+        <w:rPr>
+          <w:lang w:val="en-GB"/>
+        </w:rPr>
+        <w:t>Technologies used:</w:t>
+      </w:r>
+    </w:p>
+    <w:p>
+      <w:pPr>
+        <w:pStyle w:val="Lijstalinea"/>
+        <w:numPr>
+          <w:ilvl w:val="0"/>
+          <w:numId w:val="7"/>
+        </w:numPr>
+        <w:rPr>
+          <w:lang w:val="en-GB"/>
+        </w:rPr>
+      </w:pPr>
+      <w:r>
+        <w:rPr>
+          <w:lang w:val="en-GB"/>
+        </w:rPr>
+        <w:t>SQLite database</w:t>
+      </w:r>
+    </w:p>
+    <w:p>
+      <w:pPr>
+        <w:pStyle w:val="Lijstalinea"/>
+        <w:numPr>
+          <w:ilvl w:val="0"/>
+          <w:numId w:val="7"/>
+        </w:numPr>
+        <w:rPr>
+          <w:lang w:val="en-GB"/>
+        </w:rPr>
+      </w:pPr>
+      <w:r>
+        <w:rPr>
+          <w:lang w:val="en-GB"/>
+        </w:rPr>
+        <w:t>Visual Studio 2019 Community Edition, Net Core3.1</w:t>
+      </w:r>
+    </w:p>
+    <w:p>
+      <w:pPr>
+        <w:pStyle w:val="Lijstalinea"/>
+        <w:numPr>
+          <w:ilvl w:val="0"/>
+          <w:numId w:val="7"/>
+        </w:numPr>
+        <w:rPr>
+          <w:lang w:val="en-GB"/>
+        </w:rPr>
+      </w:pPr>
+      <w:r>
+        <w:rPr>
+          <w:lang w:val="en-GB"/>
+        </w:rPr>
+        <w:t>C# 8.0</w:t>
+      </w:r>
+    </w:p>
+    <w:p>
+      <w:pPr>
+        <w:pStyle w:val="Lijstalinea"/>
+        <w:numPr>
+          <w:ilvl w:val="0"/>
+          <w:numId w:val="7"/>
+        </w:numPr>
+        <w:rPr>
+          <w:lang w:val="en-GB"/>
+        </w:rPr>
+      </w:pPr>
+      <w:r>
+        <w:rPr>
+          <w:lang w:val="en-GB"/>
+        </w:rPr>
+        <w:t>ScottPlot graphics library</w:t>
+      </w:r>
+    </w:p>
+    <w:p>
+      <w:pPr>
+        <w:pStyle w:val="Lijstalinea"/>
+        <w:numPr>
+          <w:ilvl w:val="0"/>
+          <w:numId w:val="7"/>
+        </w:numPr>
+        <w:rPr>
+          <w:lang w:val="en-GB"/>
+        </w:rPr>
+      </w:pPr>
+      <w:r>
+        <w:rPr>
+          <w:lang w:val="en-GB"/>
+        </w:rPr>
+        <w:t>Caliburn.Micro MVVM library</w:t>
+      </w:r>
+    </w:p>
+    <w:p>
+      <w:pPr>
+        <w:pStyle w:val="Lijstalinea"/>
+        <w:numPr>
+          <w:ilvl w:val="0"/>
+          <w:numId w:val="7"/>
+        </w:numPr>
+        <w:rPr>
+          <w:lang w:val="en-GB"/>
+        </w:rPr>
+      </w:pPr>
+      <w:r>
+        <w:rPr>
+          <w:lang w:val="en-GB"/>
+        </w:rPr>
+        <w:t>Dapper for Database Access</w:t>
+      </w:r>
+    </w:p>
+    <w:p>
+      <w:pPr>
+        <w:pStyle w:val="Lijstalinea"/>
+        <w:numPr>
+          <w:ilvl w:val="0"/>
+          <w:numId w:val="7"/>
+        </w:numPr>
+        <w:rPr>
+          <w:lang w:val="en-GB"/>
+        </w:rPr>
+      </w:pPr>
+      <w:r>
+        <w:rPr>
+          <w:lang w:val="en-GB"/>
+        </w:rPr>
+        <w:t>Inno Setup</w:t>
+      </w:r>
+    </w:p>
+    <w:p>
+      <w:pPr>
+        <w:pStyle w:val="Lijstalinea"/>
+        <w:numPr>
+          <w:ilvl w:val="0"/>
+          <w:numId w:val="7"/>
+        </w:numPr>
+        <w:rPr>
+          <w:lang w:val="en-GB"/>
+        </w:rPr>
+      </w:pPr>
+      <w:r>
+        <w:rPr>
+          <w:lang w:val="en-GB"/>
+        </w:rPr>
+        <w:t>Word  and PDF for the user manual</w:t>
+      </w:r>
+    </w:p>
+    <w:p>
+      <w:pPr>
+        <w:pStyle w:val="Kop2"/>
+        <w:rPr>
+          <w:lang w:val="en-GB"/>
+        </w:rPr>
+      </w:pPr>
+      <w:r>
+        <w:rPr>
+          <w:lang w:val="en-GB"/>
+        </w:rPr>
+        <w:t>Version 0.5.0</w:t>
+      </w:r>
+    </w:p>
+    <w:p>
+      <w:pPr>
+        <w:rPr>
+          <w:lang w:val="en-GB"/>
+        </w:rPr>
+      </w:pPr>
+      <w:r>
+        <w:rPr>
+          <w:lang w:val="en-GB"/>
+        </w:rPr>
+        <w:t>Highlights for this version:</w:t>
+      </w:r>
+    </w:p>
+    <w:p>
+      <w:pPr>
+        <w:rPr>
+          <w:lang w:val="en-GB"/>
+        </w:rPr>
+      </w:pPr>
+    </w:p>
+    <w:p>
+      <w:pPr>
+        <w:rPr>
+          <w:lang w:val="en-GB"/>
+        </w:rPr>
+      </w:pPr>
+      <w:r>
+        <w:rPr>
+          <w:lang w:val="en-GB"/>
+        </w:rPr>
+        <w:t>Train planning tool</w:t>
+      </w:r>
+    </w:p>
+    <w:p>
+      <w:pPr>
+        <w:rPr>
+          <w:lang w:val="en-GB"/>
+        </w:rPr>
+      </w:pPr>
+    </w:p>
+    <w:p>
+      <w:pPr>
+        <w:rPr>
+          <w:lang w:val="en-GB"/>
+        </w:rPr>
+      </w:pPr>
+      <w:r>
+        <w:rPr>
+          <w:lang w:val="en-GB"/>
+        </w:rPr>
+        <w:t>Bug fixes:</w:t>
+      </w:r>
+    </w:p>
+    <w:p>
+      <w:pPr>
+        <w:rPr>
+          <w:lang w:val="en-GB"/>
+        </w:rPr>
+      </w:pPr>
+      <w:r>
+        <w:rPr>
+          <w:lang w:val="en-GB"/>
+        </w:rPr>
+        <w:tab/>
+        <w:t>Changed colours for freight trains in service classes</w:t>
+      </w:r>
+    </w:p>
+    <w:p>
+      <w:pPr>
+        <w:pStyle w:val="Kop2"/>
+        <w:rPr>
+          <w:lang w:val="en-GB"/>
+        </w:rPr>
+      </w:pPr>
+      <w:bookmarkStart w:id="9" w:name="_Toc47458171"/>
+      <w:r>
+        <w:rPr>
+          <w:lang w:val="en-GB"/>
+        </w:rPr>
+        <w:t>Version 0.4.0</w:t>
+      </w:r>
+      <w:bookmarkEnd w:id="9"/>
+    </w:p>
+    <w:p>
+      <w:pPr>
+        <w:rPr>
+          <w:lang w:val="en-GB"/>
+        </w:rPr>
+      </w:pPr>
+      <w:r>
+        <w:rPr>
+          <w:lang w:val="en-GB"/>
+        </w:rPr>
         <w:t>Highlights for this version:</w:t>
       </w:r>
     </w:p>
@@ -9077,21 +9453,7 @@
         <w:rPr>
           <w:lang w:val="en-GB"/>
         </w:rPr>
-        <w:t xml:space="preserve">An improved graph using the </w:t>
-      </w:r>
-      <w:proofErr w:type="spellStart"/>
-      <w:r>
-        <w:rPr>
-          <w:lang w:val="en-GB"/>
-        </w:rPr>
-        <w:t>ScottPlot</w:t>
-      </w:r>
-      <w:proofErr w:type="spellEnd"/>
-      <w:r>
-        <w:rPr>
-          <w:lang w:val="en-GB"/>
-        </w:rPr>
-        <w:t xml:space="preserve"> library. </w:t>
+        <w:t xml:space="preserve">An improved graph using the ScottPlot library. </w:t>
       </w:r>
     </w:p>
     <w:p>
@@ -9158,6 +9520,7 @@
         <w:rPr>
           <w:lang w:val="en-GB"/>
         </w:rPr>
+        <w:lastRenderedPageBreak/>
         <w:t>Updated the example timetables</w:t>
       </w:r>
     </w:p>
@@ -9194,529 +9557,7 @@
         <w:rPr>
           <w:lang w:val="en-GB"/>
         </w:rPr>
-        <w:t xml:space="preserve">Fixed a bug that caused counting errors when adding services </w:t>
-      </w:r>
-      <w:proofErr w:type="spellStart"/>
-      <w:r>
-        <w:rPr>
-          <w:lang w:val="en-GB"/>
-        </w:rPr>
-        <w:t>t</w:t>
-      </w:r>
-      <w:proofErr w:type="spellEnd"/>
-      <w:r>
-        <w:rPr>
-          <w:lang w:val="en-GB"/>
-        </w:rPr>
-        <w:t xml:space="preserve"> a timetable</w:t>
-      </w:r>
-    </w:p>
-    <w:p>
-      <w:pPr>
-        <w:pStyle w:val="Kop2"/>
-        <w:rPr>
-          <w:lang w:val="en-GB"/>
-        </w:rPr>
-      </w:pPr>
-      <w:bookmarkStart w:id="7" w:name="_Toc47458169"/>
-      <w:r>
-        <w:rPr>
-          <w:lang w:val="en-GB"/>
-        </w:rPr>
-        <w:t>Next version</w:t>
-      </w:r>
-      <w:bookmarkEnd w:id="7"/>
-    </w:p>
-    <w:p>
-      <w:pPr>
-        <w:rPr>
-          <w:lang w:val="en-GB"/>
-        </w:rPr>
-      </w:pPr>
-      <w:r>
-        <w:rPr>
-          <w:lang w:val="en-GB"/>
-        </w:rPr>
-        <w:t>There definitely will be some improvements to make it all work a bit more smoothly.</w:t>
-      </w:r>
-    </w:p>
-    <w:p>
-      <w:pPr>
-        <w:rPr>
-          <w:lang w:val="en-GB"/>
-        </w:rPr>
-      </w:pPr>
-      <w:r>
-        <w:rPr>
-          <w:lang w:val="en-GB"/>
-        </w:rPr>
-        <w:t>I may add two new functions:</w:t>
-      </w:r>
-    </w:p>
-    <w:p>
-      <w:pPr>
-        <w:pStyle w:val="Lijstalinea"/>
-        <w:numPr>
-          <w:ilvl w:val="0"/>
-          <w:numId w:val="29"/>
-        </w:numPr>
-        <w:rPr>
-          <w:lang w:val="en-GB"/>
-        </w:rPr>
-      </w:pPr>
-      <w:r>
-        <w:rPr>
-          <w:lang w:val="en-GB"/>
-        </w:rPr>
-        <w:t xml:space="preserve">A </w:t>
-      </w:r>
-      <w:r>
-        <w:rPr>
-          <w:lang w:val="en-GB"/>
-        </w:rPr>
-        <w:t>timetable at train level, so you can decide/follow where each train is. This would make the while timetable more realistic.</w:t>
-      </w:r>
-    </w:p>
-    <w:p>
-      <w:pPr>
-        <w:pStyle w:val="Lijstalinea"/>
-        <w:numPr>
-          <w:ilvl w:val="0"/>
-          <w:numId w:val="29"/>
-        </w:numPr>
-        <w:rPr>
-          <w:lang w:val="en-GB"/>
-        </w:rPr>
-      </w:pPr>
-      <w:r>
-        <w:rPr>
-          <w:lang w:val="en-GB"/>
-        </w:rPr>
-        <w:t>I also would like to add some statistics reports, e.g. the number of services with details for service</w:t>
-      </w:r>
-      <w:r>
-        <w:rPr>
-          <w:lang w:val="en-GB"/>
-        </w:rPr>
-        <w:t xml:space="preserve"> </w:t>
-      </w:r>
-      <w:r>
-        <w:rPr>
-          <w:lang w:val="en-GB"/>
-        </w:rPr>
-        <w:t>class, direction and maybe some other views.</w:t>
-      </w:r>
-    </w:p>
-    <w:p>
-      <w:pPr>
-        <w:rPr>
-          <w:lang w:val="en-GB"/>
-        </w:rPr>
-      </w:pPr>
-      <w:r>
-        <w:rPr>
-          <w:lang w:val="en-GB"/>
-        </w:rPr>
-        <w:t>I think that is quite lot for now.</w:t>
-      </w:r>
-      <w:r>
-        <w:rPr>
-          <w:lang w:val="en-GB"/>
-        </w:rPr>
-        <w:t xml:space="preserve"> I also may have a surprise feature for you …</w:t>
-      </w:r>
-    </w:p>
-    <w:p>
-      <w:pPr>
-        <w:pStyle w:val="Kop2"/>
-        <w:rPr>
-          <w:lang w:val="en-GB"/>
-        </w:rPr>
-      </w:pPr>
-      <w:bookmarkStart w:id="8" w:name="_Toc47458170"/>
-      <w:r>
-        <w:rPr>
-          <w:lang w:val="en-GB"/>
-        </w:rPr>
-        <w:t>Versions in development</w:t>
-      </w:r>
-      <w:bookmarkEnd w:id="8"/>
-    </w:p>
-    <w:p>
-      <w:pPr>
-        <w:rPr>
-          <w:lang w:val="en-GB"/>
-        </w:rPr>
-      </w:pPr>
-      <w:r>
-        <w:rPr>
-          <w:lang w:val="en-GB"/>
-        </w:rPr>
-        <w:t xml:space="preserve">The source code is publicly available for free at </w:t>
-      </w:r>
-      <w:proofErr w:type="spellStart"/>
-      <w:r>
-        <w:rPr>
-          <w:lang w:val="en-GB"/>
-        </w:rPr>
-        <w:t>Github</w:t>
-      </w:r>
-      <w:proofErr w:type="spellEnd"/>
-      <w:r>
-        <w:rPr>
-          <w:lang w:val="en-GB"/>
-        </w:rPr>
-        <w:t>. There you can see the most recent versions, but keep in mind they may have bugs and you need to compile the code by yourself.  If you want to help me, let me know!</w:t>
-      </w:r>
-    </w:p>
-    <w:p>
-      <w:pPr>
-        <w:rPr>
-          <w:lang w:val="en-GB"/>
-        </w:rPr>
-      </w:pPr>
-      <w:r>
-        <w:rPr>
-          <w:lang w:val="en-GB"/>
-        </w:rPr>
-        <w:t>Technologies used:</w:t>
-      </w:r>
-    </w:p>
-    <w:p>
-      <w:pPr>
-        <w:pStyle w:val="Lijstalinea"/>
-        <w:numPr>
-          <w:ilvl w:val="0"/>
-          <w:numId w:val="7"/>
-        </w:numPr>
-        <w:rPr>
-          <w:lang w:val="en-GB"/>
-        </w:rPr>
-      </w:pPr>
-      <w:r>
-        <w:rPr>
-          <w:lang w:val="en-GB"/>
-        </w:rPr>
-        <w:t>SQLite database</w:t>
-      </w:r>
-    </w:p>
-    <w:p>
-      <w:pPr>
-        <w:pStyle w:val="Lijstalinea"/>
-        <w:numPr>
-          <w:ilvl w:val="0"/>
-          <w:numId w:val="7"/>
-        </w:numPr>
-        <w:rPr>
-          <w:lang w:val="en-GB"/>
-        </w:rPr>
-      </w:pPr>
-      <w:r>
-        <w:rPr>
-          <w:lang w:val="en-GB"/>
-        </w:rPr>
-        <w:t>Visual Studio 2019 Community Edition, Net Core3.1</w:t>
-      </w:r>
-    </w:p>
-    <w:p>
-      <w:pPr>
-        <w:pStyle w:val="Lijstalinea"/>
-        <w:numPr>
-          <w:ilvl w:val="0"/>
-          <w:numId w:val="7"/>
-        </w:numPr>
-        <w:rPr>
-          <w:lang w:val="en-GB"/>
-        </w:rPr>
-      </w:pPr>
-      <w:r>
-        <w:rPr>
-          <w:lang w:val="en-GB"/>
-        </w:rPr>
-        <w:t>C# 8.0</w:t>
-      </w:r>
-    </w:p>
-    <w:p>
-      <w:pPr>
-        <w:pStyle w:val="Lijstalinea"/>
-        <w:numPr>
-          <w:ilvl w:val="0"/>
-          <w:numId w:val="7"/>
-        </w:numPr>
-        <w:rPr>
-          <w:lang w:val="en-GB"/>
-        </w:rPr>
-      </w:pPr>
-      <w:proofErr w:type="spellStart"/>
-      <w:r>
-        <w:rPr>
-          <w:lang w:val="en-GB"/>
-        </w:rPr>
-        <w:t>ScottPlot</w:t>
-      </w:r>
-      <w:proofErr w:type="spellEnd"/>
-      <w:r>
-        <w:rPr>
-          <w:lang w:val="en-GB"/>
-        </w:rPr>
-        <w:t xml:space="preserve"> graphics library</w:t>
-      </w:r>
-    </w:p>
-    <w:p>
-      <w:pPr>
-        <w:pStyle w:val="Lijstalinea"/>
-        <w:numPr>
-          <w:ilvl w:val="0"/>
-          <w:numId w:val="7"/>
-        </w:numPr>
-        <w:rPr>
-          <w:lang w:val="en-GB"/>
-        </w:rPr>
-      </w:pPr>
-      <w:proofErr w:type="spellStart"/>
-      <w:r>
-        <w:rPr>
-          <w:lang w:val="en-GB"/>
-        </w:rPr>
-        <w:t>Caliburn.Micro</w:t>
-      </w:r>
-      <w:proofErr w:type="spellEnd"/>
-      <w:r>
-        <w:rPr>
-          <w:lang w:val="en-GB"/>
-        </w:rPr>
-        <w:t xml:space="preserve"> MVVM library</w:t>
-      </w:r>
-    </w:p>
-    <w:p>
-      <w:pPr>
-        <w:pStyle w:val="Lijstalinea"/>
-        <w:numPr>
-          <w:ilvl w:val="0"/>
-          <w:numId w:val="7"/>
-        </w:numPr>
-        <w:rPr>
-          <w:lang w:val="en-GB"/>
-        </w:rPr>
-      </w:pPr>
-      <w:r>
-        <w:rPr>
-          <w:lang w:val="en-GB"/>
-        </w:rPr>
-        <w:t>Dapper for Database Access</w:t>
-      </w:r>
-    </w:p>
-    <w:p>
-      <w:pPr>
-        <w:pStyle w:val="Lijstalinea"/>
-        <w:numPr>
-          <w:ilvl w:val="0"/>
-          <w:numId w:val="7"/>
-        </w:numPr>
-        <w:rPr>
-          <w:lang w:val="en-GB"/>
-        </w:rPr>
-      </w:pPr>
-      <w:r>
-        <w:rPr>
-          <w:lang w:val="en-GB"/>
-        </w:rPr>
-        <w:t>Inno Setup</w:t>
-      </w:r>
-    </w:p>
-    <w:p>
-      <w:pPr>
-        <w:pStyle w:val="Lijstalinea"/>
-        <w:numPr>
-          <w:ilvl w:val="0"/>
-          <w:numId w:val="7"/>
-        </w:numPr>
-        <w:rPr>
-          <w:lang w:val="en-GB"/>
-        </w:rPr>
-      </w:pPr>
-      <w:r>
-        <w:rPr>
-          <w:lang w:val="en-GB"/>
-        </w:rPr>
-        <w:t>Word  and PDF for the user manual</w:t>
-      </w:r>
-    </w:p>
-    <w:p>
-      <w:pPr>
-        <w:pStyle w:val="Kop2"/>
-        <w:rPr>
-          <w:lang w:val="en-GB"/>
-        </w:rPr>
-      </w:pPr>
-      <w:bookmarkStart w:id="9" w:name="_Toc47458171"/>
-      <w:r>
-        <w:rPr>
-          <w:lang w:val="en-GB"/>
-        </w:rPr>
-        <w:t>Version 0.4.0</w:t>
-      </w:r>
-      <w:bookmarkEnd w:id="9"/>
-    </w:p>
-    <w:p>
-      <w:pPr>
-        <w:rPr>
-          <w:lang w:val="en-GB"/>
-        </w:rPr>
-      </w:pPr>
-      <w:r>
-        <w:rPr>
-          <w:lang w:val="en-GB"/>
-        </w:rPr>
-        <w:t>Highlights for this version:</w:t>
-      </w:r>
-    </w:p>
-    <w:p>
-      <w:pPr>
-        <w:pStyle w:val="Lijstalinea"/>
-        <w:numPr>
-          <w:ilvl w:val="0"/>
-          <w:numId w:val="28"/>
-        </w:numPr>
-        <w:rPr>
-          <w:lang w:val="en-GB"/>
-        </w:rPr>
-      </w:pPr>
-      <w:r>
-        <w:rPr>
-          <w:lang w:val="en-GB"/>
-        </w:rPr>
-        <w:t xml:space="preserve">An improved graph using the </w:t>
-      </w:r>
-      <w:proofErr w:type="spellStart"/>
-      <w:r>
-        <w:rPr>
-          <w:lang w:val="en-GB"/>
-        </w:rPr>
-        <w:t>ScottPlot</w:t>
-      </w:r>
-      <w:proofErr w:type="spellEnd"/>
-      <w:r>
-        <w:rPr>
-          <w:lang w:val="en-GB"/>
-        </w:rPr>
-        <w:t xml:space="preserve"> library. </w:t>
-      </w:r>
-    </w:p>
-    <w:p>
-      <w:pPr>
-        <w:pStyle w:val="Lijstalinea"/>
-        <w:numPr>
-          <w:ilvl w:val="0"/>
-          <w:numId w:val="28"/>
-        </w:numPr>
-        <w:rPr>
-          <w:lang w:val="en-GB"/>
-        </w:rPr>
-      </w:pPr>
-      <w:r>
-        <w:rPr>
-          <w:lang w:val="en-GB"/>
-        </w:rPr>
-        <w:t>First, very simple user settings page</w:t>
-      </w:r>
-    </w:p>
-    <w:p>
-      <w:pPr>
-        <w:pStyle w:val="Lijstalinea"/>
-        <w:numPr>
-          <w:ilvl w:val="0"/>
-          <w:numId w:val="28"/>
-        </w:numPr>
-        <w:rPr>
-          <w:lang w:val="en-GB"/>
-        </w:rPr>
-      </w:pPr>
-      <w:r>
-        <w:rPr>
-          <w:lang w:val="en-GB"/>
-        </w:rPr>
-        <w:t>Removed the old graph from the code.</w:t>
-      </w:r>
-    </w:p>
-    <w:p>
-      <w:pPr>
-        <w:rPr>
-          <w:lang w:val="en-GB"/>
-        </w:rPr>
-      </w:pPr>
-      <w:r>
-        <w:rPr>
-          <w:lang w:val="en-GB"/>
-        </w:rPr>
-        <w:t>Bug fixes:</w:t>
-      </w:r>
-    </w:p>
-    <w:p>
-      <w:pPr>
-        <w:pStyle w:val="Lijstalinea"/>
-        <w:numPr>
-          <w:ilvl w:val="0"/>
-          <w:numId w:val="26"/>
-        </w:numPr>
-        <w:rPr>
-          <w:lang w:val="en-GB"/>
-        </w:rPr>
-      </w:pPr>
-      <w:r>
-        <w:rPr>
-          <w:lang w:val="en-GB"/>
-        </w:rPr>
-        <w:t>Updated the example timetables</w:t>
-      </w:r>
-    </w:p>
-    <w:p>
-      <w:pPr>
-        <w:pStyle w:val="Lijstalinea"/>
-        <w:numPr>
-          <w:ilvl w:val="0"/>
-          <w:numId w:val="26"/>
-        </w:numPr>
-        <w:rPr>
-          <w:lang w:val="en-GB"/>
-        </w:rPr>
-      </w:pPr>
-      <w:r>
-        <w:rPr>
-          <w:lang w:val="en-GB"/>
-        </w:rPr>
-        <w:t>Fixed a bug, that makes it impossible to edit a single time event</w:t>
-      </w:r>
-    </w:p>
-    <w:p>
-      <w:pPr>
-        <w:pStyle w:val="Lijstalinea"/>
-        <w:numPr>
-          <w:ilvl w:val="0"/>
-          <w:numId w:val="26"/>
-        </w:numPr>
-        <w:rPr>
-          <w:lang w:val="en-GB"/>
-        </w:rPr>
-      </w:pPr>
-      <w:r>
-        <w:rPr>
-          <w:lang w:val="en-GB"/>
-        </w:rPr>
-        <w:lastRenderedPageBreak/>
-        <w:t>Fixed a bug that caused counting errors when adding services t</w:t>
-      </w:r>
-      <w:r>
-        <w:rPr>
-          <w:lang w:val="en-GB"/>
-        </w:rPr>
-        <w:t>o</w:t>
-      </w:r>
-      <w:r>
-        <w:rPr>
-          <w:lang w:val="en-GB"/>
-        </w:rPr>
-        <w:t xml:space="preserve"> a timetable</w:t>
+        <w:t>Fixed a bug that caused counting errors when adding services to a timetable</w:t>
       </w:r>
     </w:p>
     <w:p>
@@ -10358,14 +10199,7 @@
         <w:rPr>
           <w:lang w:val="en-GB"/>
         </w:rPr>
-        <w:t xml:space="preserve">There also </w:t>
-      </w:r>
-      <w:proofErr w:type="spellStart"/>
-      <w:r>
-        <w:rPr>
-          <w:lang w:val="en-GB"/>
-        </w:rPr>
-        <w:t>are</w:t>
+        <w:t>There also are</w:t>
       </w:r>
       <w:r>
         <w:rPr>
@@ -10373,7 +10207,6 @@
         </w:rPr>
         <w:t>some</w:t>
       </w:r>
-      <w:proofErr w:type="spellEnd"/>
       <w:r>
         <w:rPr>
           <w:lang w:val="en-GB"/>
@@ -11212,7 +11045,7 @@
           </mc:Choice>
           <mc:Fallback>
             <w:pict>
-              <v:shape w14:anchorId="2BC9C32A" id="Tekstvak 43" o:spid="_x0000_s1027" type="#_x0000_t202" style="position:absolute;margin-left:0;margin-top:463.1pt;width:487.35pt;height:.05pt;z-index:251787264;visibility:visible;mso-wrap-style:square;mso-wrap-distance-left:9pt;mso-wrap-distance-top:0;mso-wrap-distance-right:9pt;mso-wrap-distance-bottom:0;mso-position-horizontal:absolute;mso-position-horizontal-relative:text;mso-position-vertical:absolute;mso-position-vertical-relative:text;v-text-anchor:top" o:gfxdata="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" stroked="f">
+              <v:shape w14:anchorId="2BC9C32A" id="Tekstvak 43" o:spid="_x0000_s1027" type="#_x0000_t202" style="position:absolute;margin-left:0;margin-top:463.1pt;width:487.35pt;height:.05pt;z-index:251787264;visibility:visible;mso-wrap-style:square;mso-wrap-distance-left:9pt;mso-wrap-distance-top:0;mso-wrap-distance-right:9pt;mso-wrap-distance-bottom:0;mso-position-horizontal:absolute;mso-position-horizontal-relative:text;mso-position-vertical:absolute;mso-position-vertical-relative:text;v-text-anchor:top" o:gfxdata="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" stroked="f">
                 <v:textbox style="mso-fit-shape-to-text:t" inset="0,0,0,0">
                   <w:txbxContent>
                     <w:p>
@@ -11249,6 +11082,7 @@
       </w:r>
       <w:r>
         <w:rPr>
+          <w:noProof/>
           <w:lang w:val="en-GB"/>
         </w:rPr>
         <w:drawing>
@@ -11385,7 +11219,7 @@
           </mc:Choice>
           <mc:Fallback>
             <w:pict>
-              <v:shape w14:anchorId="514355E7" id="Tekstvak 5" o:spid="_x0000_s1028" type="#_x0000_t202" style="position:absolute;margin-left:.1pt;margin-top:405.05pt;width:487.35pt;height:.05pt;z-index:251663360;visibility:visible;mso-wrap-style:square;mso-wrap-distance-left:9pt;mso-wrap-distance-top:0;mso-wrap-distance-right:9pt;mso-wrap-distance-bottom:0;mso-position-horizontal:absolute;mso-position-horizontal-relative:text;mso-position-vertical:absolute;mso-position-vertical-relative:text;v-text-anchor:top" o:gfxdata="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" stroked="f">
+              <v:shape w14:anchorId="514355E7" id="Tekstvak 5" o:spid="_x0000_s1028" type="#_x0000_t202" style="position:absolute;margin-left:.1pt;margin-top:405.05pt;width:487.35pt;height:.05pt;z-index:251663360;visibility:visible;mso-wrap-style:square;mso-wrap-distance-left:9pt;mso-wrap-distance-top:0;mso-wrap-distance-right:9pt;mso-wrap-distance-bottom:0;mso-position-horizontal:absolute;mso-position-horizontal-relative:text;mso-position-vertical:absolute;mso-position-vertical-relative:text;v-text-anchor:top" o:gfxdata="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" stroked="f">
                 <v:textbox style="mso-fit-shape-to-text:t" inset="0,0,0,0">
                   <w:txbxContent>
                     <w:p>
@@ -11488,21 +11322,7 @@
         <w:rPr>
           <w:lang w:val="en-GB"/>
         </w:rPr>
-        <w:t xml:space="preserve">An </w:t>
-      </w:r>
-      <w:proofErr w:type="spellStart"/>
-      <w:r>
-        <w:rPr>
-          <w:lang w:val="en-GB"/>
-        </w:rPr>
-        <w:t>Ebula</w:t>
-      </w:r>
-      <w:proofErr w:type="spellEnd"/>
-      <w:r>
-        <w:rPr>
-          <w:lang w:val="en-GB"/>
-        </w:rPr>
-        <w:t xml:space="preserve"> like view, which gives specific information to the driver about speed limits, gradients signals and so on.</w:t>
+        <w:t>An Ebula like view, which gives specific information to the driver about speed limits, gradients signals and so on.</w:t>
       </w:r>
     </w:p>
     <w:p>
@@ -11578,21 +11398,7 @@
         <w:rPr>
           <w:lang w:val="en-GB"/>
         </w:rPr>
-        <w:t xml:space="preserve">A third representation is the arrival/departure timetable for a specific location or station. In the example, you see these for </w:t>
-      </w:r>
-      <w:proofErr w:type="spellStart"/>
-      <w:r>
-        <w:rPr>
-          <w:lang w:val="en-GB"/>
-        </w:rPr>
-        <w:t>Williton</w:t>
-      </w:r>
-      <w:proofErr w:type="spellEnd"/>
-      <w:r>
-        <w:rPr>
-          <w:lang w:val="en-GB"/>
-        </w:rPr>
-        <w:t>, but you can select other locations as well.</w:t>
+        <w:t>A third representation is the arrival/departure timetable for a specific location or station. In the example, you see these for Williton, but you can select other locations as well.</w:t>
       </w:r>
     </w:p>
     <w:p>
@@ -11682,7 +11488,7 @@
           </mc:Choice>
           <mc:Fallback>
             <w:pict>
-              <v:shape w14:anchorId="39704C21" id="Tekstvak 53" o:spid="_x0000_s1029" type="#_x0000_t202" style="position:absolute;margin-left:-.15pt;margin-top:333.5pt;width:487.35pt;height:.05pt;z-index:251778048;visibility:visible;mso-wrap-style:square;mso-wrap-distance-left:9pt;mso-wrap-distance-top:0;mso-wrap-distance-right:9pt;mso-wrap-distance-bottom:0;mso-position-horizontal:absolute;mso-position-horizontal-relative:text;mso-position-vertical:absolute;mso-position-vertical-relative:text;v-text-anchor:top" o:gfxdata="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" stroked="f">
+              <v:shape w14:anchorId="39704C21" id="Tekstvak 53" o:spid="_x0000_s1029" type="#_x0000_t202" style="position:absolute;margin-left:-.15pt;margin-top:333.5pt;width:487.35pt;height:.05pt;z-index:251778048;visibility:visible;mso-wrap-style:square;mso-wrap-distance-left:9pt;mso-wrap-distance-top:0;mso-wrap-distance-right:9pt;mso-wrap-distance-bottom:0;mso-position-horizontal:absolute;mso-position-horizontal-relative:text;mso-position-vertical:absolute;mso-position-vertical-relative:text;v-text-anchor:top" o:gfxdata="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" stroked="f">
                 <v:textbox style="mso-fit-shape-to-text:t" inset="0,0,0,0">
                   <w:txbxContent>
                     <w:p>
@@ -11823,21 +11629,7 @@
         <w:rPr>
           <w:lang w:val="en-GB"/>
         </w:rPr>
-        <w:t xml:space="preserve"> I have specifically timetable mode for TrainSimWorld in mind. This requires the ability to repeat a drive several times on a day. This way of working is supported by TimetableTool. At the moment, it requires </w:t>
-      </w:r>
-      <w:proofErr w:type="spellStart"/>
-      <w:r>
-        <w:rPr>
-          <w:lang w:val="en-GB"/>
-        </w:rPr>
-        <w:t>al</w:t>
-      </w:r>
-      <w:proofErr w:type="spellEnd"/>
-      <w:r>
-        <w:rPr>
-          <w:lang w:val="en-GB"/>
-        </w:rPr>
-        <w:t xml:space="preserve"> little bit additional work, but I will someday provide some more shortcuts to make it go faster. </w:t>
+        <w:t xml:space="preserve"> I have specifically timetable mode for TrainSimWorld in mind. This requires the ability to repeat a drive several times on a day. This way of working is supported by TimetableTool. At the moment, it requires al little bit additional work, but I will someday provide some more shortcuts to make it go faster. </w:t>
       </w:r>
     </w:p>
     <w:p>
@@ -12045,21 +11837,7 @@
         <w:rPr>
           <w:lang w:val="en-GB"/>
         </w:rPr>
-        <w:t xml:space="preserve">is a container to hold stops, driving times but not a fixed departure time. This </w:t>
-      </w:r>
-      <w:proofErr w:type="spellStart"/>
-      <w:r>
-        <w:rPr>
-          <w:lang w:val="en-GB"/>
-        </w:rPr>
-        <w:t>mak</w:t>
-      </w:r>
-      <w:proofErr w:type="spellEnd"/>
-      <w:r>
-        <w:rPr>
-          <w:lang w:val="en-GB"/>
-        </w:rPr>
-        <w:t xml:space="preserve"> s</w:t>
+        <w:t>is a container to hold stops, driving times but not a fixed departure time. This mak s</w:t>
       </w:r>
       <w:r>
         <w:rPr>
@@ -12510,7 +12288,7 @@
           </mc:Choice>
           <mc:Fallback>
             <w:pict>
-              <v:shape w14:anchorId="7FA931DD" id="Tekstvak 8" o:spid="_x0000_s1030" type="#_x0000_t202" style="position:absolute;margin-left:0;margin-top:384.5pt;width:405.65pt;height:.05pt;z-index:251667456;visibility:visible;mso-wrap-style:square;mso-wrap-distance-left:9pt;mso-wrap-distance-top:0;mso-wrap-distance-right:9pt;mso-wrap-distance-bottom:0;mso-position-horizontal:left;mso-position-horizontal-relative:margin;mso-position-vertical:absolute;mso-position-vertical-relative:text;v-text-anchor:top" o:gfxdata="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" stroked="f">
+              <v:shape w14:anchorId="7FA931DD" id="Tekstvak 8" o:spid="_x0000_s1030" type="#_x0000_t202" style="position:absolute;margin-left:0;margin-top:384.5pt;width:405.65pt;height:.05pt;z-index:251667456;visibility:visible;mso-wrap-style:square;mso-wrap-distance-left:9pt;mso-wrap-distance-top:0;mso-wrap-distance-right:9pt;mso-wrap-distance-bottom:0;mso-position-horizontal:left;mso-position-horizontal-relative:margin;mso-position-vertical:absolute;mso-position-vertical-relative:text;v-text-anchor:top" o:gfxdata="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" stroked="f">
                 <v:textbox style="mso-fit-shape-to-text:t" inset="0,0,0,0">
                   <w:txbxContent>
                     <w:p>
@@ -12595,21 +12373,7 @@
         <w:rPr>
           <w:lang w:val="en-GB"/>
         </w:rPr>
-        <w:t xml:space="preserve"> you see the screen as it looks like when you first open TimetableTool. For this tutorial, we will create a small new timetable for the Ruhr-</w:t>
-      </w:r>
-      <w:proofErr w:type="spellStart"/>
-      <w:r>
-        <w:rPr>
-          <w:lang w:val="en-GB"/>
-        </w:rPr>
-        <w:t>Sieg</w:t>
-      </w:r>
-      <w:proofErr w:type="spellEnd"/>
-      <w:r>
-        <w:rPr>
-          <w:lang w:val="en-GB"/>
-        </w:rPr>
-        <w:t>-North route.</w:t>
+        <w:t xml:space="preserve"> you see the screen as it looks like when you first open TimetableTool. For this tutorial, we will create a small new timetable for the Ruhr-Sieg-North route.</w:t>
       </w:r>
     </w:p>
     <w:p>
@@ -12885,7 +12649,7 @@
           </mc:Choice>
           <mc:Fallback>
             <w:pict>
-              <v:shape w14:anchorId="0D6E9582" id="Tekstvak 12" o:spid="_x0000_s1031" type="#_x0000_t202" style="position:absolute;margin-left:0;margin-top:313.15pt;width:422.2pt;height:.05pt;z-index:251673600;visibility:visible;mso-wrap-style:square;mso-width-percent:0;mso-wrap-distance-left:9pt;mso-wrap-distance-top:0;mso-wrap-distance-right:9pt;mso-wrap-distance-bottom:0;mso-position-horizontal:left;mso-position-horizontal-relative:margin;mso-position-vertical:absolute;mso-position-vertical-relative:text;mso-width-percent:0;mso-width-relative:margin;v-text-anchor:top" o:gfxdata="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" stroked="f">
+              <v:shape w14:anchorId="0D6E9582" id="Tekstvak 12" o:spid="_x0000_s1031" type="#_x0000_t202" style="position:absolute;margin-left:0;margin-top:313.15pt;width:422.2pt;height:.05pt;z-index:251673600;visibility:visible;mso-wrap-style:square;mso-width-percent:0;mso-wrap-distance-left:9pt;mso-wrap-distance-top:0;mso-wrap-distance-right:9pt;mso-wrap-distance-bottom:0;mso-position-horizontal:left;mso-position-horizontal-relative:margin;mso-position-vertical:absolute;mso-position-vertical-relative:text;mso-width-percent:0;mso-width-relative:margin;v-text-anchor:top" o:gfxdata="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" stroked="f">
                 <v:textbox style="mso-fit-shape-to-text:t" inset="0,0,0,0">
                   <w:txbxContent>
                     <w:p>
@@ -13156,21 +12920,7 @@
               <w:rPr>
                 <w:lang w:val="en-GB"/>
               </w:rPr>
-              <w:t xml:space="preserve"> I will explain how to work with branches, like in the Rhine-Ruhr </w:t>
-            </w:r>
-            <w:proofErr w:type="spellStart"/>
-            <w:r>
-              <w:rPr>
-                <w:lang w:val="en-GB"/>
-              </w:rPr>
-              <w:t>Osten</w:t>
-            </w:r>
-            <w:proofErr w:type="spellEnd"/>
-            <w:r>
-              <w:rPr>
-                <w:lang w:val="en-GB"/>
-              </w:rPr>
-              <w:t xml:space="preserve"> route. </w:t>
+              <w:t xml:space="preserve"> I will explain how to work with branches, like in the Rhine-Ruhr Osten route. </w:t>
             </w:r>
             <w:r>
               <w:rPr>
@@ -13283,7 +13033,7 @@
           </mc:Choice>
           <mc:Fallback>
             <w:pict>
-              <v:shape w14:anchorId="61EDC923" id="Tekstvak 13" o:spid="_x0000_s1032" type="#_x0000_t202" style="position:absolute;margin-left:0;margin-top:414.75pt;width:409.5pt;height:.05pt;z-index:251675648;visibility:visible;mso-wrap-style:square;mso-width-percent:0;mso-wrap-distance-left:9pt;mso-wrap-distance-top:0;mso-wrap-distance-right:9pt;mso-wrap-distance-bottom:0;mso-position-horizontal:left;mso-position-horizontal-relative:margin;mso-position-vertical:absolute;mso-position-vertical-relative:text;mso-width-percent:0;mso-width-relative:margin;v-text-anchor:top" o:gfxdata="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" stroked="f">
+              <v:shape w14:anchorId="61EDC923" id="Tekstvak 13" o:spid="_x0000_s1032" type="#_x0000_t202" style="position:absolute;margin-left:0;margin-top:414.75pt;width:409.5pt;height:.05pt;z-index:251675648;visibility:visible;mso-wrap-style:square;mso-width-percent:0;mso-wrap-distance-left:9pt;mso-wrap-distance-top:0;mso-wrap-distance-right:9pt;mso-wrap-distance-bottom:0;mso-position-horizontal:left;mso-position-horizontal-relative:margin;mso-position-vertical:absolute;mso-position-vertical-relative:text;mso-width-percent:0;mso-width-relative:margin;v-text-anchor:top" o:gfxdata="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" stroked="f">
                 <v:textbox style="mso-fit-shape-to-text:t" inset="0,0,0,0">
                   <w:txbxContent>
                     <w:p>
@@ -13429,35 +13179,7 @@
         <w:rPr>
           <w:lang w:val="en-GB"/>
         </w:rPr>
-        <w:t xml:space="preserve">I decided to include the line ends as locations. AI trains may depart from </w:t>
-      </w:r>
-      <w:proofErr w:type="spellStart"/>
-      <w:r>
-        <w:rPr>
-          <w:lang w:val="en-GB"/>
-        </w:rPr>
-        <w:t>Finnentrop</w:t>
-      </w:r>
-      <w:proofErr w:type="spellEnd"/>
-      <w:r>
-        <w:rPr>
-          <w:lang w:val="en-GB"/>
-        </w:rPr>
-        <w:t xml:space="preserve"> to the line end.  I also included the freight yards, because we will need them to add freight services. It does not matter where you start, I decided to start at Hagen and then number southward to </w:t>
-      </w:r>
-      <w:proofErr w:type="spellStart"/>
-      <w:r>
-        <w:rPr>
-          <w:lang w:val="en-GB"/>
-        </w:rPr>
-        <w:t>Finnentrop</w:t>
-      </w:r>
-      <w:proofErr w:type="spellEnd"/>
-      <w:r>
-        <w:rPr>
-          <w:lang w:val="en-GB"/>
-        </w:rPr>
-        <w:t xml:space="preserve">. </w:t>
+        <w:t xml:space="preserve">I decided to include the line ends as locations. AI trains may depart from Finnentrop to the line end.  I also included the freight yards, because we will need them to add freight services. It does not matter where you start, I decided to start at Hagen and then number southward to Finnentrop. </w:t>
       </w:r>
     </w:p>
     <w:p>
@@ -13551,7 +13273,7 @@
           </mc:Choice>
           <mc:Fallback>
             <w:pict>
-              <v:shape w14:anchorId="05581BF2" id="Tekstvak 17" o:spid="_x0000_s1033" type="#_x0000_t202" style="position:absolute;margin-left:.1pt;margin-top:390pt;width:487.35pt;height:.05pt;z-index:251680768;visibility:visible;mso-wrap-style:square;mso-wrap-distance-left:9pt;mso-wrap-distance-top:0;mso-wrap-distance-right:9pt;mso-wrap-distance-bottom:0;mso-position-horizontal:absolute;mso-position-horizontal-relative:text;mso-position-vertical:absolute;mso-position-vertical-relative:text;v-text-anchor:top" o:gfxdata="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" stroked="f">
+              <v:shape w14:anchorId="05581BF2" id="Tekstvak 17" o:spid="_x0000_s1033" type="#_x0000_t202" style="position:absolute;margin-left:.1pt;margin-top:390pt;width:487.35pt;height:.05pt;z-index:251680768;visibility:visible;mso-wrap-style:square;mso-wrap-distance-left:9pt;mso-wrap-distance-top:0;mso-wrap-distance-right:9pt;mso-wrap-distance-bottom:0;mso-position-horizontal:absolute;mso-position-horizontal-relative:text;mso-position-vertical:absolute;mso-position-vertical-relative:text;v-text-anchor:top" o:gfxdata="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" stroked="f">
                 <v:textbox style="mso-fit-shape-to-text:t" inset="0,0,0,0">
                   <w:txbxContent>
                     <w:p>
@@ -13889,7 +13611,7 @@
           </mc:Choice>
           <mc:Fallback>
             <w:pict>
-              <v:shape w14:anchorId="60B66831" id="Tekstvak 19" o:spid="_x0000_s1034" type="#_x0000_t202" style="position:absolute;margin-left:.1pt;margin-top:374.4pt;width:487.35pt;height:.05pt;z-index:251683840;visibility:visible;mso-wrap-style:square;mso-wrap-distance-left:9pt;mso-wrap-distance-top:0;mso-wrap-distance-right:9pt;mso-wrap-distance-bottom:0;mso-position-horizontal:absolute;mso-position-horizontal-relative:text;mso-position-vertical:absolute;mso-position-vertical-relative:text;v-text-anchor:top" o:gfxdata="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" stroked="f">
+              <v:shape w14:anchorId="60B66831" id="Tekstvak 19" o:spid="_x0000_s1034" type="#_x0000_t202" style="position:absolute;margin-left:.1pt;margin-top:374.4pt;width:487.35pt;height:.05pt;z-index:251683840;visibility:visible;mso-wrap-style:square;mso-wrap-distance-left:9pt;mso-wrap-distance-top:0;mso-wrap-distance-right:9pt;mso-wrap-distance-bottom:0;mso-position-horizontal:absolute;mso-position-horizontal-relative:text;mso-position-vertical:absolute;mso-position-vertical-relative:text;v-text-anchor:top" o:gfxdata="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" stroked="f">
                 <v:textbox style="mso-fit-shape-to-text:t" inset="0,0,0,0">
                   <w:txbxContent>
                     <w:p>
@@ -13983,35 +13705,7 @@
         <w:rPr>
           <w:lang w:val="en-GB"/>
         </w:rPr>
-        <w:t>Normally two directions are sufficient. As you see, in the abbreviation I use the global compass direction, which is described more precise in the name. The “</w:t>
-      </w:r>
-      <w:proofErr w:type="spellStart"/>
-      <w:r>
-        <w:rPr>
-          <w:lang w:val="en-GB"/>
-        </w:rPr>
-        <w:t>Desc</w:t>
-      </w:r>
-      <w:proofErr w:type="spellEnd"/>
-      <w:r>
-        <w:rPr>
-          <w:lang w:val="en-GB"/>
-        </w:rPr>
-        <w:t xml:space="preserve">” field  or High to Low Location numbers tells TimetableTool to start with high location numbers for trains from </w:t>
-      </w:r>
-      <w:proofErr w:type="spellStart"/>
-      <w:r>
-        <w:rPr>
-          <w:lang w:val="en-GB"/>
-        </w:rPr>
-        <w:t>Finnentrop</w:t>
-      </w:r>
-      <w:proofErr w:type="spellEnd"/>
-      <w:r>
-        <w:rPr>
-          <w:lang w:val="en-GB"/>
-        </w:rPr>
-        <w:t xml:space="preserve"> to Hagen.</w:t>
+        <w:t>Normally two directions are sufficient. As you see, in the abbreviation I use the global compass direction, which is described more precise in the name. The “Desc” field  or High to Low Location numbers tells TimetableTool to start with high location numbers for trains from Finnentrop to Hagen.</w:t>
       </w:r>
     </w:p>
     <w:p>
@@ -14344,7 +14038,7 @@
           </mc:Choice>
           <mc:Fallback>
             <w:pict>
-              <v:shape w14:anchorId="0226ED58" id="Tekstvak 23" o:spid="_x0000_s1035" type="#_x0000_t202" style="position:absolute;margin-left:436.15pt;margin-top:607.7pt;width:487.35pt;height:.05pt;z-index:251689984;visibility:visible;mso-wrap-style:square;mso-wrap-distance-left:9pt;mso-wrap-distance-top:0;mso-wrap-distance-right:9pt;mso-wrap-distance-bottom:0;mso-position-horizontal:right;mso-position-horizontal-relative:margin;mso-position-vertical:absolute;mso-position-vertical-relative:text;v-text-anchor:top" o:gfxdata="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" stroked="f">
+              <v:shape w14:anchorId="0226ED58" id="Tekstvak 23" o:spid="_x0000_s1035" type="#_x0000_t202" style="position:absolute;margin-left:436.15pt;margin-top:607.7pt;width:487.35pt;height:.05pt;z-index:251689984;visibility:visible;mso-wrap-style:square;mso-wrap-distance-left:9pt;mso-wrap-distance-top:0;mso-wrap-distance-right:9pt;mso-wrap-distance-bottom:0;mso-position-horizontal:right;mso-position-horizontal-relative:margin;mso-position-vertical:absolute;mso-position-vertical-relative:text;v-text-anchor:top" o:gfxdata="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" stroked="f">
                 <v:textbox style="mso-fit-shape-to-text:t" inset="0,0,0,0">
                   <w:txbxContent>
                     <w:p>
@@ -14461,7 +14155,7 @@
           </mc:Choice>
           <mc:Fallback>
             <w:pict>
-              <v:shape w14:anchorId="27A7EEA0" id="Tekstvak 21" o:spid="_x0000_s1036" type="#_x0000_t202" style="position:absolute;margin-left:.1pt;margin-top:175.05pt;width:487.35pt;height:.05pt;z-index:251686912;visibility:visible;mso-wrap-style:square;mso-wrap-distance-left:9pt;mso-wrap-distance-top:0;mso-wrap-distance-right:9pt;mso-wrap-distance-bottom:0;mso-position-horizontal:absolute;mso-position-horizontal-relative:text;mso-position-vertical:absolute;mso-position-vertical-relative:text;v-text-anchor:top" o:gfxdata="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" stroked="f">
+              <v:shape w14:anchorId="27A7EEA0" id="Tekstvak 21" o:spid="_x0000_s1036" type="#_x0000_t202" style="position:absolute;margin-left:.1pt;margin-top:175.05pt;width:487.35pt;height:.05pt;z-index:251686912;visibility:visible;mso-wrap-style:square;mso-wrap-distance-left:9pt;mso-wrap-distance-top:0;mso-wrap-distance-right:9pt;mso-wrap-distance-bottom:0;mso-position-horizontal:absolute;mso-position-horizontal-relative:text;mso-position-vertical:absolute;mso-position-vertical-relative:text;v-text-anchor:top" o:gfxdata="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" stroked="f">
                 <v:textbox style="mso-fit-shape-to-text:t" inset="0,0,0,0">
                   <w:txbxContent>
                     <w:p>
@@ -14798,7 +14492,7 @@
           </mc:Choice>
           <mc:Fallback>
             <w:pict>
-              <v:shape w14:anchorId="126AC89E" id="Tekstvak 25" o:spid="_x0000_s1037" type="#_x0000_t202" style="position:absolute;margin-left:.1pt;margin-top:393.9pt;width:487.35pt;height:.05pt;z-index:251693056;visibility:visible;mso-wrap-style:square;mso-wrap-distance-left:9pt;mso-wrap-distance-top:0;mso-wrap-distance-right:9pt;mso-wrap-distance-bottom:0;mso-position-horizontal:absolute;mso-position-horizontal-relative:text;mso-position-vertical:absolute;mso-position-vertical-relative:text;v-text-anchor:top" o:gfxdata="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" stroked="f">
+              <v:shape w14:anchorId="126AC89E" id="Tekstvak 25" o:spid="_x0000_s1037" type="#_x0000_t202" style="position:absolute;margin-left:.1pt;margin-top:393.9pt;width:487.35pt;height:.05pt;z-index:251693056;visibility:visible;mso-wrap-style:square;mso-wrap-distance-left:9pt;mso-wrap-distance-top:0;mso-wrap-distance-right:9pt;mso-wrap-distance-bottom:0;mso-position-horizontal:absolute;mso-position-horizontal-relative:text;mso-position-vertical:absolute;mso-position-vertical-relative:text;v-text-anchor:top" o:gfxdata="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" stroked="f">
                 <v:textbox style="mso-fit-shape-to-text:t" inset="0,0,0,0">
                   <w:txbxContent>
                     <w:p>
@@ -15698,7 +15392,7 @@
           </mc:Choice>
           <mc:Fallback>
             <w:pict>
-              <v:shape w14:anchorId="12156D6D" id="Tekstvak 27" o:spid="_x0000_s1038" type="#_x0000_t202" style="position:absolute;margin-left:0;margin-top:391.25pt;width:441.75pt;height:.05pt;z-index:251697152;visibility:visible;mso-wrap-style:square;mso-wrap-distance-left:9pt;mso-wrap-distance-top:0;mso-wrap-distance-right:9pt;mso-wrap-distance-bottom:0;mso-position-horizontal:absolute;mso-position-horizontal-relative:text;mso-position-vertical:absolute;mso-position-vertical-relative:text;v-text-anchor:top" o:gfxdata="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" stroked="f">
+              <v:shape w14:anchorId="12156D6D" id="Tekstvak 27" o:spid="_x0000_s1038" type="#_x0000_t202" style="position:absolute;margin-left:0;margin-top:391.25pt;width:441.75pt;height:.05pt;z-index:251697152;visibility:visible;mso-wrap-style:square;mso-wrap-distance-left:9pt;mso-wrap-distance-top:0;mso-wrap-distance-right:9pt;mso-wrap-distance-bottom:0;mso-position-horizontal:absolute;mso-position-horizontal-relative:text;mso-position-vertical:absolute;mso-position-vertical-relative:text;v-text-anchor:top" o:gfxdata="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" stroked="f">
                 <v:textbox style="mso-fit-shape-to-text:t" inset="0,0,0,0">
                   <w:txbxContent>
                     <w:p>
@@ -15823,75 +15517,33 @@
         <w:rPr>
           <w:lang w:val="en-GB"/>
         </w:rPr>
-        <w:t xml:space="preserve">You see, I set Hagen </w:t>
-      </w:r>
-      <w:proofErr w:type="spellStart"/>
-      <w:r>
-        <w:rPr>
-          <w:lang w:val="en-GB"/>
-        </w:rPr>
-        <w:t>Hbf</w:t>
-      </w:r>
-      <w:proofErr w:type="spellEnd"/>
-      <w:r>
-        <w:rPr>
-          <w:lang w:val="en-GB"/>
-        </w:rPr>
-        <w:t xml:space="preserve"> as starting point, giving the Type the value S.</w:t>
-      </w:r>
-    </w:p>
-    <w:p>
-      <w:pPr>
-        <w:rPr>
-          <w:lang w:val="en-GB"/>
-        </w:rPr>
-      </w:pPr>
-      <w:r>
-        <w:rPr>
-          <w:lang w:val="en-GB"/>
-        </w:rPr>
-        <w:t xml:space="preserve">Then, you need to calculate that it takes 12 minutes to drive to </w:t>
-      </w:r>
-      <w:proofErr w:type="spellStart"/>
-      <w:r>
-        <w:rPr>
-          <w:lang w:val="en-GB"/>
-        </w:rPr>
-        <w:t>Hohenlimburg</w:t>
-      </w:r>
-      <w:proofErr w:type="spellEnd"/>
-      <w:r>
-        <w:rPr>
-          <w:lang w:val="en-GB"/>
-        </w:rPr>
-        <w:t>. This location gets H for Type and 12 for time.</w:t>
-      </w:r>
-    </w:p>
-    <w:p>
-      <w:pPr>
-        <w:rPr>
-          <w:lang w:val="en-GB"/>
-        </w:rPr>
-      </w:pPr>
-      <w:r>
-        <w:rPr>
-          <w:lang w:val="en-GB"/>
-        </w:rPr>
-        <w:t xml:space="preserve">Finally, it takes 5 more minutes to drive to </w:t>
-      </w:r>
-      <w:proofErr w:type="spellStart"/>
-      <w:r>
-        <w:rPr>
-          <w:lang w:val="en-GB"/>
-        </w:rPr>
-        <w:t>Letmathe</w:t>
-      </w:r>
-      <w:proofErr w:type="spellEnd"/>
-      <w:r>
-        <w:rPr>
-          <w:lang w:val="en-GB"/>
-        </w:rPr>
-        <w:t>, where the service ends, so I make that clear by putting S in the Type.</w:t>
+        <w:t>You see, I set Hagen Hbf as starting point, giving the Type the value S.</w:t>
+      </w:r>
+    </w:p>
+    <w:p>
+      <w:pPr>
+        <w:rPr>
+          <w:lang w:val="en-GB"/>
+        </w:rPr>
+      </w:pPr>
+      <w:r>
+        <w:rPr>
+          <w:lang w:val="en-GB"/>
+        </w:rPr>
+        <w:t>Then, you need to calculate that it takes 12 minutes to drive to Hohenlimburg. This location gets H for Type and 12 for time.</w:t>
+      </w:r>
+    </w:p>
+    <w:p>
+      <w:pPr>
+        <w:rPr>
+          <w:lang w:val="en-GB"/>
+        </w:rPr>
+      </w:pPr>
+      <w:r>
+        <w:rPr>
+          <w:lang w:val="en-GB"/>
+        </w:rPr>
+        <w:t>Finally, it takes 5 more minutes to drive to Letmathe, where the service ends, so I make that clear by putting S in the Type.</w:t>
       </w:r>
     </w:p>
     <w:p>
@@ -15983,7 +15635,7 @@
           </mc:Choice>
           <mc:Fallback>
             <w:pict>
-              <v:shape w14:anchorId="33AA6DC8" id="Tekstvak 29" o:spid="_x0000_s1039" type="#_x0000_t202" style="position:absolute;margin-left:0;margin-top:390.5pt;width:399.15pt;height:.05pt;z-index:251700224;visibility:visible;mso-wrap-style:square;mso-wrap-distance-left:9pt;mso-wrap-distance-top:0;mso-wrap-distance-right:9pt;mso-wrap-distance-bottom:0;mso-position-horizontal:left;mso-position-horizontal-relative:margin;mso-position-vertical:absolute;mso-position-vertical-relative:text;v-text-anchor:top" o:gfxdata="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" stroked="f">
+              <v:shape w14:anchorId="33AA6DC8" id="Tekstvak 29" o:spid="_x0000_s1039" type="#_x0000_t202" style="position:absolute;margin-left:0;margin-top:390.5pt;width:399.15pt;height:.05pt;z-index:251700224;visibility:visible;mso-wrap-style:square;mso-wrap-distance-left:9pt;mso-wrap-distance-top:0;mso-wrap-distance-right:9pt;mso-wrap-distance-bottom:0;mso-position-horizontal:left;mso-position-horizontal-relative:margin;mso-position-vertical:absolute;mso-position-vertical-relative:text;v-text-anchor:top" o:gfxdata="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" stroked="f">
                 <v:textbox style="mso-fit-shape-to-text:t" inset="0,0,0,0">
                   <w:txbxContent>
                     <w:p>
@@ -16424,7 +16076,7 @@
           </mc:Choice>
           <mc:Fallback>
             <w:pict>
-              <v:shape w14:anchorId="3F6D09D6" id="Tekstvak 33" o:spid="_x0000_s1040" type="#_x0000_t202" style="position:absolute;margin-left:0;margin-top:289.5pt;width:256.5pt;height:.05pt;z-index:251706368;visibility:visible;mso-wrap-style:square;mso-wrap-distance-left:9pt;mso-wrap-distance-top:0;mso-wrap-distance-right:9pt;mso-wrap-distance-bottom:0;mso-position-horizontal:absolute;mso-position-horizontal-relative:text;mso-position-vertical:absolute;mso-position-vertical-relative:text;v-text-anchor:top" o:gfxdata="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" stroked="f">
+              <v:shape w14:anchorId="3F6D09D6" id="Tekstvak 33" o:spid="_x0000_s1040" type="#_x0000_t202" style="position:absolute;margin-left:0;margin-top:289.5pt;width:256.5pt;height:.05pt;z-index:251706368;visibility:visible;mso-wrap-style:square;mso-wrap-distance-left:9pt;mso-wrap-distance-top:0;mso-wrap-distance-right:9pt;mso-wrap-distance-bottom:0;mso-position-horizontal:absolute;mso-position-horizontal-relative:text;mso-position-vertical:absolute;mso-position-vertical-relative:text;v-text-anchor:top" o:gfxdata="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" stroked="f">
                 <v:textbox style="mso-fit-shape-to-text:t" inset="0,0,0,0">
                   <w:txbxContent>
                     <w:p>
@@ -16753,7 +16405,7 @@
           </mc:Choice>
           <mc:Fallback>
             <w:pict>
-              <v:shape w14:anchorId="0415D393" id="Tekstvak 36" o:spid="_x0000_s1041" type="#_x0000_t202" style="position:absolute;left:0;text-align:left;margin-left:.1pt;margin-top:282.65pt;width:249.75pt;height:.05pt;z-index:251710464;visibility:visible;mso-wrap-style:square;mso-wrap-distance-left:9pt;mso-wrap-distance-top:0;mso-wrap-distance-right:9pt;mso-wrap-distance-bottom:0;mso-position-horizontal:absolute;mso-position-horizontal-relative:text;mso-position-vertical:absolute;mso-position-vertical-relative:text;v-text-anchor:top" o:gfxdata="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" stroked="f">
+              <v:shape w14:anchorId="0415D393" id="Tekstvak 36" o:spid="_x0000_s1041" type="#_x0000_t202" style="position:absolute;left:0;text-align:left;margin-left:.1pt;margin-top:282.65pt;width:249.75pt;height:.05pt;z-index:251710464;visibility:visible;mso-wrap-style:square;mso-wrap-distance-left:9pt;mso-wrap-distance-top:0;mso-wrap-distance-right:9pt;mso-wrap-distance-bottom:0;mso-position-horizontal:absolute;mso-position-horizontal-relative:text;mso-position-vertical:absolute;mso-position-vertical-relative:text;v-text-anchor:top" o:gfxdata="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" stroked="f">
                 <v:textbox style="mso-fit-shape-to-text:t" inset="0,0,0,0">
                   <w:txbxContent>
                     <w:p>
@@ -16892,7 +16544,7 @@
           </mc:Choice>
           <mc:Fallback>
             <w:pict>
-              <v:shape w14:anchorId="2482DDFF" id="Tekstvak 38" o:spid="_x0000_s1042" type="#_x0000_t202" style="position:absolute;margin-left:436.15pt;margin-top:335.9pt;width:487.35pt;height:.05pt;z-index:251713536;visibility:visible;mso-wrap-style:square;mso-wrap-distance-left:9pt;mso-wrap-distance-top:0;mso-wrap-distance-right:9pt;mso-wrap-distance-bottom:0;mso-position-horizontal:right;mso-position-horizontal-relative:margin;mso-position-vertical:absolute;mso-position-vertical-relative:text;v-text-anchor:top" o:gfxdata="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" stroked="f">
+              <v:shape w14:anchorId="2482DDFF" id="Tekstvak 38" o:spid="_x0000_s1042" type="#_x0000_t202" style="position:absolute;margin-left:436.15pt;margin-top:335.9pt;width:487.35pt;height:.05pt;z-index:251713536;visibility:visible;mso-wrap-style:square;mso-wrap-distance-left:9pt;mso-wrap-distance-top:0;mso-wrap-distance-right:9pt;mso-wrap-distance-bottom:0;mso-position-horizontal:right;mso-position-horizontal-relative:margin;mso-position-vertical:absolute;mso-position-vertical-relative:text;v-text-anchor:top" o:gfxdata="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" stroked="f">
                 <v:textbox style="mso-fit-shape-to-text:t" inset="0,0,0,0">
                   <w:txbxContent>
                     <w:p>
@@ -17583,7 +17235,7 @@
           </mc:Choice>
           <mc:Fallback>
             <w:pict>
-              <v:shape w14:anchorId="2C12B50C" id="Tekstvak 40" o:spid="_x0000_s1043" type="#_x0000_t202" style="position:absolute;left:0;text-align:left;margin-left:3.3pt;margin-top:544.9pt;width:435pt;height:.05pt;z-index:251716608;visibility:visible;mso-wrap-style:square;mso-wrap-distance-left:9pt;mso-wrap-distance-top:0;mso-wrap-distance-right:9pt;mso-wrap-distance-bottom:0;mso-position-horizontal:absolute;mso-position-horizontal-relative:margin;mso-position-vertical:absolute;mso-position-vertical-relative:text;v-text-anchor:top" o:gfxdata="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" stroked="f">
+              <v:shape w14:anchorId="2C12B50C" id="Tekstvak 40" o:spid="_x0000_s1043" type="#_x0000_t202" style="position:absolute;left:0;text-align:left;margin-left:3.3pt;margin-top:544.9pt;width:435pt;height:.05pt;z-index:251716608;visibility:visible;mso-wrap-style:square;mso-wrap-distance-left:9pt;mso-wrap-distance-top:0;mso-wrap-distance-right:9pt;mso-wrap-distance-bottom:0;mso-position-horizontal:absolute;mso-position-horizontal-relative:margin;mso-position-vertical:absolute;mso-position-vertical-relative:text;v-text-anchor:top" o:gfxdata="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" stroked="f">
                 <v:textbox style="mso-fit-shape-to-text:t" inset="0,0,0,0">
                   <w:txbxContent>
                     <w:p>
@@ -18077,7 +17729,7 @@
           </mc:Choice>
           <mc:Fallback>
             <w:pict>
-              <v:shape w14:anchorId="5D8AC630" id="Tekstvak 42" o:spid="_x0000_s1044" type="#_x0000_t202" style="position:absolute;left:0;text-align:left;margin-left:0;margin-top:428.75pt;width:415.75pt;height:.05pt;z-index:251719680;visibility:visible;mso-wrap-style:square;mso-wrap-distance-left:9pt;mso-wrap-distance-top:0;mso-wrap-distance-right:9pt;mso-wrap-distance-bottom:0;mso-position-horizontal:left;mso-position-horizontal-relative:margin;mso-position-vertical:absolute;mso-position-vertical-relative:text;v-text-anchor:top" o:gfxdata="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" stroked="f">
+              <v:shape w14:anchorId="5D8AC630" id="Tekstvak 42" o:spid="_x0000_s1044" type="#_x0000_t202" style="position:absolute;left:0;text-align:left;margin-left:0;margin-top:428.75pt;width:415.75pt;height:.05pt;z-index:251719680;visibility:visible;mso-wrap-style:square;mso-wrap-distance-left:9pt;mso-wrap-distance-top:0;mso-wrap-distance-right:9pt;mso-wrap-distance-bottom:0;mso-position-horizontal:left;mso-position-horizontal-relative:margin;mso-position-vertical:absolute;mso-position-vertical-relative:text;v-text-anchor:top" o:gfxdata="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" stroked="f">
                 <v:textbox style="mso-fit-shape-to-text:t" inset="0,0,0,0">
                   <w:txbxContent>
                     <w:p>
@@ -18448,7 +18100,7 @@
           </mc:Choice>
           <mc:Fallback>
             <w:pict>
-              <v:shape w14:anchorId="47D53902" id="Tekstvak 90" o:spid="_x0000_s1045" type="#_x0000_t202" style="position:absolute;margin-left:0;margin-top:319.65pt;width:487.35pt;height:.05pt;z-index:251790336;visibility:visible;mso-wrap-style:square;mso-wrap-distance-left:9pt;mso-wrap-distance-top:0;mso-wrap-distance-right:9pt;mso-wrap-distance-bottom:0;mso-position-horizontal:absolute;mso-position-horizontal-relative:text;mso-position-vertical:absolute;mso-position-vertical-relative:text;v-text-anchor:top" o:gfxdata="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" stroked="f">
+              <v:shape w14:anchorId="47D53902" id="Tekstvak 90" o:spid="_x0000_s1045" type="#_x0000_t202" style="position:absolute;margin-left:0;margin-top:319.65pt;width:487.35pt;height:.05pt;z-index:251790336;visibility:visible;mso-wrap-style:square;mso-wrap-distance-left:9pt;mso-wrap-distance-top:0;mso-wrap-distance-right:9pt;mso-wrap-distance-bottom:0;mso-position-horizontal:absolute;mso-position-horizontal-relative:text;mso-position-vertical:absolute;mso-position-vertical-relative:text;v-text-anchor:top" o:gfxdata="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" stroked="f">
                 <v:textbox style="mso-fit-shape-to-text:t" inset="0,0,0,0">
                   <w:txbxContent>
                     <w:p>
@@ -18485,6 +18137,7 @@
       </w:r>
       <w:r>
         <w:rPr>
+          <w:noProof/>
           <w:lang w:val="en-GB"/>
         </w:rPr>
         <w:drawing>
@@ -18612,6 +18265,1095 @@
           <w:lang w:val="en-GB"/>
         </w:rPr>
         <w:lastRenderedPageBreak/>
+        <w:t>Train planning</w:t>
+      </w:r>
+    </w:p>
+    <w:p>
+      <w:pPr>
+        <w:pStyle w:val="Kop2"/>
+        <w:rPr>
+          <w:lang w:val="en-GB"/>
+        </w:rPr>
+      </w:pPr>
+      <w:r>
+        <w:rPr>
+          <w:lang w:val="en-GB"/>
+        </w:rPr>
+        <w:t>Introduction</w:t>
+      </w:r>
+    </w:p>
+    <w:p>
+      <w:pPr>
+        <w:rPr>
+          <w:lang w:val="en-GB"/>
+        </w:rPr>
+      </w:pPr>
+      <w:r>
+        <w:rPr>
+          <w:lang w:val="en-GB"/>
+        </w:rPr>
+        <w:t xml:space="preserve">In order to run a train service, you need at least a train and a driver. Trains can only be at one place at a time. Knowing where your trains are is essential to make a good plan. In this module, you can register which services are run by a specific train and you can check if this is possible, given the physical restriction I just mentioned. In a next version I also will cover the planning for your train drivers. </w:t>
+      </w:r>
+    </w:p>
+    <w:p>
+      <w:pPr>
+        <w:pStyle w:val="Kop2"/>
+        <w:rPr>
+          <w:lang w:val="en-GB"/>
+        </w:rPr>
+      </w:pPr>
+      <w:r>
+        <w:rPr>
+          <w:lang w:val="en-GB"/>
+        </w:rPr>
+        <w:t>Develop train planning</w:t>
+      </w:r>
+    </w:p>
+    <w:p>
+      <w:pPr>
+        <w:rPr>
+          <w:lang w:val="en-GB"/>
+        </w:rPr>
+      </w:pPr>
+      <w:r>
+        <w:rPr>
+          <w:lang w:val="en-GB"/>
+        </w:rPr>
+        <w:t>The first thing you need, is the possession of a number of trains.</w:t>
+      </w:r>
+    </w:p>
+    <w:p>
+      <w:pPr>
+        <w:rPr>
+          <w:lang w:val="en-GB"/>
+        </w:rPr>
+      </w:pPr>
+      <w:r>
+        <w:rPr>
+          <w:lang w:val="en-GB"/>
+        </w:rPr>
+        <w:t>In Timetab</w:t>
+      </w:r>
+      <w:r>
+        <w:rPr>
+          <w:lang w:val="en-GB"/>
+        </w:rPr>
+        <w:t>le</w:t>
+      </w:r>
+      <w:r>
+        <w:rPr>
+          <w:lang w:val="en-GB"/>
+        </w:rPr>
+        <w:t xml:space="preserve">Tool this is modelled by registering a number of consists. In the present version, you cannot do complicated things like merging or splitting consists. </w:t>
+      </w:r>
+      <w:r>
+        <w:rPr>
+          <w:lang w:val="en-GB"/>
+        </w:rPr>
+        <w:t>This would make the design far more complicated.</w:t>
+      </w:r>
+    </w:p>
+    <w:p>
+      <w:pPr>
+        <w:rPr>
+          <w:lang w:val="en-GB"/>
+        </w:rPr>
+      </w:pPr>
+      <w:r>
+        <w:rPr>
+          <w:lang w:val="en-GB"/>
+        </w:rPr>
+        <w:t xml:space="preserve">In the menu you find a new menu, called </w:t>
+      </w:r>
+      <w:r>
+        <w:rPr>
+          <w:b/>
+          <w:bCs/>
+          <w:lang w:val="en-GB"/>
+        </w:rPr>
+        <w:t>Train Planning</w:t>
+      </w:r>
+      <w:r>
+        <w:rPr>
+          <w:lang w:val="en-GB"/>
+        </w:rPr>
+        <w:t xml:space="preserve">. It has a menu-item </w:t>
+      </w:r>
+      <w:r>
+        <w:rPr>
+          <w:b/>
+          <w:bCs/>
+          <w:lang w:val="en-GB"/>
+        </w:rPr>
+        <w:t>Trains</w:t>
+      </w:r>
+      <w:r>
+        <w:rPr>
+          <w:lang w:val="en-GB"/>
+        </w:rPr>
+        <w:t>. This is what you need. The menu-item will be enabled, once you selected a route in the Route menu-item.</w:t>
+      </w:r>
+    </w:p>
+    <w:p>
+      <w:pPr>
+        <w:rPr>
+          <w:lang w:val="en-GB"/>
+        </w:rPr>
+      </w:pPr>
+      <w:r>
+        <w:rPr>
+          <w:noProof/>
+        </w:rPr>
+        <mc:AlternateContent>
+          <mc:Choice Requires="wps">
+            <w:drawing>
+              <wp:anchor distT="0" distB="0" distL="114300" distR="114300" simplePos="0" relativeHeight="251807744" behindDoc="0" locked="0" layoutInCell="1" allowOverlap="1" wp14:anchorId="643D43E7" wp14:editId="2EDD490A">
+                <wp:simplePos x="0" y="0"/>
+                <wp:positionH relativeFrom="column">
+                  <wp:posOffset>59791</wp:posOffset>
+                </wp:positionH>
+                <wp:positionV relativeFrom="paragraph">
+                  <wp:posOffset>5105654</wp:posOffset>
+                </wp:positionV>
+                <wp:extent cx="6189345" cy="635"/>
+                <wp:effectExtent l="0" t="0" r="0" b="0"/>
+                <wp:wrapTopAndBottom/>
+                <wp:docPr id="87" name="Tekstvak 87"/>
+                <wp:cNvGraphicFramePr/>
+                <a:graphic xmlns:a="http://schemas.openxmlformats.org/drawingml/2006/main">
+                  <a:graphicData uri="http://schemas.microsoft.com/office/word/2010/wordprocessingShape">
+                    <wps:wsp>
+                      <wps:cNvSpPr txBox="1"/>
+                      <wps:spPr>
+                        <a:xfrm>
+                          <a:off x="0" y="0"/>
+                          <a:ext cx="6189345" cy="635"/>
+                        </a:xfrm>
+                        <a:prstGeom prst="rect">
+                          <a:avLst/>
+                        </a:prstGeom>
+                        <a:solidFill>
+                          <a:prstClr val="white"/>
+                        </a:solidFill>
+                        <a:ln>
+                          <a:noFill/>
+                        </a:ln>
+                      </wps:spPr>
+                      <wps:txbx>
+                        <w:txbxContent>
+                          <w:p>
+                            <w:pPr>
+                              <w:pStyle w:val="Bijschrift"/>
+                              <w:rPr>
+                                <w:lang w:val="en-GB"/>
+                              </w:rPr>
+                            </w:pPr>
+                            <w:r>
+                              <w:t xml:space="preserve">Figure </w:t>
+                            </w:r>
+                            <w:fldSimple w:instr=" SEQ Figure \* ARABIC ">
+                              <w:r>
+                                <w:rPr>
+                                  <w:noProof/>
+                                </w:rPr>
+                                <w:t>22</w:t>
+                              </w:r>
+                            </w:fldSimple>
+                            <w:r>
+                              <w:t xml:space="preserve"> Trains screen</w:t>
+                            </w:r>
+                          </w:p>
+                        </w:txbxContent>
+                      </wps:txbx>
+                      <wps:bodyPr rot="0" spcFirstLastPara="0" vertOverflow="overflow" horzOverflow="overflow" vert="horz" wrap="square" lIns="0" tIns="0" rIns="0" bIns="0" numCol="1" spcCol="0" rtlCol="0" fromWordArt="0" anchor="t" anchorCtr="0" forceAA="0" compatLnSpc="1">
+                        <a:prstTxWarp prst="textNoShape">
+                          <a:avLst/>
+                        </a:prstTxWarp>
+                        <a:spAutoFit/>
+                      </wps:bodyPr>
+                    </wps:wsp>
+                  </a:graphicData>
+                </a:graphic>
+              </wp:anchor>
+            </w:drawing>
+          </mc:Choice>
+          <mc:Fallback>
+            <w:pict>
+              <v:shape w14:anchorId="643D43E7" id="Tekstvak 87" o:spid="_x0000_s1046" type="#_x0000_t202" style="position:absolute;margin-left:4.7pt;margin-top:402pt;width:487.35pt;height:.05pt;z-index:251807744;visibility:visible;mso-wrap-style:square;mso-wrap-distance-left:9pt;mso-wrap-distance-top:0;mso-wrap-distance-right:9pt;mso-wrap-distance-bottom:0;mso-position-horizontal:absolute;mso-position-horizontal-relative:text;mso-position-vertical:absolute;mso-position-vertical-relative:text;v-text-anchor:top" o:gfxdata="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" stroked="f">
+                <v:textbox style="mso-fit-shape-to-text:t" inset="0,0,0,0">
+                  <w:txbxContent>
+                    <w:p>
+                      <w:pPr>
+                        <w:pStyle w:val="Bijschrift"/>
+                        <w:rPr>
+                          <w:lang w:val="en-GB"/>
+                        </w:rPr>
+                      </w:pPr>
+                      <w:r>
+                        <w:t xml:space="preserve">Figure </w:t>
+                      </w:r>
+                      <w:fldSimple w:instr=" SEQ Figure \* ARABIC ">
+                        <w:r>
+                          <w:rPr>
+                            <w:noProof/>
+                          </w:rPr>
+                          <w:t>22</w:t>
+                        </w:r>
+                      </w:fldSimple>
+                      <w:r>
+                        <w:t xml:space="preserve"> Trains screen</w:t>
+                      </w:r>
+                    </w:p>
+                  </w:txbxContent>
+                </v:textbox>
+                <w10:wrap type="topAndBottom"/>
+              </v:shape>
+            </w:pict>
+          </mc:Fallback>
+        </mc:AlternateContent>
+      </w:r>
+      <w:r>
+        <w:rPr>
+          <w:lang w:val="en-GB"/>
+        </w:rPr>
+        <w:drawing>
+          <wp:anchor distT="0" distB="0" distL="114300" distR="114300" simplePos="0" relativeHeight="251805696" behindDoc="0" locked="0" layoutInCell="1" allowOverlap="1" wp14:anchorId="2DD8E452" wp14:editId="47DA975E">
+            <wp:simplePos x="0" y="0"/>
+            <wp:positionH relativeFrom="margin">
+              <wp:align>left</wp:align>
+            </wp:positionH>
+            <wp:positionV relativeFrom="paragraph">
+              <wp:posOffset>456565</wp:posOffset>
+            </wp:positionV>
+            <wp:extent cx="5725795" cy="4542155"/>
+            <wp:effectExtent l="0" t="0" r="8255" b="0"/>
+            <wp:wrapTopAndBottom/>
+            <wp:docPr id="66" name="Afbeelding 66"/>
+            <wp:cNvGraphicFramePr>
+              <a:graphicFrameLocks xmlns:a="http://schemas.openxmlformats.org/drawingml/2006/main" noChangeAspect="1"/>
+            </wp:cNvGraphicFramePr>
+            <a:graphic xmlns:a="http://schemas.openxmlformats.org/drawingml/2006/main">
+              <a:graphicData uri="http://schemas.openxmlformats.org/drawingml/2006/picture">
+                <pic:pic xmlns:pic="http://schemas.openxmlformats.org/drawingml/2006/picture">
+                  <pic:nvPicPr>
+                    <pic:cNvPr id="1" name=""/>
+                    <pic:cNvPicPr/>
+                  </pic:nvPicPr>
+                  <pic:blipFill>
+                    <a:blip r:embed="rId90">
+                      <a:extLst>
+                        <a:ext uri="{28A0092B-C50C-407E-A947-70E740481C1C}">
+                          <a14:useLocalDpi xmlns:a14="http://schemas.microsoft.com/office/drawing/2010/main" val="0"/>
+                        </a:ext>
+                      </a:extLst>
+                    </a:blip>
+                    <a:stretch>
+                      <a:fillRect/>
+                    </a:stretch>
+                  </pic:blipFill>
+                  <pic:spPr>
+                    <a:xfrm>
+                      <a:off x="0" y="0"/>
+                      <a:ext cx="5725795" cy="4542155"/>
+                    </a:xfrm>
+                    <a:prstGeom prst="rect">
+                      <a:avLst/>
+                    </a:prstGeom>
+                  </pic:spPr>
+                </pic:pic>
+              </a:graphicData>
+            </a:graphic>
+            <wp14:sizeRelH relativeFrom="margin">
+              <wp14:pctWidth>0</wp14:pctWidth>
+            </wp14:sizeRelH>
+            <wp14:sizeRelV relativeFrom="margin">
+              <wp14:pctHeight>0</wp14:pctHeight>
+            </wp14:sizeRelV>
+          </wp:anchor>
+        </w:drawing>
+      </w:r>
+      <w:r>
+        <w:rPr>
+          <w:lang w:val="en-GB"/>
+        </w:rPr>
+        <w:t>The form is straight forward. Complete all fields and save. In order to proceed, make sure to have a Train selected.</w:t>
+      </w:r>
+    </w:p>
+    <w:p>
+      <w:pPr>
+        <w:rPr>
+          <w:lang w:val="en-GB"/>
+        </w:rPr>
+      </w:pPr>
+      <w:r>
+        <w:rPr>
+          <w:lang w:val="en-GB"/>
+        </w:rPr>
+        <w:t xml:space="preserve">The next step is to assign services to your train. Open the </w:t>
+      </w:r>
+      <w:r>
+        <w:rPr>
+          <w:b/>
+          <w:bCs/>
+          <w:lang w:val="en-GB"/>
+        </w:rPr>
+        <w:t>Train Services</w:t>
+      </w:r>
+      <w:r>
+        <w:rPr>
+          <w:lang w:val="en-GB"/>
+        </w:rPr>
+        <w:t xml:space="preserve"> menu-item</w:t>
+      </w:r>
+      <w:r>
+        <w:rPr>
+          <w:lang w:val="en-GB"/>
+        </w:rPr>
+        <w:t>.</w:t>
+      </w:r>
+    </w:p>
+    <w:p>
+      <w:pPr>
+        <w:rPr>
+          <w:lang w:val="en-GB"/>
+        </w:rPr>
+      </w:pPr>
+      <w:r>
+        <w:rPr>
+          <w:noProof/>
+        </w:rPr>
+        <w:lastRenderedPageBreak/>
+        <mc:AlternateContent>
+          <mc:Choice Requires="wps">
+            <w:drawing>
+              <wp:anchor distT="0" distB="0" distL="114300" distR="114300" simplePos="0" relativeHeight="251810816" behindDoc="0" locked="0" layoutInCell="1" allowOverlap="1" wp14:anchorId="4C19C486" wp14:editId="417B351F">
+                <wp:simplePos x="0" y="0"/>
+                <wp:positionH relativeFrom="column">
+                  <wp:posOffset>0</wp:posOffset>
+                </wp:positionH>
+                <wp:positionV relativeFrom="paragraph">
+                  <wp:posOffset>4333240</wp:posOffset>
+                </wp:positionV>
+                <wp:extent cx="5676265" cy="635"/>
+                <wp:effectExtent l="0" t="0" r="0" b="0"/>
+                <wp:wrapTopAndBottom/>
+                <wp:docPr id="100" name="Tekstvak 100"/>
+                <wp:cNvGraphicFramePr/>
+                <a:graphic xmlns:a="http://schemas.openxmlformats.org/drawingml/2006/main">
+                  <a:graphicData uri="http://schemas.microsoft.com/office/word/2010/wordprocessingShape">
+                    <wps:wsp>
+                      <wps:cNvSpPr txBox="1"/>
+                      <wps:spPr>
+                        <a:xfrm>
+                          <a:off x="0" y="0"/>
+                          <a:ext cx="5676265" cy="635"/>
+                        </a:xfrm>
+                        <a:prstGeom prst="rect">
+                          <a:avLst/>
+                        </a:prstGeom>
+                        <a:solidFill>
+                          <a:prstClr val="white"/>
+                        </a:solidFill>
+                        <a:ln>
+                          <a:noFill/>
+                        </a:ln>
+                      </wps:spPr>
+                      <wps:txbx>
+                        <w:txbxContent>
+                          <w:p>
+                            <w:pPr>
+                              <w:pStyle w:val="Bijschrift"/>
+                              <w:rPr>
+                                <w:lang w:val="en-GB"/>
+                              </w:rPr>
+                            </w:pPr>
+                            <w:r>
+                              <w:t xml:space="preserve">Figure </w:t>
+                            </w:r>
+                            <w:fldSimple w:instr=" SEQ Figure \* ARABIC ">
+                              <w:r>
+                                <w:rPr>
+                                  <w:noProof/>
+                                </w:rPr>
+                                <w:t>23</w:t>
+                              </w:r>
+                            </w:fldSimple>
+                            <w:r>
+                              <w:t xml:space="preserve"> Train Services screen for new service</w:t>
+                            </w:r>
+                          </w:p>
+                        </w:txbxContent>
+                      </wps:txbx>
+                      <wps:bodyPr rot="0" spcFirstLastPara="0" vertOverflow="overflow" horzOverflow="overflow" vert="horz" wrap="square" lIns="0" tIns="0" rIns="0" bIns="0" numCol="1" spcCol="0" rtlCol="0" fromWordArt="0" anchor="t" anchorCtr="0" forceAA="0" compatLnSpc="1">
+                        <a:prstTxWarp prst="textNoShape">
+                          <a:avLst/>
+                        </a:prstTxWarp>
+                        <a:spAutoFit/>
+                      </wps:bodyPr>
+                    </wps:wsp>
+                  </a:graphicData>
+                </a:graphic>
+              </wp:anchor>
+            </w:drawing>
+          </mc:Choice>
+          <mc:Fallback>
+            <w:pict>
+              <v:shape w14:anchorId="4C19C486" id="Tekstvak 100" o:spid="_x0000_s1047" type="#_x0000_t202" style="position:absolute;margin-left:0;margin-top:341.2pt;width:446.95pt;height:.05pt;z-index:251810816;visibility:visible;mso-wrap-style:square;mso-wrap-distance-left:9pt;mso-wrap-distance-top:0;mso-wrap-distance-right:9pt;mso-wrap-distance-bottom:0;mso-position-horizontal:absolute;mso-position-horizontal-relative:text;mso-position-vertical:absolute;mso-position-vertical-relative:text;v-text-anchor:top" o:gfxdata="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" stroked="f">
+                <v:textbox style="mso-fit-shape-to-text:t" inset="0,0,0,0">
+                  <w:txbxContent>
+                    <w:p>
+                      <w:pPr>
+                        <w:pStyle w:val="Bijschrift"/>
+                        <w:rPr>
+                          <w:lang w:val="en-GB"/>
+                        </w:rPr>
+                      </w:pPr>
+                      <w:r>
+                        <w:t xml:space="preserve">Figure </w:t>
+                      </w:r>
+                      <w:fldSimple w:instr=" SEQ Figure \* ARABIC ">
+                        <w:r>
+                          <w:rPr>
+                            <w:noProof/>
+                          </w:rPr>
+                          <w:t>23</w:t>
+                        </w:r>
+                      </w:fldSimple>
+                      <w:r>
+                        <w:t xml:space="preserve"> Train Services screen for new service</w:t>
+                      </w:r>
+                    </w:p>
+                  </w:txbxContent>
+                </v:textbox>
+                <w10:wrap type="topAndBottom"/>
+              </v:shape>
+            </w:pict>
+          </mc:Fallback>
+        </mc:AlternateContent>
+      </w:r>
+      <w:r>
+        <w:rPr>
+          <w:lang w:val="en-GB"/>
+        </w:rPr>
+        <w:drawing>
+          <wp:anchor distT="0" distB="0" distL="114300" distR="114300" simplePos="0" relativeHeight="251808768" behindDoc="0" locked="0" layoutInCell="1" allowOverlap="1" wp14:anchorId="7EC8802E" wp14:editId="57498222">
+            <wp:simplePos x="0" y="0"/>
+            <wp:positionH relativeFrom="margin">
+              <wp:align>left</wp:align>
+            </wp:positionH>
+            <wp:positionV relativeFrom="paragraph">
+              <wp:posOffset>2540</wp:posOffset>
+            </wp:positionV>
+            <wp:extent cx="5676265" cy="4273550"/>
+            <wp:effectExtent l="0" t="0" r="635" b="0"/>
+            <wp:wrapTopAndBottom/>
+            <wp:docPr id="99" name="Afbeelding 99"/>
+            <wp:cNvGraphicFramePr>
+              <a:graphicFrameLocks xmlns:a="http://schemas.openxmlformats.org/drawingml/2006/main" noChangeAspect="1"/>
+            </wp:cNvGraphicFramePr>
+            <a:graphic xmlns:a="http://schemas.openxmlformats.org/drawingml/2006/main">
+              <a:graphicData uri="http://schemas.openxmlformats.org/drawingml/2006/picture">
+                <pic:pic xmlns:pic="http://schemas.openxmlformats.org/drawingml/2006/picture">
+                  <pic:nvPicPr>
+                    <pic:cNvPr id="1" name=""/>
+                    <pic:cNvPicPr/>
+                  </pic:nvPicPr>
+                  <pic:blipFill>
+                    <a:blip r:embed="rId91">
+                      <a:extLst>
+                        <a:ext uri="{28A0092B-C50C-407E-A947-70E740481C1C}">
+                          <a14:useLocalDpi xmlns:a14="http://schemas.microsoft.com/office/drawing/2010/main" val="0"/>
+                        </a:ext>
+                      </a:extLst>
+                    </a:blip>
+                    <a:stretch>
+                      <a:fillRect/>
+                    </a:stretch>
+                  </pic:blipFill>
+                  <pic:spPr>
+                    <a:xfrm>
+                      <a:off x="0" y="0"/>
+                      <a:ext cx="5676265" cy="4273550"/>
+                    </a:xfrm>
+                    <a:prstGeom prst="rect">
+                      <a:avLst/>
+                    </a:prstGeom>
+                  </pic:spPr>
+                </pic:pic>
+              </a:graphicData>
+            </a:graphic>
+            <wp14:sizeRelH relativeFrom="margin">
+              <wp14:pctWidth>0</wp14:pctWidth>
+            </wp14:sizeRelH>
+            <wp14:sizeRelV relativeFrom="margin">
+              <wp14:pctHeight>0</wp14:pctHeight>
+            </wp14:sizeRelV>
+          </wp:anchor>
+        </w:drawing>
+      </w:r>
+      <w:r>
+        <w:rPr>
+          <w:lang w:val="en-GB"/>
+        </w:rPr>
+        <w:t>The screen has two columns and two buttons. It works extremely simple. In the left column you see all services that meet three conditions;</w:t>
+      </w:r>
+    </w:p>
+    <w:p>
+      <w:pPr>
+        <w:pStyle w:val="Lijstalinea"/>
+        <w:numPr>
+          <w:ilvl w:val="0"/>
+          <w:numId w:val="30"/>
+        </w:numPr>
+        <w:rPr>
+          <w:lang w:val="en-GB"/>
+        </w:rPr>
+      </w:pPr>
+      <w:r>
+        <w:rPr>
+          <w:lang w:val="en-GB"/>
+        </w:rPr>
+        <w:t>The starting location must match the location where your train is.</w:t>
+      </w:r>
+    </w:p>
+    <w:p>
+      <w:pPr>
+        <w:pStyle w:val="Lijstalinea"/>
+        <w:numPr>
+          <w:ilvl w:val="0"/>
+          <w:numId w:val="30"/>
+        </w:numPr>
+        <w:rPr>
+          <w:lang w:val="en-GB"/>
+        </w:rPr>
+      </w:pPr>
+      <w:r>
+        <w:rPr>
+          <w:lang w:val="en-GB"/>
+        </w:rPr>
+        <w:t>The starting time must be later than the arrival time of your train at the starting location</w:t>
+      </w:r>
+    </w:p>
+    <w:p>
+      <w:pPr>
+        <w:pStyle w:val="Lijstalinea"/>
+        <w:numPr>
+          <w:ilvl w:val="0"/>
+          <w:numId w:val="30"/>
+        </w:numPr>
+        <w:rPr>
+          <w:lang w:val="en-GB"/>
+        </w:rPr>
+      </w:pPr>
+      <w:r>
+        <w:rPr>
+          <w:lang w:val="en-GB"/>
+        </w:rPr>
+        <w:t>The service is not yet assigned to a train</w:t>
+      </w:r>
+    </w:p>
+    <w:p>
+      <w:pPr>
+        <w:rPr>
+          <w:lang w:val="en-GB"/>
+        </w:rPr>
+      </w:pPr>
+      <w:r>
+        <w:rPr>
+          <w:lang w:val="en-GB"/>
+        </w:rPr>
+        <w:t>These simple rules makes the process almost fully consistent. The only thing it will not do is protect you from mixing up incompatible services.</w:t>
+      </w:r>
+    </w:p>
+    <w:p>
+      <w:pPr>
+        <w:rPr>
+          <w:lang w:val="en-GB"/>
+        </w:rPr>
+      </w:pPr>
+      <w:r>
+        <w:rPr>
+          <w:lang w:val="en-GB"/>
+        </w:rPr>
+        <w:t>Now you can select a train. This enables the arrow  butting. Press the button and your service is connected to the train. You will see the list shrink because less services are compatible.</w:t>
+      </w:r>
+    </w:p>
+    <w:p>
+      <w:pPr>
+        <w:rPr>
+          <w:lang w:val="en-GB"/>
+        </w:rPr>
+      </w:pPr>
+      <w:r>
+        <w:rPr>
+          <w:lang w:val="en-GB"/>
+        </w:rPr>
+        <w:t>You repeat this process till you are  happy. In principle, se service should end the day where it started. In case of TSW, there are inconsistencies that disobey the laws of conservation of mass and energy. I cannot fix that, but I hope Timetabletool may help.</w:t>
+      </w:r>
+    </w:p>
+    <w:p>
+      <w:pPr>
+        <w:rPr>
+          <w:lang w:val="en-GB"/>
+        </w:rPr>
+      </w:pPr>
+      <w:r>
+        <w:rPr>
+          <w:lang w:val="en-GB"/>
+        </w:rPr>
+        <w:t xml:space="preserve">In this example, I used the Heavy Haul U276 service, which is a small sequence of four services. </w:t>
+      </w:r>
+    </w:p>
+    <w:p>
+      <w:pPr>
+        <w:rPr>
+          <w:lang w:val="en-GB"/>
+        </w:rPr>
+      </w:pPr>
+    </w:p>
+    <w:p>
+      <w:pPr>
+        <w:rPr>
+          <w:lang w:val="en-GB"/>
+        </w:rPr>
+      </w:pPr>
+    </w:p>
+    <w:p>
+      <w:pPr>
+        <w:rPr>
+          <w:lang w:val="en-GB"/>
+        </w:rPr>
+      </w:pPr>
+      <w:r>
+        <w:rPr>
+          <w:noProof/>
+        </w:rPr>
+        <w:lastRenderedPageBreak/>
+        <mc:AlternateContent>
+          <mc:Choice Requires="wps">
+            <w:drawing>
+              <wp:anchor distT="0" distB="0" distL="114300" distR="114300" simplePos="0" relativeHeight="251813888" behindDoc="0" locked="0" layoutInCell="1" allowOverlap="1" wp14:anchorId="3EBBE25F" wp14:editId="34DD4D86">
+                <wp:simplePos x="0" y="0"/>
+                <wp:positionH relativeFrom="column">
+                  <wp:posOffset>-1905</wp:posOffset>
+                </wp:positionH>
+                <wp:positionV relativeFrom="paragraph">
+                  <wp:posOffset>4772025</wp:posOffset>
+                </wp:positionV>
+                <wp:extent cx="6189345" cy="635"/>
+                <wp:effectExtent l="0" t="0" r="0" b="0"/>
+                <wp:wrapTopAndBottom/>
+                <wp:docPr id="102" name="Tekstvak 102"/>
+                <wp:cNvGraphicFramePr/>
+                <a:graphic xmlns:a="http://schemas.openxmlformats.org/drawingml/2006/main">
+                  <a:graphicData uri="http://schemas.microsoft.com/office/word/2010/wordprocessingShape">
+                    <wps:wsp>
+                      <wps:cNvSpPr txBox="1"/>
+                      <wps:spPr>
+                        <a:xfrm>
+                          <a:off x="0" y="0"/>
+                          <a:ext cx="6189345" cy="635"/>
+                        </a:xfrm>
+                        <a:prstGeom prst="rect">
+                          <a:avLst/>
+                        </a:prstGeom>
+                        <a:solidFill>
+                          <a:prstClr val="white"/>
+                        </a:solidFill>
+                        <a:ln>
+                          <a:noFill/>
+                        </a:ln>
+                      </wps:spPr>
+                      <wps:txbx>
+                        <w:txbxContent>
+                          <w:p>
+                            <w:pPr>
+                              <w:pStyle w:val="Bijschrift"/>
+                              <w:rPr>
+                                <w:lang w:val="en-GB"/>
+                              </w:rPr>
+                            </w:pPr>
+                            <w:r>
+                              <w:t xml:space="preserve">Figure </w:t>
+                            </w:r>
+                            <w:fldSimple w:instr=" SEQ Figure \* ARABIC ">
+                              <w:r>
+                                <w:rPr>
+                                  <w:noProof/>
+                                </w:rPr>
+                                <w:t>24</w:t>
+                              </w:r>
+                            </w:fldSimple>
+                            <w:r>
+                              <w:t xml:space="preserve"> train planning for HH U276 service</w:t>
+                            </w:r>
+                          </w:p>
+                        </w:txbxContent>
+                      </wps:txbx>
+                      <wps:bodyPr rot="0" spcFirstLastPara="0" vertOverflow="overflow" horzOverflow="overflow" vert="horz" wrap="square" lIns="0" tIns="0" rIns="0" bIns="0" numCol="1" spcCol="0" rtlCol="0" fromWordArt="0" anchor="t" anchorCtr="0" forceAA="0" compatLnSpc="1">
+                        <a:prstTxWarp prst="textNoShape">
+                          <a:avLst/>
+                        </a:prstTxWarp>
+                        <a:spAutoFit/>
+                      </wps:bodyPr>
+                    </wps:wsp>
+                  </a:graphicData>
+                </a:graphic>
+              </wp:anchor>
+            </w:drawing>
+          </mc:Choice>
+          <mc:Fallback>
+            <w:pict>
+              <v:shape w14:anchorId="3EBBE25F" id="Tekstvak 102" o:spid="_x0000_s1048" type="#_x0000_t202" style="position:absolute;margin-left:-.15pt;margin-top:375.75pt;width:487.35pt;height:.05pt;z-index:251813888;visibility:visible;mso-wrap-style:square;mso-wrap-distance-left:9pt;mso-wrap-distance-top:0;mso-wrap-distance-right:9pt;mso-wrap-distance-bottom:0;mso-position-horizontal:absolute;mso-position-horizontal-relative:text;mso-position-vertical:absolute;mso-position-vertical-relative:text;v-text-anchor:top" o:gfxdata="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" stroked="f">
+                <v:textbox style="mso-fit-shape-to-text:t" inset="0,0,0,0">
+                  <w:txbxContent>
+                    <w:p>
+                      <w:pPr>
+                        <w:pStyle w:val="Bijschrift"/>
+                        <w:rPr>
+                          <w:lang w:val="en-GB"/>
+                        </w:rPr>
+                      </w:pPr>
+                      <w:r>
+                        <w:t xml:space="preserve">Figure </w:t>
+                      </w:r>
+                      <w:fldSimple w:instr=" SEQ Figure \* ARABIC ">
+                        <w:r>
+                          <w:rPr>
+                            <w:noProof/>
+                          </w:rPr>
+                          <w:t>24</w:t>
+                        </w:r>
+                      </w:fldSimple>
+                      <w:r>
+                        <w:t xml:space="preserve"> train planning for HH U276 service</w:t>
+                      </w:r>
+                    </w:p>
+                  </w:txbxContent>
+                </v:textbox>
+                <w10:wrap type="topAndBottom"/>
+              </v:shape>
+            </w:pict>
+          </mc:Fallback>
+        </mc:AlternateContent>
+      </w:r>
+      <w:r>
+        <w:rPr>
+          <w:lang w:val="en-GB"/>
+        </w:rPr>
+        <w:drawing>
+          <wp:anchor distT="0" distB="0" distL="114300" distR="114300" simplePos="0" relativeHeight="251811840" behindDoc="0" locked="0" layoutInCell="1" allowOverlap="1" wp14:anchorId="231BD82A" wp14:editId="0BE7E4AF">
+            <wp:simplePos x="0" y="0"/>
+            <wp:positionH relativeFrom="margin">
+              <wp:align>right</wp:align>
+            </wp:positionH>
+            <wp:positionV relativeFrom="paragraph">
+              <wp:posOffset>127</wp:posOffset>
+            </wp:positionV>
+            <wp:extent cx="6189345" cy="4714875"/>
+            <wp:effectExtent l="0" t="0" r="1905" b="9525"/>
+            <wp:wrapTopAndBottom/>
+            <wp:docPr id="101" name="Afbeelding 101"/>
+            <wp:cNvGraphicFramePr>
+              <a:graphicFrameLocks xmlns:a="http://schemas.openxmlformats.org/drawingml/2006/main" noChangeAspect="1"/>
+            </wp:cNvGraphicFramePr>
+            <a:graphic xmlns:a="http://schemas.openxmlformats.org/drawingml/2006/main">
+              <a:graphicData uri="http://schemas.openxmlformats.org/drawingml/2006/picture">
+                <pic:pic xmlns:pic="http://schemas.openxmlformats.org/drawingml/2006/picture">
+                  <pic:nvPicPr>
+                    <pic:cNvPr id="1" name=""/>
+                    <pic:cNvPicPr/>
+                  </pic:nvPicPr>
+                  <pic:blipFill>
+                    <a:blip r:embed="rId92">
+                      <a:extLst>
+                        <a:ext uri="{28A0092B-C50C-407E-A947-70E740481C1C}">
+                          <a14:useLocalDpi xmlns:a14="http://schemas.microsoft.com/office/drawing/2010/main" val="0"/>
+                        </a:ext>
+                      </a:extLst>
+                    </a:blip>
+                    <a:stretch>
+                      <a:fillRect/>
+                    </a:stretch>
+                  </pic:blipFill>
+                  <pic:spPr>
+                    <a:xfrm>
+                      <a:off x="0" y="0"/>
+                      <a:ext cx="6189345" cy="4714875"/>
+                    </a:xfrm>
+                    <a:prstGeom prst="rect">
+                      <a:avLst/>
+                    </a:prstGeom>
+                  </pic:spPr>
+                </pic:pic>
+              </a:graphicData>
+            </a:graphic>
+          </wp:anchor>
+        </w:drawing>
+      </w:r>
+      <w:r>
+        <w:rPr>
+          <w:lang w:val="en-GB"/>
+        </w:rPr>
+        <w:t>You can see that the coal loading is not modelled. You can add this as you wish. You also see the list of available services is not yet empty. So you can create more trains or add some more work for this train. In the end of the process, all services should be assigned to a train.</w:t>
+      </w:r>
+    </w:p>
+    <w:p>
+      <w:pPr>
+        <w:pStyle w:val="Kop2"/>
+        <w:rPr>
+          <w:lang w:val="en-GB"/>
+        </w:rPr>
+      </w:pPr>
+      <w:r>
+        <w:rPr>
+          <w:lang w:val="en-GB"/>
+        </w:rPr>
+        <w:t>The Train Planning report</w:t>
+      </w:r>
+    </w:p>
+    <w:p>
+      <w:pPr>
+        <w:rPr>
+          <w:lang w:val="en-GB"/>
+        </w:rPr>
+      </w:pPr>
+      <w:r>
+        <w:rPr>
+          <w:lang w:val="en-GB"/>
+        </w:rPr>
+        <w:drawing>
+          <wp:anchor distT="0" distB="0" distL="114300" distR="114300" simplePos="0" relativeHeight="251803648" behindDoc="0" locked="0" layoutInCell="1" allowOverlap="1" wp14:anchorId="3E4A0B33" wp14:editId="1CC0D26E">
+            <wp:simplePos x="0" y="0"/>
+            <wp:positionH relativeFrom="margin">
+              <wp:posOffset>-5715</wp:posOffset>
+            </wp:positionH>
+            <wp:positionV relativeFrom="paragraph">
+              <wp:posOffset>-6001385</wp:posOffset>
+            </wp:positionV>
+            <wp:extent cx="5142230" cy="3935730"/>
+            <wp:effectExtent l="0" t="0" r="1270" b="7620"/>
+            <wp:wrapTopAndBottom/>
+            <wp:docPr id="4" name="Afbeelding 4"/>
+            <wp:cNvGraphicFramePr>
+              <a:graphicFrameLocks xmlns:a="http://schemas.openxmlformats.org/drawingml/2006/main" noChangeAspect="1"/>
+            </wp:cNvGraphicFramePr>
+            <a:graphic xmlns:a="http://schemas.openxmlformats.org/drawingml/2006/main">
+              <a:graphicData uri="http://schemas.openxmlformats.org/drawingml/2006/picture">
+                <pic:pic xmlns:pic="http://schemas.openxmlformats.org/drawingml/2006/picture">
+                  <pic:nvPicPr>
+                    <pic:cNvPr id="1" name=""/>
+                    <pic:cNvPicPr/>
+                  </pic:nvPicPr>
+                  <pic:blipFill>
+                    <a:blip r:embed="rId93" cstate="print">
+                      <a:extLst>
+                        <a:ext uri="{28A0092B-C50C-407E-A947-70E740481C1C}">
+                          <a14:useLocalDpi xmlns:a14="http://schemas.microsoft.com/office/drawing/2010/main" val="0"/>
+                        </a:ext>
+                      </a:extLst>
+                    </a:blip>
+                    <a:stretch>
+                      <a:fillRect/>
+                    </a:stretch>
+                  </pic:blipFill>
+                  <pic:spPr>
+                    <a:xfrm>
+                      <a:off x="0" y="0"/>
+                      <a:ext cx="5142230" cy="3935730"/>
+                    </a:xfrm>
+                    <a:prstGeom prst="rect">
+                      <a:avLst/>
+                    </a:prstGeom>
+                  </pic:spPr>
+                </pic:pic>
+              </a:graphicData>
+            </a:graphic>
+            <wp14:sizeRelH relativeFrom="margin">
+              <wp14:pctWidth>0</wp14:pctWidth>
+            </wp14:sizeRelH>
+            <wp14:sizeRelV relativeFrom="margin">
+              <wp14:pctHeight>0</wp14:pctHeight>
+            </wp14:sizeRelV>
+          </wp:anchor>
+        </w:drawing>
+      </w:r>
+      <w:r>
+        <w:rPr>
+          <w:lang w:val="en-GB"/>
+        </w:rPr>
+        <w:t>We can now show the train planning report. It is very similar to the ScottPlot graph this is discussed earlier. The may difference is that services are grouped by train. So at the line ends you may see long vertical lines. This shows a train is waiting for its next service, which is efficiency loss of course.</w:t>
+      </w:r>
+    </w:p>
+    <w:p>
+      <w:pPr>
+        <w:rPr>
+          <w:lang w:val="en-GB"/>
+        </w:rPr>
+      </w:pPr>
+      <w:r>
+        <w:rPr>
+          <w:lang w:val="en-GB"/>
+        </w:rPr>
+        <w:t xml:space="preserve"> For individual services it will use the same colour scheme as the ScottPlot does.</w:t>
+      </w:r>
+    </w:p>
+    <w:p>
+      <w:pPr>
+        <w:pStyle w:val="Kop2"/>
+        <w:rPr>
+          <w:lang w:val="en-GB"/>
+        </w:rPr>
+      </w:pPr>
+      <w:r>
+        <w:rPr>
+          <w:lang w:val="en-GB"/>
+        </w:rPr>
+        <w:t>Portals</w:t>
+      </w:r>
+    </w:p>
+    <w:p>
+      <w:pPr>
+        <w:rPr>
+          <w:lang w:val="en-GB"/>
+        </w:rPr>
+      </w:pPr>
+      <w:r>
+        <w:rPr>
+          <w:lang w:val="en-GB"/>
+        </w:rPr>
+        <w:t>In a game context, trains may be taken out of the game after a service or they may be brought into the game. In Train Simulator this is called a</w:t>
+      </w:r>
+      <w:r>
+        <w:rPr>
+          <w:b/>
+          <w:bCs/>
+          <w:lang w:val="en-GB"/>
+        </w:rPr>
+        <w:t xml:space="preserve"> Portal</w:t>
+      </w:r>
+      <w:r>
+        <w:rPr>
+          <w:lang w:val="en-GB"/>
+        </w:rPr>
+        <w:t>. After giving it a long thought, I decided NOT to provide specific functionality to support this. So, how can you model this?</w:t>
+      </w:r>
+    </w:p>
+    <w:p>
+      <w:pPr>
+        <w:rPr>
+          <w:lang w:val="en-GB"/>
+        </w:rPr>
+      </w:pPr>
+      <w:r>
+        <w:rPr>
+          <w:lang w:val="en-GB"/>
+        </w:rPr>
+        <w:t>Step one: Add a location that represents the portal, this is just like any location. It also can be a new branch. This is very flexible.</w:t>
+      </w:r>
+    </w:p>
+    <w:p>
+      <w:pPr>
+        <w:rPr>
+          <w:lang w:val="en-GB"/>
+        </w:rPr>
+      </w:pPr>
+      <w:r>
+        <w:rPr>
+          <w:lang w:val="en-GB"/>
+        </w:rPr>
+        <w:t xml:space="preserve">Step two: create service templates that represent sending a train to the portal and getting a train from the portal. I recommend to keep them as separate services. You also can do this with just one service, but that will be less flexible. </w:t>
+      </w:r>
+      <w:r>
+        <w:rPr>
+          <w:lang w:val="en-GB"/>
+        </w:rPr>
+        <w:t>It this case you need to model how long your train stays in the portal.</w:t>
+      </w:r>
+      <w:r>
+        <w:rPr>
+          <w:lang w:val="en-GB"/>
+        </w:rPr>
+        <w:tab/>
+      </w:r>
+    </w:p>
+    <w:p>
+      <w:pPr>
+        <w:rPr>
+          <w:lang w:val="en-GB"/>
+        </w:rPr>
+      </w:pPr>
+    </w:p>
+    <w:p>
+      <w:pPr>
+        <w:rPr>
+          <w:lang w:val="en-GB"/>
+        </w:rPr>
+      </w:pPr>
+      <w:r>
+        <w:rPr>
+          <w:lang w:val="en-GB"/>
+        </w:rPr>
+        <w:t xml:space="preserve">To keep it better visible, I created two new train classes: AI Freight and AI Passenger. They will have separate, light colours. </w:t>
+      </w:r>
+    </w:p>
+    <w:p>
+      <w:pPr>
+        <w:rPr>
+          <w:lang w:val="en-GB"/>
+        </w:rPr>
+      </w:pPr>
+      <w:r>
+        <w:rPr>
+          <w:lang w:val="en-GB"/>
+        </w:rPr>
+        <w:t>This is all. In the example you see the three trains for WSR. With these three trains you can model a complete working day (shunting excluded). I did the same for the RSN Route for the services form Hagen to Iserlohn (portal). I discovered this is not modelled consistently.</w:t>
+      </w:r>
+    </w:p>
+    <w:p>
+      <w:pPr>
+        <w:rPr>
+          <w:lang w:val="en-GB"/>
+        </w:rPr>
+      </w:pPr>
+    </w:p>
+    <w:p>
+      <w:pPr>
+        <w:rPr>
+          <w:lang w:val="en-GB"/>
+        </w:rPr>
+      </w:pPr>
+    </w:p>
+    <w:p>
+      <w:pPr>
+        <w:spacing w:line="300" w:lineRule="auto"/>
+        <w:rPr>
+          <w:rFonts w:asciiTheme="majorHAnsi" w:eastAsiaTheme="majorEastAsia" w:hAnsiTheme="majorHAnsi" w:cstheme="majorBidi"/>
+          <w:color w:val="B01513" w:themeColor="accent1"/>
+          <w:sz w:val="28"/>
+          <w:szCs w:val="28"/>
+          <w:lang w:val="en-GB"/>
+        </w:rPr>
+      </w:pPr>
+      <w:r>
+        <w:rPr>
+          <w:lang w:val="en-GB"/>
+        </w:rPr>
+        <w:br w:type="page"/>
+      </w:r>
+    </w:p>
+    <w:p>
+      <w:pPr>
+        <w:pStyle w:val="Kop1"/>
+        <w:rPr>
+          <w:lang w:val="en-GB"/>
+        </w:rPr>
+      </w:pPr>
+      <w:r>
+        <w:rPr>
+          <w:lang w:val="en-GB"/>
+        </w:rPr>
+        <w:lastRenderedPageBreak/>
         <w:t>Reference guide</w:t>
       </w:r>
       <w:bookmarkEnd w:id="84"/>
@@ -18679,21 +19421,7 @@
         <w:rPr>
           <w:lang w:val="en-GB"/>
         </w:rPr>
-        <w:t xml:space="preserve">For locations, you need to tell explicitly how you order locations. How can you do that for routes like Rhein-Ruhr </w:t>
-      </w:r>
-      <w:proofErr w:type="spellStart"/>
-      <w:r>
-        <w:rPr>
-          <w:lang w:val="en-GB"/>
-        </w:rPr>
-        <w:t>Osten</w:t>
-      </w:r>
-      <w:proofErr w:type="spellEnd"/>
-      <w:r>
-        <w:rPr>
-          <w:lang w:val="en-GB"/>
-        </w:rPr>
-        <w:t>, which has two branches or with lines that have branch</w:t>
+        <w:t>For locations, you need to tell explicitly how you order locations. How can you do that for routes like Rhein-Ruhr Osten, which has two branches or with lines that have branch</w:t>
       </w:r>
       <w:r>
         <w:rPr>
@@ -18774,7 +19502,7 @@
                                 <w:rPr>
                                   <w:noProof/>
                                 </w:rPr>
-                                <w:t>22</w:t>
+                                <w:t>25</w:t>
                               </w:r>
                             </w:fldSimple>
                             <w:bookmarkEnd w:id="86"/>
@@ -18799,7 +19527,7 @@
           </mc:Choice>
           <mc:Fallback>
             <w:pict>
-              <v:shape w14:anchorId="627DBF12" id="Tekstvak 46" o:spid="_x0000_s1046" type="#_x0000_t202" style="position:absolute;margin-left:0;margin-top:230.95pt;width:467.2pt;height:.05pt;z-index:251722752;visibility:visible;mso-wrap-style:square;mso-wrap-distance-left:9pt;mso-wrap-distance-top:0;mso-wrap-distance-right:9pt;mso-wrap-distance-bottom:0;mso-position-horizontal:absolute;mso-position-horizontal-relative:text;mso-position-vertical:absolute;mso-position-vertical-relative:text;v-text-anchor:top" o:gfxdata="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" stroked="f">
+              <v:shape w14:anchorId="627DBF12" id="Tekstvak 46" o:spid="_x0000_s1049" type="#_x0000_t202" style="position:absolute;margin-left:0;margin-top:230.95pt;width:467.2pt;height:.05pt;z-index:251722752;visibility:visible;mso-wrap-style:square;mso-wrap-distance-left:9pt;mso-wrap-distance-top:0;mso-wrap-distance-right:9pt;mso-wrap-distance-bottom:0;mso-position-horizontal:absolute;mso-position-horizontal-relative:text;mso-position-vertical:absolute;mso-position-vertical-relative:text;v-text-anchor:top" o:gfxdata="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" stroked="f">
                 <v:textbox style="mso-fit-shape-to-text:t" inset="0,0,0,0">
                   <w:txbxContent>
                     <w:p>
@@ -18820,7 +19548,7 @@
                           <w:rPr>
                             <w:noProof/>
                           </w:rPr>
-                          <w:t>22</w:t>
+                          <w:t>25</w:t>
                         </w:r>
                       </w:fldSimple>
                       <w:bookmarkEnd w:id="88"/>
@@ -18868,7 +19596,7 @@
                     </pic:cNvPicPr>
                   </pic:nvPicPr>
                   <pic:blipFill>
-                    <a:blip r:embed="rId90">
+                    <a:blip r:embed="rId94">
                       <a:extLst>
                         <a:ext uri="{28A0092B-C50C-407E-A947-70E740481C1C}">
                           <a14:useLocalDpi xmlns:a14="http://schemas.microsoft.com/office/drawing/2010/main" val="0"/>
@@ -19519,21 +20247,7 @@
         <w:rPr>
           <w:lang w:val="en-GB"/>
         </w:rPr>
-        <w:t xml:space="preserve">put a ruler on it. If </w:t>
-      </w:r>
-      <w:proofErr w:type="spellStart"/>
-      <w:r>
-        <w:rPr>
-          <w:lang w:val="en-GB"/>
-        </w:rPr>
-        <w:t>you</w:t>
-      </w:r>
-      <w:proofErr w:type="spellEnd"/>
-      <w:r>
-        <w:rPr>
-          <w:lang w:val="en-GB"/>
-        </w:rPr>
-        <w:t xml:space="preserve"> number strictly from left to right, you will be fine.</w:t>
+        <w:t>put a ruler on it. If you number strictly from left to right, you will be fine.</w:t>
       </w:r>
     </w:p>
     <w:p>
@@ -19660,7 +20374,7 @@
                                 <w:rPr>
                                   <w:noProof/>
                                 </w:rPr>
-                                <w:t>23</w:t>
+                                <w:t>26</w:t>
                               </w:r>
                             </w:fldSimple>
                             <w:r>
@@ -19684,7 +20398,7 @@
           </mc:Choice>
           <mc:Fallback>
             <w:pict>
-              <v:shape w14:anchorId="45C631EC" id="Tekstvak 59" o:spid="_x0000_s1047" type="#_x0000_t202" style="position:absolute;margin-left:-.15pt;margin-top:296.4pt;width:487.35pt;height:.05pt;z-index:251736064;visibility:visible;mso-wrap-style:square;mso-wrap-distance-left:9pt;mso-wrap-distance-top:0;mso-wrap-distance-right:9pt;mso-wrap-distance-bottom:0;mso-position-horizontal:absolute;mso-position-horizontal-relative:text;mso-position-vertical:absolute;mso-position-vertical-relative:text;v-text-anchor:top" o:gfxdata="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" stroked="f">
+              <v:shape w14:anchorId="45C631EC" id="Tekstvak 59" o:spid="_x0000_s1050" type="#_x0000_t202" style="position:absolute;margin-left:-.15pt;margin-top:296.4pt;width:487.35pt;height:.05pt;z-index:251736064;visibility:visible;mso-wrap-style:square;mso-wrap-distance-left:9pt;mso-wrap-distance-top:0;mso-wrap-distance-right:9pt;mso-wrap-distance-bottom:0;mso-position-horizontal:absolute;mso-position-horizontal-relative:text;mso-position-vertical:absolute;mso-position-vertical-relative:text;v-text-anchor:top" o:gfxdata="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" stroked="f">
                 <v:textbox style="mso-fit-shape-to-text:t" inset="0,0,0,0">
                   <w:txbxContent>
                     <w:p>
@@ -19704,7 +20418,7 @@
                           <w:rPr>
                             <w:noProof/>
                           </w:rPr>
-                          <w:t>23</w:t>
+                          <w:t>26</w:t>
                         </w:r>
                       </w:fldSimple>
                       <w:r>
@@ -19751,7 +20465,7 @@
                     </pic:cNvPicPr>
                   </pic:nvPicPr>
                   <pic:blipFill>
-                    <a:blip r:embed="rId91">
+                    <a:blip r:embed="rId95">
                       <a:extLst>
                         <a:ext uri="{28A0092B-C50C-407E-A947-70E740481C1C}">
                           <a14:useLocalDpi xmlns:a14="http://schemas.microsoft.com/office/drawing/2010/main" val="0"/>
@@ -19901,7 +20615,7 @@
                                 <w:rPr>
                                   <w:noProof/>
                                 </w:rPr>
-                                <w:t>24</w:t>
+                                <w:t>27</w:t>
                               </w:r>
                             </w:fldSimple>
                             <w:r>
@@ -19925,7 +20639,7 @@
           </mc:Choice>
           <mc:Fallback>
             <w:pict>
-              <v:shape w14:anchorId="28B20A8A" id="Tekstvak 60" o:spid="_x0000_s1048" type="#_x0000_t202" style="position:absolute;left:0;text-align:left;margin-left:-.15pt;margin-top:291.05pt;width:487.5pt;height:.05pt;z-index:251738112;visibility:visible;mso-wrap-style:square;mso-wrap-distance-left:9pt;mso-wrap-distance-top:0;mso-wrap-distance-right:9pt;mso-wrap-distance-bottom:0;mso-position-horizontal:absolute;mso-position-horizontal-relative:text;mso-position-vertical:absolute;mso-position-vertical-relative:text;v-text-anchor:top" o:gfxdata="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" stroked="f">
+              <v:shape w14:anchorId="28B20A8A" id="Tekstvak 60" o:spid="_x0000_s1051" type="#_x0000_t202" style="position:absolute;left:0;text-align:left;margin-left:-.15pt;margin-top:291.05pt;width:487.5pt;height:.05pt;z-index:251738112;visibility:visible;mso-wrap-style:square;mso-wrap-distance-left:9pt;mso-wrap-distance-top:0;mso-wrap-distance-right:9pt;mso-wrap-distance-bottom:0;mso-position-horizontal:absolute;mso-position-horizontal-relative:text;mso-position-vertical:absolute;mso-position-vertical-relative:text;v-text-anchor:top" o:gfxdata="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" stroked="f">
                 <v:textbox style="mso-fit-shape-to-text:t" inset="0,0,0,0">
                   <w:txbxContent>
                     <w:p>
@@ -19946,7 +20660,7 @@
                           <w:rPr>
                             <w:noProof/>
                           </w:rPr>
-                          <w:t>24</w:t>
+                          <w:t>27</w:t>
                         </w:r>
                       </w:fldSimple>
                       <w:r>
@@ -19993,7 +20707,7 @@
                     </pic:cNvPicPr>
                   </pic:nvPicPr>
                   <pic:blipFill>
-                    <a:blip r:embed="rId92">
+                    <a:blip r:embed="rId96">
                       <a:extLst>
                         <a:ext uri="{28A0092B-C50C-407E-A947-70E740481C1C}">
                           <a14:useLocalDpi xmlns:a14="http://schemas.microsoft.com/office/drawing/2010/main" val="0"/>
@@ -20237,7 +20951,7 @@
                                 <w:rPr>
                                   <w:noProof/>
                                 </w:rPr>
-                                <w:t>25</w:t>
+                                <w:t>28</w:t>
                               </w:r>
                             </w:fldSimple>
                             <w:r>
@@ -20261,7 +20975,7 @@
           </mc:Choice>
           <mc:Fallback>
             <w:pict>
-              <v:shape w14:anchorId="6A2D837A" id="Tekstvak 61" o:spid="_x0000_s1049" type="#_x0000_t202" style="position:absolute;left:0;text-align:left;margin-left:0;margin-top:365.7pt;width:336.7pt;height:.05pt;z-index:251740160;visibility:visible;mso-wrap-style:square;mso-wrap-distance-left:9pt;mso-wrap-distance-top:0;mso-wrap-distance-right:9pt;mso-wrap-distance-bottom:0;mso-position-horizontal:absolute;mso-position-horizontal-relative:text;mso-position-vertical:absolute;mso-position-vertical-relative:text;v-text-anchor:top" o:gfxdata="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" stroked="f">
+              <v:shape w14:anchorId="6A2D837A" id="Tekstvak 61" o:spid="_x0000_s1052" type="#_x0000_t202" style="position:absolute;left:0;text-align:left;margin-left:0;margin-top:365.7pt;width:336.7pt;height:.05pt;z-index:251740160;visibility:visible;mso-wrap-style:square;mso-wrap-distance-left:9pt;mso-wrap-distance-top:0;mso-wrap-distance-right:9pt;mso-wrap-distance-bottom:0;mso-position-horizontal:absolute;mso-position-horizontal-relative:text;mso-position-vertical:absolute;mso-position-vertical-relative:text;v-text-anchor:top" o:gfxdata="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" stroked="f">
                 <v:textbox style="mso-fit-shape-to-text:t" inset="0,0,0,0">
                   <w:txbxContent>
                     <w:p>
@@ -20282,7 +20996,7 @@
                           <w:rPr>
                             <w:noProof/>
                           </w:rPr>
-                          <w:t>25</w:t>
+                          <w:t>28</w:t>
                         </w:r>
                       </w:fldSimple>
                       <w:r>
@@ -20329,7 +21043,7 @@
                     </pic:cNvPicPr>
                   </pic:nvPicPr>
                   <pic:blipFill>
-                    <a:blip r:embed="rId93">
+                    <a:blip r:embed="rId97">
                       <a:extLst>
                         <a:ext uri="{28A0092B-C50C-407E-A947-70E740481C1C}">
                           <a14:useLocalDpi xmlns:a14="http://schemas.microsoft.com/office/drawing/2010/main" val="0"/>
@@ -20567,7 +21281,7 @@
                                 <w:rPr>
                                   <w:noProof/>
                                 </w:rPr>
-                                <w:t>26</w:t>
+                                <w:t>29</w:t>
                               </w:r>
                             </w:fldSimple>
                             <w:r>
@@ -20591,7 +21305,7 @@
           </mc:Choice>
           <mc:Fallback>
             <w:pict>
-              <v:shape w14:anchorId="4C6916AD" id="Tekstvak 62" o:spid="_x0000_s1050" type="#_x0000_t202" style="position:absolute;margin-left:0;margin-top:200pt;width:307.5pt;height:.05pt;z-index:251742208;visibility:visible;mso-wrap-style:square;mso-wrap-distance-left:9pt;mso-wrap-distance-top:0;mso-wrap-distance-right:9pt;mso-wrap-distance-bottom:0;mso-position-horizontal:absolute;mso-position-horizontal-relative:text;mso-position-vertical:absolute;mso-position-vertical-relative:text;v-text-anchor:top" o:gfxdata="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" stroked="f">
+              <v:shape w14:anchorId="4C6916AD" id="Tekstvak 62" o:spid="_x0000_s1053" type="#_x0000_t202" style="position:absolute;margin-left:0;margin-top:200pt;width:307.5pt;height:.05pt;z-index:251742208;visibility:visible;mso-wrap-style:square;mso-wrap-distance-left:9pt;mso-wrap-distance-top:0;mso-wrap-distance-right:9pt;mso-wrap-distance-bottom:0;mso-position-horizontal:absolute;mso-position-horizontal-relative:text;mso-position-vertical:absolute;mso-position-vertical-relative:text;v-text-anchor:top" o:gfxdata="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" stroked="f">
                 <v:textbox style="mso-fit-shape-to-text:t" inset="0,0,0,0">
                   <w:txbxContent>
                     <w:p>
@@ -20611,7 +21325,7 @@
                           <w:rPr>
                             <w:noProof/>
                           </w:rPr>
-                          <w:t>26</w:t>
+                          <w:t>29</w:t>
                         </w:r>
                       </w:fldSimple>
                       <w:r>
@@ -20656,7 +21370,7 @@
                     <pic:cNvPicPr/>
                   </pic:nvPicPr>
                   <pic:blipFill>
-                    <a:blip r:embed="rId94">
+                    <a:blip r:embed="rId98">
                       <a:extLst>
                         <a:ext uri="{28A0092B-C50C-407E-A947-70E740481C1C}">
                           <a14:useLocalDpi xmlns:a14="http://schemas.microsoft.com/office/drawing/2010/main" val="0"/>
@@ -20734,7 +21448,7 @@
                     <pic:cNvPicPr/>
                   </pic:nvPicPr>
                   <pic:blipFill>
-                    <a:blip r:embed="rId95"/>
+                    <a:blip r:embed="rId99"/>
                     <a:stretch>
                       <a:fillRect/>
                     </a:stretch>
@@ -20792,7 +21506,7 @@
           <w:noProof/>
           <w:lang w:val="en-GB"/>
         </w:rPr>
-        <w:t>27</w:t>
+        <w:t>30</w:t>
       </w:r>
       <w:r>
         <w:rPr>
@@ -20933,7 +21647,7 @@
                                 <w:rPr>
                                   <w:noProof/>
                                 </w:rPr>
-                                <w:t>28</w:t>
+                                <w:t>31</w:t>
                               </w:r>
                             </w:fldSimple>
                             <w:r>
@@ -20957,7 +21671,7 @@
           </mc:Choice>
           <mc:Fallback>
             <w:pict>
-              <v:shape w14:anchorId="283271B3" id="Tekstvak 63" o:spid="_x0000_s1051" type="#_x0000_t202" style="position:absolute;margin-left:0;margin-top:171.95pt;width:217.45pt;height:.05pt;z-index:251744256;visibility:visible;mso-wrap-style:square;mso-wrap-distance-left:9pt;mso-wrap-distance-top:0;mso-wrap-distance-right:9pt;mso-wrap-distance-bottom:0;mso-position-horizontal:absolute;mso-position-horizontal-relative:text;mso-position-vertical:absolute;mso-position-vertical-relative:text;v-text-anchor:top" o:gfxdata="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" stroked="f">
+              <v:shape w14:anchorId="283271B3" id="Tekstvak 63" o:spid="_x0000_s1054" type="#_x0000_t202" style="position:absolute;margin-left:0;margin-top:171.95pt;width:217.45pt;height:.05pt;z-index:251744256;visibility:visible;mso-wrap-style:square;mso-wrap-distance-left:9pt;mso-wrap-distance-top:0;mso-wrap-distance-right:9pt;mso-wrap-distance-bottom:0;mso-position-horizontal:absolute;mso-position-horizontal-relative:text;mso-position-vertical:absolute;mso-position-vertical-relative:text;v-text-anchor:top" o:gfxdata="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" stroked="f">
                 <v:textbox style="mso-fit-shape-to-text:t" inset="0,0,0,0">
                   <w:txbxContent>
                     <w:p>
@@ -20977,7 +21691,7 @@
                           <w:rPr>
                             <w:noProof/>
                           </w:rPr>
-                          <w:t>28</w:t>
+                          <w:t>31</w:t>
                         </w:r>
                       </w:fldSimple>
                       <w:r>
@@ -21024,7 +21738,7 @@
                     </pic:cNvPicPr>
                   </pic:nvPicPr>
                   <pic:blipFill>
-                    <a:blip r:embed="rId96">
+                    <a:blip r:embed="rId100">
                       <a:extLst>
                         <a:ext uri="{28A0092B-C50C-407E-A947-70E740481C1C}">
                           <a14:useLocalDpi xmlns:a14="http://schemas.microsoft.com/office/drawing/2010/main" val="0"/>
@@ -21104,21 +21818,7 @@
         <w:rPr>
           <w:lang w:val="en-GB"/>
         </w:rPr>
-        <w:t xml:space="preserve">At this particular screen, you can set two time values, start time and end time. This control allows just to type it in the format </w:t>
-      </w:r>
-      <w:proofErr w:type="spellStart"/>
-      <w:r>
-        <w:rPr>
-          <w:lang w:val="en-GB"/>
-        </w:rPr>
-        <w:t>hh:mm</w:t>
-      </w:r>
-      <w:proofErr w:type="spellEnd"/>
-      <w:r>
-        <w:rPr>
-          <w:lang w:val="en-GB"/>
-        </w:rPr>
-        <w:t xml:space="preserve">  You can set the cursor at the hours and the change the hours. At the right, you can select a </w:t>
+        <w:t xml:space="preserve">At this particular screen, you can set two time values, start time and end time. This control allows just to type it in the format hh:mm  You can set the cursor at the hours and the change the hours. At the right, you can select a </w:t>
       </w:r>
       <w:r>
         <w:rPr>
@@ -21311,7 +22011,7 @@
                                 <w:rPr>
                                   <w:noProof/>
                                 </w:rPr>
-                                <w:t>29</w:t>
+                                <w:t>32</w:t>
                               </w:r>
                             </w:fldSimple>
                             <w:bookmarkEnd w:id="109"/>
@@ -21336,7 +22036,7 @@
           </mc:Choice>
           <mc:Fallback>
             <w:pict>
-              <v:shape w14:anchorId="7AED23A3" id="Tekstvak 85" o:spid="_x0000_s1052" type="#_x0000_t202" style="position:absolute;margin-left:0;margin-top:346.5pt;width:201.9pt;height:.05pt;z-index:251774976;visibility:visible;mso-wrap-style:square;mso-wrap-distance-left:9pt;mso-wrap-distance-top:0;mso-wrap-distance-right:9pt;mso-wrap-distance-bottom:0;mso-position-horizontal:left;mso-position-horizontal-relative:margin;mso-position-vertical:absolute;mso-position-vertical-relative:text;v-text-anchor:top" o:gfxdata="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" stroked="f">
+              <v:shape w14:anchorId="7AED23A3" id="Tekstvak 85" o:spid="_x0000_s1055" type="#_x0000_t202" style="position:absolute;margin-left:0;margin-top:346.5pt;width:201.9pt;height:.05pt;z-index:251774976;visibility:visible;mso-wrap-style:square;mso-wrap-distance-left:9pt;mso-wrap-distance-top:0;mso-wrap-distance-right:9pt;mso-wrap-distance-bottom:0;mso-position-horizontal:left;mso-position-horizontal-relative:margin;mso-position-vertical:absolute;mso-position-vertical-relative:text;v-text-anchor:top" o:gfxdata="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" stroked="f">
                 <v:textbox style="mso-fit-shape-to-text:t" inset="0,0,0,0">
                   <w:txbxContent>
                     <w:p>
@@ -21356,7 +22056,7 @@
                           <w:rPr>
                             <w:noProof/>
                           </w:rPr>
-                          <w:t>29</w:t>
+                          <w:t>32</w:t>
                         </w:r>
                       </w:fldSimple>
                       <w:bookmarkEnd w:id="111"/>
@@ -21402,7 +22102,7 @@
                     <pic:cNvPicPr/>
                   </pic:nvPicPr>
                   <pic:blipFill>
-                    <a:blip r:embed="rId97">
+                    <a:blip r:embed="rId101">
                       <a:extLst>
                         <a:ext uri="{28A0092B-C50C-407E-A947-70E740481C1C}">
                           <a14:useLocalDpi xmlns:a14="http://schemas.microsoft.com/office/drawing/2010/main" val="0"/>
@@ -21463,7 +22163,7 @@
                     <pic:cNvPicPr/>
                   </pic:nvPicPr>
                   <pic:blipFill>
-                    <a:blip r:embed="rId98">
+                    <a:blip r:embed="rId102">
                       <a:extLst>
                         <a:ext uri="{28A0092B-C50C-407E-A947-70E740481C1C}">
                           <a14:useLocalDpi xmlns:a14="http://schemas.microsoft.com/office/drawing/2010/main" val="0"/>
@@ -21658,35 +22358,7 @@
         <w:rPr>
           <w:lang w:val="en-GB"/>
         </w:rPr>
-        <w:t xml:space="preserve">The you press the Repeat button. To prevent you from doing stupid things, a </w:t>
-      </w:r>
-      <w:proofErr w:type="spellStart"/>
-      <w:r>
-        <w:rPr>
-          <w:lang w:val="en-GB"/>
-        </w:rPr>
-        <w:t>popu</w:t>
-      </w:r>
-      <w:proofErr w:type="spellEnd"/>
-      <w:r>
-        <w:rPr>
-          <w:lang w:val="en-GB"/>
-        </w:rPr>
-        <w:t xml:space="preserve"> will be shown, </w:t>
-      </w:r>
-      <w:proofErr w:type="spellStart"/>
-      <w:r>
-        <w:rPr>
-          <w:lang w:val="en-GB"/>
-        </w:rPr>
-        <w:t>tah</w:t>
-      </w:r>
-      <w:proofErr w:type="spellEnd"/>
-      <w:r>
-        <w:rPr>
-          <w:lang w:val="en-GB"/>
-        </w:rPr>
-        <w:t xml:space="preserve"> shows all new services. If you press Cancel, noting happens. If you press OK, 10 new services will be created. For </w:t>
+        <w:t xml:space="preserve">The you press the Repeat button. To prevent you from doing stupid things, a popu will be shown, tah shows all new services. If you press Cancel, noting happens. If you press OK, 10 new services will be created. For </w:t>
       </w:r>
       <w:r>
         <w:rPr>
@@ -21805,7 +22477,7 @@
                                 <w:rPr>
                                   <w:noProof/>
                                 </w:rPr>
-                                <w:t>30</w:t>
+                                <w:t>33</w:t>
                               </w:r>
                             </w:fldSimple>
                             <w:r>
@@ -21829,7 +22501,7 @@
           </mc:Choice>
           <mc:Fallback>
             <w:pict>
-              <v:shape w14:anchorId="16984089" id="Tekstvak 92" o:spid="_x0000_s1053" type="#_x0000_t202" style="position:absolute;margin-left:0;margin-top:104.85pt;width:163.5pt;height:.05pt;z-index:251793408;visibility:visible;mso-wrap-style:square;mso-wrap-distance-left:9pt;mso-wrap-distance-top:0;mso-wrap-distance-right:9pt;mso-wrap-distance-bottom:0;mso-position-horizontal:absolute;mso-position-horizontal-relative:text;mso-position-vertical:absolute;mso-position-vertical-relative:text;v-text-anchor:top" o:gfxdata="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" stroked="f">
+              <v:shape w14:anchorId="16984089" id="Tekstvak 92" o:spid="_x0000_s1056" type="#_x0000_t202" style="position:absolute;margin-left:0;margin-top:104.85pt;width:163.5pt;height:.05pt;z-index:251793408;visibility:visible;mso-wrap-style:square;mso-wrap-distance-left:9pt;mso-wrap-distance-top:0;mso-wrap-distance-right:9pt;mso-wrap-distance-bottom:0;mso-position-horizontal:absolute;mso-position-horizontal-relative:text;mso-position-vertical:absolute;mso-position-vertical-relative:text;v-text-anchor:top" o:gfxdata="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" stroked="f">
                 <v:textbox style="mso-fit-shape-to-text:t" inset="0,0,0,0">
                   <w:txbxContent>
                     <w:p>
@@ -21848,7 +22520,7 @@
                           <w:rPr>
                             <w:noProof/>
                           </w:rPr>
-                          <w:t>30</w:t>
+                          <w:t>33</w:t>
                         </w:r>
                       </w:fldSimple>
                       <w:r>
@@ -21865,6 +22537,9 @@
         </mc:AlternateContent>
       </w:r>
       <w:r>
+        <w:rPr>
+          <w:noProof/>
+        </w:rPr>
         <w:drawing>
           <wp:anchor distT="0" distB="0" distL="114300" distR="114300" simplePos="0" relativeHeight="251791360" behindDoc="0" locked="0" layoutInCell="1" allowOverlap="1" wp14:anchorId="39580BB0" wp14:editId="4249F83B">
             <wp:simplePos x="0" y="0"/>
@@ -21889,7 +22564,7 @@
                     <pic:cNvPicPr/>
                   </pic:nvPicPr>
                   <pic:blipFill>
-                    <a:blip r:embed="rId99">
+                    <a:blip r:embed="rId103">
                       <a:extLst>
                         <a:ext uri="{28A0092B-C50C-407E-A947-70E740481C1C}">
                           <a14:useLocalDpi xmlns:a14="http://schemas.microsoft.com/office/drawing/2010/main" val="0"/>
@@ -21923,17 +22598,8 @@
           <w:b/>
           <w:bCs/>
         </w:rPr>
-        <w:t>Computer\HKEY_CURRENT_USER\Software\Holland Hiking\</w:t>
-      </w:r>
-      <w:proofErr w:type="spellStart"/>
-      <w:r>
-        <w:rPr>
-          <w:b/>
-          <w:bCs/>
-        </w:rPr>
-        <w:t>TimetableTools</w:t>
-      </w:r>
-      <w:proofErr w:type="spellEnd"/>
+        <w:t>Computer\HKEY_CURRENT_USER\Software\Holland Hiking\TimetableTools</w:t>
+      </w:r>
       <w:r>
         <w:t xml:space="preserve"> )</w:t>
       </w:r>
@@ -22062,7 +22728,7 @@
                                 <w:rPr>
                                   <w:noProof/>
                                 </w:rPr>
-                                <w:t>31</w:t>
+                                <w:t>34</w:t>
                               </w:r>
                             </w:fldSimple>
                             <w:r>
@@ -22086,7 +22752,7 @@
           </mc:Choice>
           <mc:Fallback>
             <w:pict>
-              <v:shape w14:anchorId="4C3965C2" id="Tekstvak 64" o:spid="_x0000_s1054" type="#_x0000_t202" style="position:absolute;margin-left:0;margin-top:256.35pt;width:292.5pt;height:.05pt;z-index:251746304;visibility:visible;mso-wrap-style:square;mso-wrap-distance-left:9pt;mso-wrap-distance-top:0;mso-wrap-distance-right:9pt;mso-wrap-distance-bottom:0;mso-position-horizontal:left;mso-position-horizontal-relative:margin;mso-position-vertical:absolute;mso-position-vertical-relative:text;v-text-anchor:top" o:gfxdata="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" stroked="f">
+              <v:shape w14:anchorId="4C3965C2" id="Tekstvak 64" o:spid="_x0000_s1057" type="#_x0000_t202" style="position:absolute;margin-left:0;margin-top:256.35pt;width:292.5pt;height:.05pt;z-index:251746304;visibility:visible;mso-wrap-style:square;mso-wrap-distance-left:9pt;mso-wrap-distance-top:0;mso-wrap-distance-right:9pt;mso-wrap-distance-bottom:0;mso-position-horizontal:left;mso-position-horizontal-relative:margin;mso-position-vertical:absolute;mso-position-vertical-relative:text;v-text-anchor:top" o:gfxdata="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" stroked="f">
                 <v:textbox style="mso-fit-shape-to-text:t" inset="0,0,0,0">
                   <w:txbxContent>
                     <w:p>
@@ -22106,7 +22772,7 @@
                           <w:rPr>
                             <w:noProof/>
                           </w:rPr>
-                          <w:t>31</w:t>
+                          <w:t>34</w:t>
                         </w:r>
                       </w:fldSimple>
                       <w:r>
@@ -22143,7 +22809,7 @@
                     <pic:cNvPicPr/>
                   </pic:nvPicPr>
                   <pic:blipFill>
-                    <a:blip r:embed="rId100"/>
+                    <a:blip r:embed="rId104"/>
                     <a:stretch>
                       <a:fillRect/>
                     </a:stretch>
@@ -22277,7 +22943,7 @@
                     <pic:cNvPicPr/>
                   </pic:nvPicPr>
                   <pic:blipFill>
-                    <a:blip r:embed="rId101"/>
+                    <a:blip r:embed="rId105"/>
                     <a:stretch>
                       <a:fillRect/>
                     </a:stretch>
@@ -22335,7 +23001,7 @@
           <w:noProof/>
           <w:lang w:val="en-GB"/>
         </w:rPr>
-        <w:t>32</w:t>
+        <w:t>35</w:t>
       </w:r>
       <w:r>
         <w:rPr>
@@ -22416,7 +23082,7 @@
                                 <w:rPr>
                                   <w:noProof/>
                                 </w:rPr>
-                                <w:t>33</w:t>
+                                <w:t>36</w:t>
                               </w:r>
                             </w:fldSimple>
                             <w:r>
@@ -22440,7 +23106,7 @@
           </mc:Choice>
           <mc:Fallback>
             <w:pict>
-              <v:shape w14:anchorId="3BDC114C" id="Tekstvak 65" o:spid="_x0000_s1055" type="#_x0000_t202" style="position:absolute;margin-left:-.15pt;margin-top:377.1pt;width:487.35pt;height:.05pt;z-index:251748352;visibility:visible;mso-wrap-style:square;mso-wrap-distance-left:9pt;mso-wrap-distance-top:0;mso-wrap-distance-right:9pt;mso-wrap-distance-bottom:0;mso-position-horizontal:absolute;mso-position-horizontal-relative:text;mso-position-vertical:absolute;mso-position-vertical-relative:text;v-text-anchor:top" o:gfxdata="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" stroked="f">
+              <v:shape w14:anchorId="3BDC114C" id="Tekstvak 65" o:spid="_x0000_s1058" type="#_x0000_t202" style="position:absolute;margin-left:-.15pt;margin-top:377.1pt;width:487.35pt;height:.05pt;z-index:251748352;visibility:visible;mso-wrap-style:square;mso-wrap-distance-left:9pt;mso-wrap-distance-top:0;mso-wrap-distance-right:9pt;mso-wrap-distance-bottom:0;mso-position-horizontal:absolute;mso-position-horizontal-relative:text;mso-position-vertical:absolute;mso-position-vertical-relative:text;v-text-anchor:top" o:gfxdata="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" stroked="f">
                 <v:textbox style="mso-fit-shape-to-text:t" inset="0,0,0,0">
                   <w:txbxContent>
                     <w:p>
@@ -22460,7 +23126,7 @@
                           <w:rPr>
                             <w:noProof/>
                           </w:rPr>
-                          <w:t>33</w:t>
+                          <w:t>36</w:t>
                         </w:r>
                       </w:fldSimple>
                       <w:r>
@@ -22505,7 +23171,7 @@
                     <pic:cNvPicPr/>
                   </pic:nvPicPr>
                   <pic:blipFill>
-                    <a:blip r:embed="rId102">
+                    <a:blip r:embed="rId106">
                       <a:extLst>
                         <a:ext uri="{28A0092B-C50C-407E-A947-70E740481C1C}">
                           <a14:useLocalDpi xmlns:a14="http://schemas.microsoft.com/office/drawing/2010/main" val="0"/>
@@ -22721,22 +23387,14 @@
         <w:rPr>
           <w:lang w:val="en-GB"/>
         </w:rPr>
+        <w:t xml:space="preserve"> ScottPlot</w:t>
+      </w:r>
+      <w:r>
+        <w:rPr>
+          <w:lang w:val="en-GB"/>
+        </w:rPr>
         <w:t xml:space="preserve"> </w:t>
       </w:r>
-      <w:proofErr w:type="spellStart"/>
-      <w:r>
-        <w:rPr>
-          <w:lang w:val="en-GB"/>
-        </w:rPr>
-        <w:t>ScottPlot</w:t>
-      </w:r>
-      <w:proofErr w:type="spellEnd"/>
-      <w:r>
-        <w:rPr>
-          <w:lang w:val="en-GB"/>
-        </w:rPr>
-        <w:t xml:space="preserve"> </w:t>
-      </w:r>
       <w:r>
         <w:rPr>
           <w:lang w:val="en-GB"/>
@@ -22755,6 +23413,19 @@
         <w:rPr>
           <w:lang w:val="en-GB"/>
         </w:rPr>
+        <w:t>NB the Train planning graph works very similar.</w:t>
+      </w:r>
+    </w:p>
+    <w:p>
+      <w:pPr>
+        <w:rPr>
+          <w:lang w:val="en-GB"/>
+        </w:rPr>
+      </w:pPr>
+      <w:r>
+        <w:rPr>
+          <w:lang w:val="en-GB"/>
+        </w:rPr>
         <w:t xml:space="preserve">As stated before, there are </w:t>
       </w:r>
       <w:r>
@@ -22798,75 +23469,33 @@
         <w:rPr>
           <w:lang w:val="en-GB"/>
         </w:rPr>
-        <w:t xml:space="preserve">the brand new </w:t>
-      </w:r>
-      <w:proofErr w:type="spellStart"/>
-      <w:r>
-        <w:rPr>
-          <w:lang w:val="en-GB"/>
-        </w:rPr>
-        <w:t>ScottPlot</w:t>
-      </w:r>
-      <w:proofErr w:type="spellEnd"/>
-      <w:r>
-        <w:rPr>
-          <w:lang w:val="en-GB"/>
-        </w:rPr>
-        <w:t xml:space="preserve"> graph. The latter one will be further developed. I intend to abandon the original one.</w:t>
-      </w:r>
-    </w:p>
-    <w:p>
-      <w:pPr>
-        <w:rPr>
-          <w:lang w:val="en-GB"/>
-        </w:rPr>
-      </w:pPr>
-      <w:r>
-        <w:rPr>
-          <w:lang w:val="en-GB"/>
-        </w:rPr>
-        <w:t xml:space="preserve">There is not much to add to this information for the classic timetable and the arrivals and departure timetables. For the </w:t>
-      </w:r>
-      <w:proofErr w:type="spellStart"/>
-      <w:r>
-        <w:rPr>
-          <w:lang w:val="en-GB"/>
-        </w:rPr>
-        <w:t>ScottPlot</w:t>
-      </w:r>
-      <w:proofErr w:type="spellEnd"/>
-      <w:r>
-        <w:rPr>
-          <w:lang w:val="en-GB"/>
-        </w:rPr>
-        <w:t xml:space="preserve"> timetable, there is a lot more to say. This graph is named after Scott harden, who developed the free graphics package that makes it possible to create these fantastic graphs.</w:t>
-      </w:r>
-    </w:p>
-    <w:p>
-      <w:pPr>
-        <w:rPr>
-          <w:lang w:val="en-GB"/>
-        </w:rPr>
-      </w:pPr>
-      <w:r>
-        <w:rPr>
-          <w:lang w:val="en-GB"/>
-        </w:rPr>
-        <w:t>The first thing to cover is on how you can change your view to find the information you need. For the West Somerset Railway, there is no issue. Only 25 services, which you can distinguish easily. In this section we will use the TSW Ruhr-</w:t>
-      </w:r>
-      <w:proofErr w:type="spellStart"/>
-      <w:r>
-        <w:rPr>
-          <w:lang w:val="en-GB"/>
-        </w:rPr>
-        <w:t>Sieg</w:t>
-      </w:r>
-      <w:proofErr w:type="spellEnd"/>
-      <w:r>
-        <w:rPr>
-          <w:lang w:val="en-GB"/>
-        </w:rPr>
-        <w:t xml:space="preserve"> Nord timetable, which has about 130 services. This still is a modest number.</w:t>
+        <w:t>the brand new ScottPlot graph. The latter one will be further developed. I intend to abandon the original one.</w:t>
+      </w:r>
+    </w:p>
+    <w:p>
+      <w:pPr>
+        <w:rPr>
+          <w:lang w:val="en-GB"/>
+        </w:rPr>
+      </w:pPr>
+      <w:r>
+        <w:rPr>
+          <w:lang w:val="en-GB"/>
+        </w:rPr>
+        <w:t>There is not much to add to this information for the classic timetable and the arrivals and departure timetables. For the ScottPlot timetable, there is a lot more to say. This graph is named after Scott harden, who developed the free graphics package that makes it possible to create these fantastic graphs.</w:t>
+      </w:r>
+    </w:p>
+    <w:p>
+      <w:pPr>
+        <w:rPr>
+          <w:lang w:val="en-GB"/>
+        </w:rPr>
+      </w:pPr>
+      <w:r>
+        <w:rPr>
+          <w:lang w:val="en-GB"/>
+        </w:rPr>
+        <w:t>The first thing to cover is on how you can change your view to find the information you need. For the West Somerset Railway, there is no issue. Only 25 services, which you can distinguish easily. In this section we will use the TSW Ruhr-Sieg Nord timetable, which has about 130 services. This still is a modest number.</w:t>
       </w:r>
     </w:p>
     <w:p>
@@ -22983,21 +23612,7 @@
         <w:rPr>
           <w:lang w:val="en-GB"/>
         </w:rPr>
-        <w:t xml:space="preserve">) and try to enlarge the plot area, so that the window just fits on your screen. I built the window in such a way that will not take more than 90% of the screen, to make sure you </w:t>
-      </w:r>
-      <w:proofErr w:type="spellStart"/>
-      <w:r>
-        <w:rPr>
-          <w:lang w:val="en-GB"/>
-        </w:rPr>
-        <w:t>sill</w:t>
-      </w:r>
-      <w:proofErr w:type="spellEnd"/>
-      <w:r>
-        <w:rPr>
-          <w:lang w:val="en-GB"/>
-        </w:rPr>
-        <w:t xml:space="preserve"> can reach the sizing control. If you make the plot larger than this, it will not fit and you may see scrollbars on the window. It works if you do so, but it is better to avoid this, because you will lose sight on the horizontal axis.</w:t>
+        <w:t>) and try to enlarge the plot area, so that the window just fits on your screen. I built the window in such a way that will not take more than 90% of the screen, to make sure you sill can reach the sizing control. If you make the plot larger than this, it will not fit and you may see scrollbars on the window. It works if you do so, but it is better to avoid this, because you will lose sight on the horizontal axis.</w:t>
       </w:r>
     </w:p>
     <w:p>
@@ -23161,7 +23776,7 @@
                                 <w:rPr>
                                   <w:noProof/>
                                 </w:rPr>
-                                <w:t>34</w:t>
+                                <w:t>37</w:t>
                               </w:r>
                             </w:fldSimple>
                             <w:r>
@@ -23185,7 +23800,7 @@
           </mc:Choice>
           <mc:Fallback>
             <w:pict>
-              <v:shape w14:anchorId="2E5C5E10" id="Tekstvak 96" o:spid="_x0000_s1056" type="#_x0000_t202" style="position:absolute;margin-left:1.35pt;margin-top:634.05pt;width:366.75pt;height:.05pt;z-index:251799552;visibility:visible;mso-wrap-style:square;mso-wrap-distance-left:9pt;mso-wrap-distance-top:0;mso-wrap-distance-right:9pt;mso-wrap-distance-bottom:0;mso-position-horizontal:absolute;mso-position-horizontal-relative:text;mso-position-vertical:absolute;mso-position-vertical-relative:text;v-text-anchor:top" o:gfxdata="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" stroked="f">
+              <v:shape w14:anchorId="2E5C5E10" id="Tekstvak 96" o:spid="_x0000_s1059" type="#_x0000_t202" style="position:absolute;margin-left:1.35pt;margin-top:634.05pt;width:366.75pt;height:.05pt;z-index:251799552;visibility:visible;mso-wrap-style:square;mso-wrap-distance-left:9pt;mso-wrap-distance-top:0;mso-wrap-distance-right:9pt;mso-wrap-distance-bottom:0;mso-position-horizontal:absolute;mso-position-horizontal-relative:text;mso-position-vertical:absolute;mso-position-vertical-relative:text;v-text-anchor:top" o:gfxdata="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" stroked="f">
                 <v:textbox style="mso-fit-shape-to-text:t" inset="0,0,0,0">
                   <w:txbxContent>
                     <w:p>
@@ -23204,7 +23819,7 @@
                           <w:rPr>
                             <w:noProof/>
                           </w:rPr>
-                          <w:t>34</w:t>
+                          <w:t>37</w:t>
                         </w:r>
                       </w:fldSimple>
                       <w:r>
@@ -23222,6 +23837,7 @@
       </w:r>
       <w:r>
         <w:rPr>
+          <w:noProof/>
           <w:lang w:val="en-GB"/>
         </w:rPr>
         <w:drawing>
@@ -23248,7 +23864,7 @@
                     <pic:cNvPicPr/>
                   </pic:nvPicPr>
                   <pic:blipFill>
-                    <a:blip r:embed="rId103" cstate="print">
+                    <a:blip r:embed="rId107" cstate="print">
                       <a:extLst>
                         <a:ext uri="{28A0092B-C50C-407E-A947-70E740481C1C}">
                           <a14:useLocalDpi xmlns:a14="http://schemas.microsoft.com/office/drawing/2010/main" val="0"/>
@@ -23338,20 +23954,12 @@
                                 <w:rPr>
                                   <w:noProof/>
                                 </w:rPr>
-                                <w:t>35</w:t>
+                                <w:t>38</w:t>
                               </w:r>
                             </w:fldSimple>
                             <w:bookmarkEnd w:id="128"/>
                             <w:r>
-                              <w:t xml:space="preserve"> Timetable graph for Ruhr-</w:t>
-                            </w:r>
-                            <w:proofErr w:type="spellStart"/>
-                            <w:r>
-                              <w:t>Sieg</w:t>
-                            </w:r>
-                            <w:proofErr w:type="spellEnd"/>
-                            <w:r>
-                              <w:t xml:space="preserve"> Nord</w:t>
+                              <w:t xml:space="preserve"> Timetable graph for Ruhr-Sieg Nord</w:t>
                             </w:r>
                             <w:bookmarkEnd w:id="129"/>
                           </w:p>
@@ -23371,7 +23979,7 @@
           </mc:Choice>
           <mc:Fallback>
             <w:pict>
-              <v:shape w14:anchorId="694B6B78" id="Tekstvak 94" o:spid="_x0000_s1057" type="#_x0000_t202" style="position:absolute;margin-left:436.15pt;margin-top:312.15pt;width:487.35pt;height:.05pt;z-index:251796480;visibility:visible;mso-wrap-style:square;mso-wrap-distance-left:9pt;mso-wrap-distance-top:0;mso-wrap-distance-right:9pt;mso-wrap-distance-bottom:0;mso-position-horizontal:right;mso-position-horizontal-relative:margin;mso-position-vertical:absolute;mso-position-vertical-relative:text;v-text-anchor:top" o:gfxdata="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" stroked="f">
+              <v:shape w14:anchorId="694B6B78" id="Tekstvak 94" o:spid="_x0000_s1060" type="#_x0000_t202" style="position:absolute;margin-left:436.15pt;margin-top:312.15pt;width:487.35pt;height:.05pt;z-index:251796480;visibility:visible;mso-wrap-style:square;mso-wrap-distance-left:9pt;mso-wrap-distance-top:0;mso-wrap-distance-right:9pt;mso-wrap-distance-bottom:0;mso-position-horizontal:right;mso-position-horizontal-relative:margin;mso-position-vertical:absolute;mso-position-vertical-relative:text;v-text-anchor:top" o:gfxdata="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" stroked="f">
                 <v:textbox style="mso-fit-shape-to-text:t" inset="0,0,0,0">
                   <w:txbxContent>
                     <w:p>
@@ -23391,20 +23999,12 @@
                           <w:rPr>
                             <w:noProof/>
                           </w:rPr>
-                          <w:t>35</w:t>
+                          <w:t>38</w:t>
                         </w:r>
                       </w:fldSimple>
                       <w:bookmarkEnd w:id="130"/>
                       <w:r>
-                        <w:t xml:space="preserve"> Timetable graph for Ruhr-</w:t>
-                      </w:r>
-                      <w:proofErr w:type="spellStart"/>
-                      <w:r>
-                        <w:t>Sieg</w:t>
-                      </w:r>
-                      <w:proofErr w:type="spellEnd"/>
-                      <w:r>
-                        <w:t xml:space="preserve"> Nord</w:t>
+                        <w:t xml:space="preserve"> Timetable graph for Ruhr-Sieg Nord</w:t>
                       </w:r>
                       <w:bookmarkEnd w:id="131"/>
                     </w:p>
@@ -23418,6 +24018,7 @@
       </w:r>
       <w:r>
         <w:rPr>
+          <w:noProof/>
           <w:lang w:val="en-GB"/>
         </w:rPr>
         <w:drawing>
@@ -23444,7 +24045,7 @@
                     <pic:cNvPicPr/>
                   </pic:nvPicPr>
                   <pic:blipFill>
-                    <a:blip r:embed="rId104" cstate="print">
+                    <a:blip r:embed="rId108" cstate="print">
                       <a:extLst>
                         <a:ext uri="{28A0092B-C50C-407E-A947-70E740481C1C}">
                           <a14:useLocalDpi xmlns:a14="http://schemas.microsoft.com/office/drawing/2010/main" val="0"/>
@@ -23560,7 +24161,7 @@
                                 <w:rPr>
                                   <w:noProof/>
                                 </w:rPr>
-                                <w:t>36</w:t>
+                                <w:t>39</w:t>
                               </w:r>
                             </w:fldSimple>
                             <w:r>
@@ -23584,7 +24185,7 @@
           </mc:Choice>
           <mc:Fallback>
             <w:pict>
-              <v:shape w14:anchorId="47A768D3" id="Tekstvak 98" o:spid="_x0000_s1058" type="#_x0000_t202" style="position:absolute;margin-left:0;margin-top:407.35pt;width:486.3pt;height:.05pt;z-index:251802624;visibility:visible;mso-wrap-style:square;mso-wrap-distance-left:9pt;mso-wrap-distance-top:0;mso-wrap-distance-right:9pt;mso-wrap-distance-bottom:0;mso-position-horizontal:left;mso-position-horizontal-relative:margin;mso-position-vertical:absolute;mso-position-vertical-relative:text;v-text-anchor:top" o:gfxdata="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" stroked="f">
+              <v:shape w14:anchorId="47A768D3" id="Tekstvak 98" o:spid="_x0000_s1061" type="#_x0000_t202" style="position:absolute;margin-left:0;margin-top:407.35pt;width:486.3pt;height:.05pt;z-index:251802624;visibility:visible;mso-wrap-style:square;mso-wrap-distance-left:9pt;mso-wrap-distance-top:0;mso-wrap-distance-right:9pt;mso-wrap-distance-bottom:0;mso-position-horizontal:left;mso-position-horizontal-relative:margin;mso-position-vertical:absolute;mso-position-vertical-relative:text;v-text-anchor:top" o:gfxdata="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" stroked="f">
                 <v:textbox style="mso-fit-shape-to-text:t" inset="0,0,0,0">
                   <w:txbxContent>
                     <w:p>
@@ -23603,7 +24204,7 @@
                           <w:rPr>
                             <w:noProof/>
                           </w:rPr>
-                          <w:t>36</w:t>
+                          <w:t>39</w:t>
                         </w:r>
                       </w:fldSimple>
                       <w:r>
@@ -23621,6 +24222,7 @@
       </w:r>
       <w:r>
         <w:rPr>
+          <w:noProof/>
           <w:lang w:val="en-GB"/>
         </w:rPr>
         <w:drawing>
@@ -23647,7 +24249,7 @@
                     <pic:cNvPicPr/>
                   </pic:nvPicPr>
                   <pic:blipFill>
-                    <a:blip r:embed="rId105">
+                    <a:blip r:embed="rId109">
                       <a:extLst>
                         <a:ext uri="{28A0092B-C50C-407E-A947-70E740481C1C}">
                           <a14:useLocalDpi xmlns:a14="http://schemas.microsoft.com/office/drawing/2010/main" val="0"/>
@@ -23683,21 +24285,7 @@
         <w:rPr>
           <w:lang w:val="en-GB"/>
         </w:rPr>
-        <w:t xml:space="preserve">Also, you see in the left panel the details of this service, including service class and timetable. It is </w:t>
-      </w:r>
-      <w:proofErr w:type="spellStart"/>
-      <w:r>
-        <w:rPr>
-          <w:lang w:val="en-GB"/>
-        </w:rPr>
-        <w:t>is</w:t>
-      </w:r>
-      <w:proofErr w:type="spellEnd"/>
-      <w:r>
-        <w:rPr>
-          <w:lang w:val="en-GB"/>
-        </w:rPr>
-        <w:t xml:space="preserve"> not yet possible to edit the service or the service template from here. I have not yet decided if this is a handy option.</w:t>
+        <w:t>Also, you see in the left panel the details of this service, including service class and timetable. It is is not yet possible to edit the service or the service template from here. I have not yet decided if this is a handy option.</w:t>
       </w:r>
     </w:p>
     <w:p>
@@ -23726,30 +24314,16 @@
         <w:rPr>
           <w:lang w:val="en-GB"/>
         </w:rPr>
-        <w:t xml:space="preserve">All TimetableTool data is stored is a relational SQL database. The good news is that this database is a </w:t>
-      </w:r>
-      <w:proofErr w:type="spellStart"/>
-      <w:r>
-        <w:rPr>
-          <w:lang w:val="en-GB"/>
-        </w:rPr>
-        <w:t>stand alone</w:t>
-      </w:r>
-      <w:proofErr w:type="spellEnd"/>
-      <w:r>
-        <w:rPr>
-          <w:lang w:val="en-GB"/>
-        </w:rPr>
-        <w:t xml:space="preserve"> tool and does not require any complex setup. There is a tool that gives you direct access to the database. You can download it here:</w:t>
-      </w:r>
-    </w:p>
-    <w:p>
-      <w:pPr>
-        <w:rPr>
-          <w:lang w:val="en-GB"/>
-        </w:rPr>
-      </w:pPr>
-      <w:hyperlink r:id="rId106" w:history="1">
+        <w:t>All TimetableTool data is stored is a relational SQL database. The good news is that this database is a stand alone tool and does not require any complex setup. There is a tool that gives you direct access to the database. You can download it here:</w:t>
+      </w:r>
+    </w:p>
+    <w:p>
+      <w:pPr>
+        <w:rPr>
+          <w:lang w:val="en-GB"/>
+        </w:rPr>
+      </w:pPr>
+      <w:hyperlink r:id="rId110" w:history="1">
         <w:r>
           <w:rPr>
             <w:rStyle w:val="Hyperlink"/>
@@ -23786,94 +24360,33 @@
       </w:pPr>
       <w:r>
         <w:rPr>
+          <w:lang w:val="en-GB"/>
+        </w:rPr>
+        <w:t>Below, you see a simplified overview showing how data is organized:</w:t>
+      </w:r>
+    </w:p>
+    <w:p>
+      <w:pPr>
+        <w:rPr>
+          <w:lang w:val="en-GB"/>
+        </w:rPr>
+      </w:pPr>
+      <w:r>
+        <w:rPr>
           <w:noProof/>
+          <w:lang w:val="en-GB"/>
         </w:rPr>
         <w:lastRenderedPageBreak/>
-        <w:drawing>
-          <wp:anchor distT="0" distB="0" distL="114300" distR="114300" simplePos="0" relativeHeight="251765760" behindDoc="0" locked="0" layoutInCell="1" allowOverlap="1" wp14:anchorId="5E92921A" wp14:editId="59F29DF8">
-            <wp:simplePos x="0" y="0"/>
-            <wp:positionH relativeFrom="margin">
-              <wp:align>right</wp:align>
-            </wp:positionH>
-            <wp:positionV relativeFrom="paragraph">
-              <wp:posOffset>319273</wp:posOffset>
-            </wp:positionV>
-            <wp:extent cx="6189345" cy="5979160"/>
-            <wp:effectExtent l="0" t="0" r="0" b="2540"/>
-            <wp:wrapTopAndBottom/>
-            <wp:docPr id="76" name="Afbeelding 76"/>
-            <wp:cNvGraphicFramePr>
-              <a:graphicFrameLocks xmlns:a="http://schemas.openxmlformats.org/drawingml/2006/main" noChangeAspect="1"/>
-            </wp:cNvGraphicFramePr>
-            <a:graphic xmlns:a="http://schemas.openxmlformats.org/drawingml/2006/main">
-              <a:graphicData uri="http://schemas.openxmlformats.org/drawingml/2006/picture">
-                <pic:pic xmlns:pic="http://schemas.openxmlformats.org/drawingml/2006/picture">
-                  <pic:nvPicPr>
-                    <pic:cNvPr id="0" name="Picture 1"/>
-                    <pic:cNvPicPr>
-                      <a:picLocks noChangeAspect="1" noChangeArrowheads="1"/>
-                    </pic:cNvPicPr>
-                  </pic:nvPicPr>
-                  <pic:blipFill>
-                    <a:blip r:embed="rId107">
-                      <a:extLst>
-                        <a:ext uri="{28A0092B-C50C-407E-A947-70E740481C1C}">
-                          <a14:useLocalDpi xmlns:a14="http://schemas.microsoft.com/office/drawing/2010/main" val="0"/>
-                        </a:ext>
-                      </a:extLst>
-                    </a:blip>
-                    <a:srcRect/>
-                    <a:stretch>
-                      <a:fillRect/>
-                    </a:stretch>
-                  </pic:blipFill>
-                  <pic:spPr bwMode="auto">
-                    <a:xfrm>
-                      <a:off x="0" y="0"/>
-                      <a:ext cx="6189345" cy="5979160"/>
-                    </a:xfrm>
-                    <a:prstGeom prst="rect">
-                      <a:avLst/>
-                    </a:prstGeom>
-                    <a:noFill/>
-                    <a:ln>
-                      <a:noFill/>
-                    </a:ln>
-                  </pic:spPr>
-                </pic:pic>
-              </a:graphicData>
-            </a:graphic>
-          </wp:anchor>
-        </w:drawing>
-      </w:r>
-      <w:r>
-        <w:rPr>
-          <w:lang w:val="en-GB"/>
-        </w:rPr>
-        <w:t>Below, you see a simplified overview showing how data is organized:</w:t>
-      </w:r>
-    </w:p>
-    <w:p>
-      <w:pPr>
-        <w:rPr>
-          <w:lang w:val="en-GB"/>
-        </w:rPr>
-      </w:pPr>
-      <w:r>
-        <w:rPr>
-          <w:noProof/>
-          <w:lang w:val="en-GB"/>
-        </w:rPr>
         <mc:AlternateContent>
           <mc:Choice Requires="wps">
             <w:drawing>
-              <wp:anchor distT="0" distB="0" distL="114300" distR="114300" simplePos="0" relativeHeight="251752448" behindDoc="0" locked="0" layoutInCell="1" allowOverlap="1" wp14:anchorId="6FBB3072" wp14:editId="47B3901C">
+              <wp:anchor distT="0" distB="0" distL="114300" distR="114300" simplePos="0" relativeHeight="251752448" behindDoc="0" locked="0" layoutInCell="1" allowOverlap="1" wp14:anchorId="6FBB3072" wp14:editId="1B5AA880">
                 <wp:simplePos x="0" y="0"/>
                 <wp:positionH relativeFrom="margin">
                   <wp:align>left</wp:align>
                 </wp:positionH>
                 <wp:positionV relativeFrom="paragraph">
-                  <wp:posOffset>6249179</wp:posOffset>
+                  <wp:posOffset>5890590</wp:posOffset>
                 </wp:positionV>
                 <wp:extent cx="6010275" cy="635"/>
                 <wp:effectExtent l="0" t="0" r="9525" b="0"/>
@@ -23917,7 +24430,7 @@
                                 <w:rPr>
                                   <w:noProof/>
                                 </w:rPr>
-                                <w:t>37</w:t>
+                                <w:t>40</w:t>
                               </w:r>
                             </w:fldSimple>
                             <w:r>
@@ -23941,7 +24454,7 @@
           </mc:Choice>
           <mc:Fallback>
             <w:pict>
-              <v:shape w14:anchorId="6FBB3072" id="Tekstvak 67" o:spid="_x0000_s1059" type="#_x0000_t202" style="position:absolute;margin-left:0;margin-top:492.05pt;width:473.25pt;height:.05pt;z-index:251752448;visibility:visible;mso-wrap-style:square;mso-wrap-distance-left:9pt;mso-wrap-distance-top:0;mso-wrap-distance-right:9pt;mso-wrap-distance-bottom:0;mso-position-horizontal:left;mso-position-horizontal-relative:margin;mso-position-vertical:absolute;mso-position-vertical-relative:text;v-text-anchor:top" o:gfxdata="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" stroked="f">
+              <v:shape w14:anchorId="6FBB3072" id="Tekstvak 67" o:spid="_x0000_s1062" type="#_x0000_t202" style="position:absolute;margin-left:0;margin-top:463.85pt;width:473.25pt;height:.05pt;z-index:251752448;visibility:visible;mso-wrap-style:square;mso-wrap-distance-left:9pt;mso-wrap-distance-top:0;mso-wrap-distance-right:9pt;mso-wrap-distance-bottom:0;mso-position-horizontal:left;mso-position-horizontal-relative:margin;mso-position-vertical:absolute;mso-position-vertical-relative:text;v-text-anchor:top" o:gfxdata="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" stroked="f">
                 <v:textbox style="mso-fit-shape-to-text:t" inset="0,0,0,0">
                   <w:txbxContent>
                     <w:p>
@@ -23960,7 +24473,7 @@
                           <w:rPr>
                             <w:noProof/>
                           </w:rPr>
-                          <w:t>37</w:t>
+                          <w:t>40</w:t>
                         </w:r>
                       </w:fldSimple>
                       <w:r>
@@ -23975,6 +24488,57 @@
             </w:pict>
           </mc:Fallback>
         </mc:AlternateContent>
+      </w:r>
+      <w:r>
+        <w:drawing>
+          <wp:anchor distT="0" distB="0" distL="114300" distR="114300" simplePos="0" relativeHeight="251804672" behindDoc="0" locked="0" layoutInCell="1" allowOverlap="1" wp14:anchorId="27F2B18F" wp14:editId="2D55C3DD">
+            <wp:simplePos x="0" y="0"/>
+            <wp:positionH relativeFrom="column">
+              <wp:posOffset>1829</wp:posOffset>
+            </wp:positionH>
+            <wp:positionV relativeFrom="paragraph">
+              <wp:posOffset>2972</wp:posOffset>
+            </wp:positionV>
+            <wp:extent cx="6189345" cy="5487035"/>
+            <wp:effectExtent l="0" t="0" r="1905" b="0"/>
+            <wp:wrapTopAndBottom/>
+            <wp:docPr id="52" name="Afbeelding 52"/>
+            <wp:cNvGraphicFramePr>
+              <a:graphicFrameLocks xmlns:a="http://schemas.openxmlformats.org/drawingml/2006/main" noChangeAspect="1"/>
+            </wp:cNvGraphicFramePr>
+            <a:graphic xmlns:a="http://schemas.openxmlformats.org/drawingml/2006/main">
+              <a:graphicData uri="http://schemas.openxmlformats.org/drawingml/2006/picture">
+                <pic:pic xmlns:pic="http://schemas.openxmlformats.org/drawingml/2006/picture">
+                  <pic:nvPicPr>
+                    <pic:cNvPr id="1" name=""/>
+                    <pic:cNvPicPr/>
+                  </pic:nvPicPr>
+                  <pic:blipFill>
+                    <a:blip r:embed="rId111">
+                      <a:extLst>
+                        <a:ext uri="{28A0092B-C50C-407E-A947-70E740481C1C}">
+                          <a14:useLocalDpi xmlns:a14="http://schemas.microsoft.com/office/drawing/2010/main" val="0"/>
+                        </a:ext>
+                      </a:extLst>
+                    </a:blip>
+                    <a:stretch>
+                      <a:fillRect/>
+                    </a:stretch>
+                  </pic:blipFill>
+                  <pic:spPr>
+                    <a:xfrm>
+                      <a:off x="0" y="0"/>
+                      <a:ext cx="6189345" cy="5487035"/>
+                    </a:xfrm>
+                    <a:prstGeom prst="rect">
+                      <a:avLst/>
+                    </a:prstGeom>
+                  </pic:spPr>
+                </pic:pic>
+              </a:graphicData>
+            </a:graphic>
+          </wp:anchor>
+        </w:drawing>
       </w:r>
     </w:p>
     <w:p>
@@ -24043,9 +24607,9 @@
             <o:lock v:ext="edit" aspectratio="t"/>
           </v:shapetype>
           <v:shape id="_x0000_i1025" type="#_x0000_t75" style="width:258.05pt;height:85.5pt" o:ole="">
-            <v:imagedata r:id="rId108" o:title=""/>
+            <v:imagedata r:id="rId112" o:title=""/>
           </v:shape>
-          <o:OLEObject Type="Embed" ProgID="Visio.Drawing.15" ShapeID="_x0000_i1025" DrawAspect="Content" ObjectID="_1658071068" r:id="rId109"/>
+          <o:OLEObject Type="Embed" ProgID="Visio.Drawing.15" ShapeID="_x0000_i1025" DrawAspect="Content" ObjectID="_1658838414" r:id="rId113"/>
         </w:object>
       </w:r>
     </w:p>
@@ -24059,34 +24623,20 @@
         <w:rPr>
           <w:lang w:val="en-GB"/>
         </w:rPr>
+        <w:t>The datamodel does not use foreign keys to look up configuration stuff, but just does a text search.</w:t>
+      </w:r>
+    </w:p>
+    <w:p>
+      <w:pPr>
+        <w:rPr>
+          <w:lang w:val="en-GB"/>
+        </w:rPr>
+      </w:pPr>
+      <w:r>
+        <w:rPr>
+          <w:lang w:val="en-GB"/>
+        </w:rPr>
         <w:lastRenderedPageBreak/>
-        <w:t xml:space="preserve">The </w:t>
-      </w:r>
-      <w:proofErr w:type="spellStart"/>
-      <w:r>
-        <w:rPr>
-          <w:lang w:val="en-GB"/>
-        </w:rPr>
-        <w:t>datamodel</w:t>
-      </w:r>
-      <w:proofErr w:type="spellEnd"/>
-      <w:r>
-        <w:rPr>
-          <w:lang w:val="en-GB"/>
-        </w:rPr>
-        <w:t xml:space="preserve"> does not use foreign keys to look up configuration stuff, but just does a text search.</w:t>
-      </w:r>
-    </w:p>
-    <w:p>
-      <w:pPr>
-        <w:rPr>
-          <w:lang w:val="en-GB"/>
-        </w:rPr>
-      </w:pPr>
-      <w:r>
-        <w:rPr>
-          <w:lang w:val="en-GB"/>
-        </w:rPr>
         <w:t>Please do not try to modify the configuration tables. Your changes may be overwritten any time. If you feel the need for additional values, let me know and I will see if this possible.</w:t>
       </w:r>
     </w:p>
@@ -24176,7 +24726,7 @@
                                 <w:rPr>
                                   <w:noProof/>
                                 </w:rPr>
-                                <w:t>38</w:t>
+                                <w:t>41</w:t>
                               </w:r>
                             </w:fldSimple>
                             <w:r>
@@ -24200,7 +24750,7 @@
           </mc:Choice>
           <mc:Fallback>
             <w:pict>
-              <v:shape w14:anchorId="6E9C90B6" id="Tekstvak 71" o:spid="_x0000_s1060" type="#_x0000_t202" style="position:absolute;left:0;text-align:left;margin-left:436.15pt;margin-top:450.7pt;width:487.35pt;height:.05pt;z-index:251757568;visibility:visible;mso-wrap-style:square;mso-wrap-distance-left:9pt;mso-wrap-distance-top:0;mso-wrap-distance-right:9pt;mso-wrap-distance-bottom:0;mso-position-horizontal:right;mso-position-horizontal-relative:margin;mso-position-vertical:absolute;mso-position-vertical-relative:text;v-text-anchor:top" o:gfxdata="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" stroked="f">
+              <v:shape w14:anchorId="6E9C90B6" id="Tekstvak 71" o:spid="_x0000_s1063" type="#_x0000_t202" style="position:absolute;left:0;text-align:left;margin-left:436.15pt;margin-top:450.7pt;width:487.35pt;height:.05pt;z-index:251757568;visibility:visible;mso-wrap-style:square;mso-wrap-distance-left:9pt;mso-wrap-distance-top:0;mso-wrap-distance-right:9pt;mso-wrap-distance-bottom:0;mso-position-horizontal:right;mso-position-horizontal-relative:margin;mso-position-vertical:absolute;mso-position-vertical-relative:text;v-text-anchor:top" o:gfxdata="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" stroked="f">
                 <v:textbox style="mso-fit-shape-to-text:t" inset="0,0,0,0">
                   <w:txbxContent>
                     <w:p>
@@ -24219,7 +24769,7 @@
                           <w:rPr>
                             <w:noProof/>
                           </w:rPr>
-                          <w:t>38</w:t>
+                          <w:t>41</w:t>
                         </w:r>
                       </w:fldSimple>
                       <w:r>
@@ -24264,7 +24814,7 @@
                     <pic:cNvPicPr/>
                   </pic:nvPicPr>
                   <pic:blipFill>
-                    <a:blip r:embed="rId110">
+                    <a:blip r:embed="rId114">
                       <a:extLst>
                         <a:ext uri="{28A0092B-C50C-407E-A947-70E740481C1C}">
                           <a14:useLocalDpi xmlns:a14="http://schemas.microsoft.com/office/drawing/2010/main" val="0"/>
@@ -24895,23 +25445,7 @@
     </w:p>
     <w:p>
       <w:r>
-        <w:t xml:space="preserve">There is </w:t>
-      </w:r>
-      <w:proofErr w:type="spellStart"/>
-      <w:r>
-        <w:t>a</w:t>
-      </w:r>
-      <w:proofErr w:type="spellEnd"/>
-      <w:r>
-        <w:t xml:space="preserve"> export function, that will export data from the database in a .csv like format, though I use the .</w:t>
-      </w:r>
-      <w:proofErr w:type="spellStart"/>
-      <w:r>
-        <w:t>ttt</w:t>
-      </w:r>
-      <w:proofErr w:type="spellEnd"/>
-      <w:r>
-        <w:t xml:space="preserve"> file format. You can import these data in another database, where the relations between the tables will be set properly.</w:t>
+        <w:t>There is a export function, that will export data from the database in a .csv like format, though I use the .ttt file format. You can import these data in another database, where the relations between the tables will be set properly.</w:t>
       </w:r>
     </w:p>
     <w:tbl>
@@ -25031,21 +25565,7 @@
               <w:rPr>
                 <w:lang w:val="en-GB"/>
               </w:rPr>
-              <w:t>You should NOT try to edit  .</w:t>
-            </w:r>
-            <w:proofErr w:type="spellStart"/>
-            <w:r>
-              <w:rPr>
-                <w:lang w:val="en-GB"/>
-              </w:rPr>
-              <w:t>ttt</w:t>
-            </w:r>
-            <w:proofErr w:type="spellEnd"/>
-            <w:r>
-              <w:rPr>
-                <w:lang w:val="en-GB"/>
-              </w:rPr>
-              <w:t xml:space="preserve"> files manually. This may corrupt your database and it will be a lot of work to get that fixed, if you can …</w:t>
+              <w:t>You should NOT try to edit  .ttt files manually. This may corrupt your database and it will be a lot of work to get that fixed, if you can …</w:t>
             </w:r>
           </w:p>
         </w:tc>
@@ -25110,7 +25630,7 @@
                                 <w:rPr>
                                   <w:noProof/>
                                 </w:rPr>
-                                <w:t>39</w:t>
+                                <w:t>42</w:t>
                               </w:r>
                             </w:fldSimple>
                             <w:r>
@@ -25134,7 +25654,7 @@
           </mc:Choice>
           <mc:Fallback>
             <w:pict>
-              <v:shape w14:anchorId="6B1A780C" id="Tekstvak 75" o:spid="_x0000_s1061" type="#_x0000_t202" style="position:absolute;margin-left:0;margin-top:290.5pt;width:313.3pt;height:.05pt;z-index:251764736;visibility:visible;mso-wrap-style:square;mso-wrap-distance-left:9pt;mso-wrap-distance-top:0;mso-wrap-distance-right:9pt;mso-wrap-distance-bottom:0;mso-position-horizontal:absolute;mso-position-horizontal-relative:text;mso-position-vertical:absolute;mso-position-vertical-relative:text;v-text-anchor:top" o:gfxdata="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" stroked="f">
+              <v:shape w14:anchorId="6B1A780C" id="Tekstvak 75" o:spid="_x0000_s1064" type="#_x0000_t202" style="position:absolute;margin-left:0;margin-top:290.5pt;width:313.3pt;height:.05pt;z-index:251764736;visibility:visible;mso-wrap-style:square;mso-wrap-distance-left:9pt;mso-wrap-distance-top:0;mso-wrap-distance-right:9pt;mso-wrap-distance-bottom:0;mso-position-horizontal:absolute;mso-position-horizontal-relative:text;mso-position-vertical:absolute;mso-position-vertical-relative:text;v-text-anchor:top" o:gfxdata="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" stroked="f">
                 <v:textbox style="mso-fit-shape-to-text:t" inset="0,0,0,0">
                   <w:txbxContent>
                     <w:p>
@@ -25153,7 +25673,7 @@
                           <w:rPr>
                             <w:noProof/>
                           </w:rPr>
-                          <w:t>39</w:t>
+                          <w:t>42</w:t>
                         </w:r>
                       </w:fldSimple>
                       <w:r>
@@ -25199,7 +25719,7 @@
                     </pic:cNvPicPr>
                   </pic:nvPicPr>
                   <pic:blipFill>
-                    <a:blip r:embed="rId111">
+                    <a:blip r:embed="rId115">
                       <a:extLst>
                         <a:ext uri="{28A0092B-C50C-407E-A947-70E740481C1C}">
                           <a14:useLocalDpi xmlns:a14="http://schemas.microsoft.com/office/drawing/2010/main" val="0"/>
@@ -25242,33 +25762,12 @@
         <w:t>The export file will be stored in you TimetableTool data folder</w:t>
       </w:r>
       <w:r>
-        <w:t xml:space="preserve"> and is named &lt;</w:t>
-      </w:r>
-      <w:proofErr w:type="spellStart"/>
-      <w:r>
-        <w:t>RouteAbbreviation</w:t>
-      </w:r>
-      <w:proofErr w:type="spellEnd"/>
-      <w:r>
-        <w:t>&gt;-&lt;Date&gt;.</w:t>
-      </w:r>
-      <w:proofErr w:type="spellStart"/>
-      <w:r>
-        <w:t>ttt</w:t>
-      </w:r>
-      <w:proofErr w:type="spellEnd"/>
-    </w:p>
-    <w:p>
-      <w:r>
-        <w:t>To import a route, press the import button, select a .</w:t>
-      </w:r>
-      <w:proofErr w:type="spellStart"/>
-      <w:r>
-        <w:t>ttt</w:t>
-      </w:r>
-      <w:proofErr w:type="spellEnd"/>
-      <w:r>
-        <w:t xml:space="preserve"> file and you are done.</w:t>
+        <w:t xml:space="preserve"> and is named &lt;RouteAbbreviation&gt;-&lt;Date&gt;.ttt</w:t>
+      </w:r>
+    </w:p>
+    <w:p>
+      <w:r>
+        <w:t>To import a route, press the import button, select a .ttt file and you are done.</w:t>
       </w:r>
     </w:p>
     <w:p>
@@ -25364,21 +25863,7 @@
         <w:rPr>
           <w:lang w:val="en-GB"/>
         </w:rPr>
-        <w:t xml:space="preserve"> (I use </w:t>
-      </w:r>
-      <w:proofErr w:type="spellStart"/>
-      <w:r>
-        <w:rPr>
-          <w:lang w:val="en-GB"/>
-        </w:rPr>
-        <w:t>Caliburn.Micro</w:t>
-      </w:r>
-      <w:proofErr w:type="spellEnd"/>
-      <w:r>
-        <w:rPr>
-          <w:lang w:val="en-GB"/>
-        </w:rPr>
-        <w:t>)</w:t>
+        <w:t xml:space="preserve"> (I use Caliburn.Micro)</w:t>
       </w:r>
     </w:p>
     <w:p>
@@ -25481,16 +25966,8 @@
         <w:rPr>
           <w:lang w:val="en-GB"/>
         </w:rPr>
-        <w:t xml:space="preserve">, using </w:t>
-      </w:r>
-      <w:proofErr w:type="spellStart"/>
-      <w:r>
-        <w:rPr>
-          <w:lang w:val="en-GB"/>
-        </w:rPr>
-        <w:t>xUnit</w:t>
-      </w:r>
-      <w:proofErr w:type="spellEnd"/>
+        <w:t>, using xUnit</w:t>
+      </w:r>
       <w:r>
         <w:rPr>
           <w:lang w:val="en-GB"/>
@@ -25517,7 +25994,7 @@
           <w:lang w:val="en-GB"/>
         </w:rPr>
       </w:pPr>
-      <w:hyperlink r:id="rId112" w:history="1">
+      <w:hyperlink r:id="rId116" w:history="1">
         <w:r>
           <w:rPr>
             <w:rStyle w:val="Hyperlink"/>
@@ -25608,7 +26085,7 @@
         </w:rPr>
         <w:t xml:space="preserve">Here you find a list with known issues. If you find any other issue, please let me know as detailed as possible. You can send it to this mail address: </w:t>
       </w:r>
-      <w:hyperlink r:id="rId113" w:history="1">
+      <w:hyperlink r:id="rId117" w:history="1">
         <w:r>
           <w:rPr>
             <w:rStyle w:val="Hyperlink"/>
@@ -26107,7 +26584,7 @@
                 <w:lang w:val="en-GB"/>
               </w:rPr>
             </w:pPr>
-            <w:hyperlink r:id="rId114" w:history="1">
+            <w:hyperlink r:id="rId118" w:history="1">
               <w:r>
                 <w:rPr>
                   <w:rStyle w:val="Hyperlink"/>
@@ -26158,7 +26635,7 @@
                 <w:lang w:val="en-GB"/>
               </w:rPr>
             </w:pPr>
-            <w:hyperlink r:id="rId115" w:history="1">
+            <w:hyperlink r:id="rId119" w:history="1">
               <w:r>
                 <w:rPr>
                   <w:rStyle w:val="Hyperlink"/>
@@ -28502,6 +28979,95 @@
     </w:lvl>
   </w:abstractNum>
   <w:abstractNum w:abstractNumId="19" w15:restartNumberingAfterBreak="0">
+    <w:nsid w:val="508D7420"/>
+    <w:multiLevelType w:val="hybridMultilevel"/>
+    <w:tmpl w:val="F43ADC58"/>
+    <w:lvl w:ilvl="0" w:tplc="0413000F">
+      <w:start w:val="1"/>
+      <w:numFmt w:val="decimal"/>
+      <w:lvlText w:val="%1."/>
+      <w:lvlJc w:val="left"/>
+      <w:pPr>
+        <w:ind w:left="720" w:hanging="360"/>
+      </w:pPr>
+      <w:rPr>
+        <w:rFonts w:hint="default"/>
+      </w:rPr>
+    </w:lvl>
+    <w:lvl w:ilvl="1" w:tplc="04130019" w:tentative="1">
+      <w:start w:val="1"/>
+      <w:numFmt w:val="lowerLetter"/>
+      <w:lvlText w:val="%2."/>
+      <w:lvlJc w:val="left"/>
+      <w:pPr>
+        <w:ind w:left="1440" w:hanging="360"/>
+      </w:pPr>
+    </w:lvl>
+    <w:lvl w:ilvl="2" w:tplc="0413001B" w:tentative="1">
+      <w:start w:val="1"/>
+      <w:numFmt w:val="lowerRoman"/>
+      <w:lvlText w:val="%3."/>
+      <w:lvlJc w:val="right"/>
+      <w:pPr>
+        <w:ind w:left="2160" w:hanging="180"/>
+      </w:pPr>
+    </w:lvl>
+    <w:lvl w:ilvl="3" w:tplc="0413000F" w:tentative="1">
+      <w:start w:val="1"/>
+      <w:numFmt w:val="decimal"/>
+      <w:lvlText w:val="%4."/>
+      <w:lvlJc w:val="left"/>
+      <w:pPr>
+        <w:ind w:left="2880" w:hanging="360"/>
+      </w:pPr>
+    </w:lvl>
+    <w:lvl w:ilvl="4" w:tplc="04130019" w:tentative="1">
+      <w:start w:val="1"/>
+      <w:numFmt w:val="lowerLetter"/>
+      <w:lvlText w:val="%5."/>
+      <w:lvlJc w:val="left"/>
+      <w:pPr>
+        <w:ind w:left="3600" w:hanging="360"/>
+      </w:pPr>
+    </w:lvl>
+    <w:lvl w:ilvl="5" w:tplc="0413001B" w:tentative="1">
+      <w:start w:val="1"/>
+      <w:numFmt w:val="lowerRoman"/>
+      <w:lvlText w:val="%6."/>
+      <w:lvlJc w:val="right"/>
+      <w:pPr>
+        <w:ind w:left="4320" w:hanging="180"/>
+      </w:pPr>
+    </w:lvl>
+    <w:lvl w:ilvl="6" w:tplc="0413000F" w:tentative="1">
+      <w:start w:val="1"/>
+      <w:numFmt w:val="decimal"/>
+      <w:lvlText w:val="%7."/>
+      <w:lvlJc w:val="left"/>
+      <w:pPr>
+        <w:ind w:left="5040" w:hanging="360"/>
+      </w:pPr>
+    </w:lvl>
+    <w:lvl w:ilvl="7" w:tplc="04130019" w:tentative="1">
+      <w:start w:val="1"/>
+      <w:numFmt w:val="lowerLetter"/>
+      <w:lvlText w:val="%8."/>
+      <w:lvlJc w:val="left"/>
+      <w:pPr>
+        <w:ind w:left="5760" w:hanging="360"/>
+      </w:pPr>
+    </w:lvl>
+    <w:lvl w:ilvl="8" w:tplc="0413001B" w:tentative="1">
+      <w:start w:val="1"/>
+      <w:numFmt w:val="lowerRoman"/>
+      <w:lvlText w:val="%9."/>
+      <w:lvlJc w:val="right"/>
+      <w:pPr>
+        <w:ind w:left="6480" w:hanging="180"/>
+      </w:pPr>
+    </w:lvl>
+  </w:abstractNum>
+  <w:abstractNum w:abstractNumId="20" w15:restartNumberingAfterBreak="0">
     <w:nsid w:val="52315DE1"/>
     <w:multiLevelType w:val="hybridMultilevel"/>
     <w:tmpl w:val="7AF0B39E"/>
@@ -28614,7 +29180,7 @@
       </w:rPr>
     </w:lvl>
   </w:abstractNum>
-  <w:abstractNum w:abstractNumId="20" w15:restartNumberingAfterBreak="0">
+  <w:abstractNum w:abstractNumId="21" w15:restartNumberingAfterBreak="0">
     <w:nsid w:val="56536598"/>
     <w:multiLevelType w:val="multilevel"/>
     <w:tmpl w:val="511CF834"/>
@@ -28729,7 +29295,7 @@
       </w:rPr>
     </w:lvl>
   </w:abstractNum>
-  <w:abstractNum w:abstractNumId="21" w15:restartNumberingAfterBreak="0">
+  <w:abstractNum w:abstractNumId="22" w15:restartNumberingAfterBreak="0">
     <w:nsid w:val="56A717E5"/>
     <w:multiLevelType w:val="hybridMultilevel"/>
     <w:tmpl w:val="AF7227FC"/>
@@ -28842,7 +29408,7 @@
       </w:rPr>
     </w:lvl>
   </w:abstractNum>
-  <w:abstractNum w:abstractNumId="22" w15:restartNumberingAfterBreak="0">
+  <w:abstractNum w:abstractNumId="23" w15:restartNumberingAfterBreak="0">
     <w:nsid w:val="5CEB7452"/>
     <w:multiLevelType w:val="multilevel"/>
     <w:tmpl w:val="04130025"/>
@@ -28937,7 +29503,7 @@
       </w:pPr>
     </w:lvl>
   </w:abstractNum>
-  <w:abstractNum w:abstractNumId="23" w15:restartNumberingAfterBreak="0">
+  <w:abstractNum w:abstractNumId="24" w15:restartNumberingAfterBreak="0">
     <w:nsid w:val="604F7401"/>
     <w:multiLevelType w:val="hybridMultilevel"/>
     <w:tmpl w:val="369AFFDC"/>
@@ -29050,7 +29616,7 @@
       </w:rPr>
     </w:lvl>
   </w:abstractNum>
-  <w:abstractNum w:abstractNumId="24" w15:restartNumberingAfterBreak="0">
+  <w:abstractNum w:abstractNumId="25" w15:restartNumberingAfterBreak="0">
     <w:nsid w:val="6081776B"/>
     <w:multiLevelType w:val="hybridMultilevel"/>
     <w:tmpl w:val="51800F04"/>
@@ -29164,7 +29730,7 @@
       </w:rPr>
     </w:lvl>
   </w:abstractNum>
-  <w:abstractNum w:abstractNumId="25" w15:restartNumberingAfterBreak="0">
+  <w:abstractNum w:abstractNumId="26" w15:restartNumberingAfterBreak="0">
     <w:nsid w:val="63CE1277"/>
     <w:multiLevelType w:val="hybridMultilevel"/>
     <w:tmpl w:val="24648A06"/>
@@ -29250,7 +29816,7 @@
       </w:pPr>
     </w:lvl>
   </w:abstractNum>
-  <w:abstractNum w:abstractNumId="26" w15:restartNumberingAfterBreak="0">
+  <w:abstractNum w:abstractNumId="27" w15:restartNumberingAfterBreak="0">
     <w:nsid w:val="6CA82917"/>
     <w:multiLevelType w:val="hybridMultilevel"/>
     <w:tmpl w:val="1ED07F92"/>
@@ -29339,7 +29905,7 @@
       </w:pPr>
     </w:lvl>
   </w:abstractNum>
-  <w:abstractNum w:abstractNumId="27" w15:restartNumberingAfterBreak="0">
+  <w:abstractNum w:abstractNumId="28" w15:restartNumberingAfterBreak="0">
     <w:nsid w:val="7A317D9C"/>
     <w:multiLevelType w:val="hybridMultilevel"/>
     <w:tmpl w:val="5B44B89C"/>
@@ -29452,7 +30018,7 @@
       </w:rPr>
     </w:lvl>
   </w:abstractNum>
-  <w:abstractNum w:abstractNumId="28" w15:restartNumberingAfterBreak="0">
+  <w:abstractNum w:abstractNumId="29" w15:restartNumberingAfterBreak="0">
     <w:nsid w:val="7C330590"/>
     <w:multiLevelType w:val="hybridMultilevel"/>
     <w:tmpl w:val="2668D0D4"/>
@@ -29569,7 +30135,7 @@
     <w:abstractNumId w:val="0"/>
   </w:num>
   <w:num w:numId="2">
-    <w:abstractNumId w:val="20"/>
+    <w:abstractNumId w:val="21"/>
   </w:num>
   <w:num w:numId="3">
     <w:abstractNumId w:val="7"/>
@@ -29581,13 +30147,13 @@
     <w:abstractNumId w:val="3"/>
   </w:num>
   <w:num w:numId="6">
-    <w:abstractNumId w:val="24"/>
+    <w:abstractNumId w:val="25"/>
   </w:num>
   <w:num w:numId="7">
     <w:abstractNumId w:val="10"/>
   </w:num>
   <w:num w:numId="8">
-    <w:abstractNumId w:val="26"/>
+    <w:abstractNumId w:val="27"/>
   </w:num>
   <w:num w:numId="9">
     <w:abstractNumId w:val="8"/>
@@ -29596,19 +30162,19 @@
     <w:abstractNumId w:val="13"/>
   </w:num>
   <w:num w:numId="11">
-    <w:abstractNumId w:val="21"/>
+    <w:abstractNumId w:val="22"/>
   </w:num>
   <w:num w:numId="12">
     <w:abstractNumId w:val="4"/>
   </w:num>
   <w:num w:numId="13">
-    <w:abstractNumId w:val="22"/>
+    <w:abstractNumId w:val="23"/>
   </w:num>
   <w:num w:numId="14">
     <w:abstractNumId w:val="15"/>
   </w:num>
   <w:num w:numId="15">
-    <w:abstractNumId w:val="28"/>
+    <w:abstractNumId w:val="29"/>
   </w:num>
   <w:num w:numId="16">
     <w:abstractNumId w:val="2"/>
@@ -29626,19 +30192,19 @@
     <w:abstractNumId w:val="9"/>
   </w:num>
   <w:num w:numId="21">
-    <w:abstractNumId w:val="25"/>
+    <w:abstractNumId w:val="26"/>
   </w:num>
   <w:num w:numId="22">
     <w:abstractNumId w:val="18"/>
   </w:num>
   <w:num w:numId="23">
-    <w:abstractNumId w:val="23"/>
+    <w:abstractNumId w:val="24"/>
   </w:num>
   <w:num w:numId="24">
     <w:abstractNumId w:val="17"/>
   </w:num>
   <w:num w:numId="25">
-    <w:abstractNumId w:val="19"/>
+    <w:abstractNumId w:val="20"/>
   </w:num>
   <w:num w:numId="26">
     <w:abstractNumId w:val="16"/>
@@ -29647,10 +30213,13 @@
     <w:abstractNumId w:val="14"/>
   </w:num>
   <w:num w:numId="28">
-    <w:abstractNumId w:val="27"/>
+    <w:abstractNumId w:val="28"/>
   </w:num>
   <w:num w:numId="29">
     <w:abstractNumId w:val="5"/>
+  </w:num>
+  <w:num w:numId="30">
+    <w:abstractNumId w:val="19"/>
   </w:num>
   <w:numIdMacAtCleanup w:val="11"/>
 </w:numbering>
@@ -30303,6 +30872,7 @@
   <w:style w:type="character" w:default="1" w:styleId="Standaardalinea-lettertype">
     <w:name w:val="Default Paragraph Font"/>
     <w:uiPriority w:val="1"/>
+    <w:semiHidden/>
     <w:unhideWhenUsed/>
   </w:style>
   <w:style w:type="table" w:default="1" w:styleId="Standaardtabel">

</xml_diff>